<commit_message>
Revised Ps 78. Not published to PDF. Prep Ps 79.
</commit_message>
<xml_diff>
--- a/Psalms/078.docx
+++ b/Psalms/078.docx
@@ -140,6 +140,14 @@
           </w:tcPr>
           <w:p>
             <w:pPr>
+              <w:pStyle w:val="Rubric"/>
+            </w:pPr>
+            <w:r>
+              <w:t>1 (A Psalm by Asaph)</w:t>
+            </w:r>
+          </w:p>
+          <w:p>
+            <w:pPr>
               <w:pStyle w:val="EngIndEnd"/>
             </w:pPr>
           </w:p>
@@ -148,13 +156,21 @@
           <w:tcPr>
             <w:tcW w:w="626" w:type="pct"/>
           </w:tcPr>
-          <w:p/>
+          <w:p>
+            <w:r>
+              <w:t>N/A</w:t>
+            </w:r>
+          </w:p>
         </w:tc>
         <w:tc>
           <w:tcPr>
             <w:tcW w:w="615" w:type="pct"/>
           </w:tcPr>
-          <w:p/>
+          <w:p>
+            <w:r>
+              <w:t>Skipping for now</w:t>
+            </w:r>
+          </w:p>
         </w:tc>
         <w:tc>
           <w:tcPr>
@@ -313,6 +329,51 @@
           <w:tcPr>
             <w:tcW w:w="615" w:type="pct"/>
           </w:tcPr>
+          <w:p>
+            <w:pPr>
+              <w:pStyle w:val="EnglishHangNoCoptic"/>
+            </w:pPr>
+            <w:r>
+              <w:t xml:space="preserve">O God, the nations have come into </w:t>
+            </w:r>
+            <w:r>
+              <w:t>Your</w:t>
+            </w:r>
+            <w:r>
+              <w:t xml:space="preserve"> inheritance;</w:t>
+            </w:r>
+          </w:p>
+          <w:p>
+            <w:pPr>
+              <w:pStyle w:val="EnglishHangNoCoptic"/>
+            </w:pPr>
+            <w:r>
+              <w:tab/>
+              <w:t xml:space="preserve">they have defiled </w:t>
+            </w:r>
+            <w:r>
+              <w:t>Your</w:t>
+            </w:r>
+            <w:r>
+              <w:t xml:space="preserve"> holy temple;</w:t>
+            </w:r>
+          </w:p>
+          <w:p>
+            <w:pPr>
+              <w:pStyle w:val="EnglishHangEndNoCoptic"/>
+            </w:pPr>
+            <w:r>
+              <w:tab/>
+            </w:r>
+            <w:proofErr w:type="gramStart"/>
+            <w:r>
+              <w:t>they</w:t>
+            </w:r>
+            <w:proofErr w:type="gramEnd"/>
+            <w:r>
+              <w:t xml:space="preserve"> have made Jerusalem like a vegetable dump.</w:t>
+            </w:r>
+          </w:p>
           <w:p/>
         </w:tc>
         <w:tc>
@@ -531,7 +592,77 @@
           <w:tcPr>
             <w:tcW w:w="615" w:type="pct"/>
           </w:tcPr>
+          <w:p>
+            <w:pPr>
+              <w:pStyle w:val="EnglishHangNoCoptic"/>
+            </w:pPr>
+            <w:r>
+              <w:t xml:space="preserve">2 They </w:t>
+            </w:r>
+            <w:r>
+              <w:t>left</w:t>
+            </w:r>
+            <w:r>
+              <w:t xml:space="preserve"> </w:t>
+            </w:r>
+            <w:r>
+              <w:t>Your</w:t>
+            </w:r>
+            <w:r>
+              <w:t xml:space="preserve"> servants’ corpses</w:t>
+            </w:r>
+          </w:p>
+          <w:p>
+            <w:pPr>
+              <w:pStyle w:val="EnglishHangNoCoptic"/>
+            </w:pPr>
+            <w:r>
+              <w:tab/>
+              <w:t>as food for the birds of heaven,</w:t>
+            </w:r>
+          </w:p>
+          <w:p>
+            <w:pPr>
+              <w:pStyle w:val="EnglishHangEndNoCoptic"/>
+            </w:pPr>
+            <w:r>
+              <w:tab/>
+            </w:r>
+            <w:proofErr w:type="gramStart"/>
+            <w:r>
+              <w:t>the</w:t>
+            </w:r>
+            <w:proofErr w:type="gramEnd"/>
+            <w:r>
+              <w:t xml:space="preserve"> flesh of </w:t>
+            </w:r>
+            <w:r>
+              <w:t>Your</w:t>
+            </w:r>
+            <w:r>
+              <w:t xml:space="preserve"> saints </w:t>
+            </w:r>
+            <w:r>
+              <w:t>for</w:t>
+            </w:r>
+            <w:r>
+              <w:t xml:space="preserve"> the beasts of the earth.</w:t>
+            </w:r>
+          </w:p>
           <w:p/>
+          <w:p/>
+          <w:p/>
+          <w:p/>
+          <w:p>
+            <w:pPr>
+              <w:tabs>
+                <w:tab w:val="left" w:pos="1046"/>
+              </w:tabs>
+            </w:pPr>
+            <w:r>
+              <w:tab/>
+            </w:r>
+          </w:p>
         </w:tc>
         <w:tc>
           <w:tcPr>
@@ -720,6 +851,30 @@
           <w:tcPr>
             <w:tcW w:w="615" w:type="pct"/>
           </w:tcPr>
+          <w:p>
+            <w:pPr>
+              <w:pStyle w:val="EnglishHangNoCoptic"/>
+            </w:pPr>
+            <w:r>
+              <w:t>3 They have poured out their blood like water</w:t>
+            </w:r>
+          </w:p>
+          <w:p>
+            <w:pPr>
+              <w:pStyle w:val="EnglishHangEndNoCoptic"/>
+            </w:pPr>
+            <w:r>
+              <w:tab/>
+            </w:r>
+            <w:proofErr w:type="gramStart"/>
+            <w:r>
+              <w:t>all</w:t>
+            </w:r>
+            <w:proofErr w:type="gramEnd"/>
+            <w:r>
+              <w:t xml:space="preserve"> round Jerusalem, and there was no one to bury them.</w:t>
+            </w:r>
+          </w:p>
           <w:p/>
         </w:tc>
         <w:tc>
@@ -917,6 +1072,62 @@
           <w:tcPr>
             <w:tcW w:w="615" w:type="pct"/>
           </w:tcPr>
+          <w:p>
+            <w:pPr>
+              <w:pStyle w:val="EnglishHangNoCoptic"/>
+            </w:pPr>
+            <w:r>
+              <w:t>4 We have become</w:t>
+            </w:r>
+            <w:r>
+              <w:t xml:space="preserve"> a disgrace to</w:t>
+            </w:r>
+            <w:r>
+              <w:t xml:space="preserve"> our </w:t>
+            </w:r>
+            <w:proofErr w:type="spellStart"/>
+            <w:r>
+              <w:t>neighbours</w:t>
+            </w:r>
+            <w:proofErr w:type="spellEnd"/>
+            <w:r>
+              <w:t>,</w:t>
+            </w:r>
+          </w:p>
+          <w:p>
+            <w:pPr>
+              <w:pStyle w:val="EnglishHangEndNoCoptic"/>
+            </w:pPr>
+            <w:r>
+              <w:tab/>
+            </w:r>
+            <w:proofErr w:type="gramStart"/>
+            <w:r>
+              <w:t>a</w:t>
+            </w:r>
+            <w:proofErr w:type="gramEnd"/>
+            <w:r>
+              <w:t xml:space="preserve"> scorn and</w:t>
+            </w:r>
+            <w:r>
+              <w:t xml:space="preserve"> a</w:t>
+            </w:r>
+            <w:r>
+              <w:t xml:space="preserve"> </w:t>
+            </w:r>
+            <w:r>
+              <w:t>mockery</w:t>
+            </w:r>
+            <w:r>
+              <w:t xml:space="preserve"> </w:t>
+            </w:r>
+            <w:r>
+              <w:t>to</w:t>
+            </w:r>
+            <w:r>
+              <w:t xml:space="preserve"> those around us.</w:t>
+            </w:r>
+          </w:p>
           <w:p/>
         </w:tc>
         <w:tc>
@@ -943,1927 +1154,2459 @@
             <w:r>
               <w:t>reproach</w:t>
             </w:r>
+            <w:r>
+              <w:t xml:space="preserve"> to our neighbors,</w:t>
+            </w:r>
+          </w:p>
+          <w:p>
+            <w:pPr>
+              <w:pStyle w:val="EngIndEnd"/>
+            </w:pPr>
+            <w:proofErr w:type="gramStart"/>
+            <w:r>
+              <w:t>mockery</w:t>
+            </w:r>
+            <w:proofErr w:type="gramEnd"/>
+            <w:r>
+              <w:t xml:space="preserve"> and derision to those around us.</w:t>
+            </w:r>
+          </w:p>
+        </w:tc>
+        <w:tc>
+          <w:tcPr>
+            <w:tcW w:w="632" w:type="pct"/>
+          </w:tcPr>
+          <w:p>
+            <w:pPr>
+              <w:pStyle w:val="EngIndEnd"/>
+            </w:pPr>
+            <w:r>
+              <w:t xml:space="preserve">We are become a reproach to our </w:t>
+            </w:r>
+            <w:proofErr w:type="spellStart"/>
+            <w:r>
+              <w:t>neighbours</w:t>
+            </w:r>
+            <w:proofErr w:type="spellEnd"/>
+            <w:r>
+              <w:t>, a scorn and derision to them that are round about us.</w:t>
+            </w:r>
+          </w:p>
+        </w:tc>
+        <w:tc>
+          <w:tcPr>
+            <w:tcW w:w="632" w:type="pct"/>
+          </w:tcPr>
+          <w:p>
+            <w:pPr>
+              <w:spacing w:line="240" w:lineRule="auto"/>
+              <w:jc w:val="left"/>
+              <w:rPr>
+                <w:rFonts w:ascii="Tahoma" w:eastAsia="Times New Roman" w:hAnsi="Tahoma" w:cs="Tahoma"/>
+                <w:color w:val="2E1308"/>
+                <w:sz w:val="24"/>
+                <w:szCs w:val="24"/>
+                <w:shd w:val="clear" w:color="auto" w:fill="FFFFFF"/>
+              </w:rPr>
+            </w:pPr>
+            <w:r>
+              <w:rPr>
+                <w:rFonts w:ascii="Tahoma" w:eastAsia="Times New Roman" w:hAnsi="Tahoma" w:cs="Tahoma"/>
+                <w:color w:val="2E1308"/>
+                <w:sz w:val="24"/>
+                <w:szCs w:val="24"/>
+                <w:shd w:val="clear" w:color="auto" w:fill="FFFFFF"/>
+              </w:rPr>
+              <w:t>We were made a disgrace to our neighbors,</w:t>
+            </w:r>
+          </w:p>
+          <w:p>
+            <w:pPr>
+              <w:spacing w:line="240" w:lineRule="auto"/>
+              <w:jc w:val="left"/>
+              <w:rPr>
+                <w:rFonts w:ascii="Tahoma" w:eastAsia="Times New Roman" w:hAnsi="Tahoma" w:cs="Tahoma"/>
+                <w:color w:val="2E1308"/>
+                <w:sz w:val="24"/>
+                <w:szCs w:val="24"/>
+                <w:shd w:val="clear" w:color="auto" w:fill="FFFFFF"/>
+              </w:rPr>
+            </w:pPr>
+            <w:proofErr w:type="gramStart"/>
+            <w:r>
+              <w:rPr>
+                <w:rFonts w:ascii="Tahoma" w:eastAsia="Times New Roman" w:hAnsi="Tahoma" w:cs="Tahoma"/>
+                <w:color w:val="2E1308"/>
+                <w:sz w:val="24"/>
+                <w:szCs w:val="24"/>
+                <w:shd w:val="clear" w:color="auto" w:fill="FFFFFF"/>
+              </w:rPr>
+              <w:t>A scorn and a mockery to those around us.</w:t>
+            </w:r>
+            <w:proofErr w:type="gramEnd"/>
+          </w:p>
+        </w:tc>
+      </w:tr>
+      <w:tr>
+        <w:tc>
+          <w:tcPr>
+            <w:tcW w:w="629" w:type="pct"/>
+          </w:tcPr>
+          <w:p>
+            <w:pPr>
+              <w:pStyle w:val="EnglishHangNoCoptic"/>
+            </w:pPr>
+            <w:r>
+              <w:t xml:space="preserve">5 How long, O Lord, </w:t>
+            </w:r>
+            <w:r>
+              <w:t>will</w:t>
+            </w:r>
+            <w:r>
+              <w:t xml:space="preserve"> </w:t>
+            </w:r>
+            <w:r>
+              <w:t>You</w:t>
+            </w:r>
+            <w:r>
+              <w:t xml:space="preserve"> be angry?</w:t>
+            </w:r>
+          </w:p>
+          <w:p>
+            <w:pPr>
+              <w:pStyle w:val="EnglishHangEndNoCoptic"/>
+            </w:pPr>
+            <w:r>
+              <w:tab/>
+              <w:t xml:space="preserve">Will </w:t>
+            </w:r>
+            <w:r>
+              <w:t>Your</w:t>
+            </w:r>
+            <w:r>
+              <w:t xml:space="preserve"> jealousy burn like fire </w:t>
+            </w:r>
+            <w:proofErr w:type="spellStart"/>
+            <w:proofErr w:type="gramStart"/>
+            <w:r>
+              <w:t>for ever</w:t>
+            </w:r>
+            <w:proofErr w:type="spellEnd"/>
+            <w:proofErr w:type="gramEnd"/>
+            <w:r>
+              <w:t>?</w:t>
+            </w:r>
+          </w:p>
+          <w:p>
+            <w:pPr>
+              <w:pStyle w:val="CoptIndEnd"/>
+            </w:pPr>
+          </w:p>
+        </w:tc>
+        <w:tc>
+          <w:tcPr>
+            <w:tcW w:w="613" w:type="pct"/>
+          </w:tcPr>
+          <w:p>
+            <w:pPr>
+              <w:pStyle w:val="EngIndEnd"/>
+            </w:pPr>
+          </w:p>
+        </w:tc>
+        <w:tc>
+          <w:tcPr>
+            <w:tcW w:w="626" w:type="pct"/>
+          </w:tcPr>
+          <w:p/>
+        </w:tc>
+        <w:tc>
+          <w:tcPr>
+            <w:tcW w:w="615" w:type="pct"/>
+          </w:tcPr>
+          <w:p>
+            <w:pPr>
+              <w:pStyle w:val="EnglishHangNoCoptic"/>
+            </w:pPr>
+            <w:r>
+              <w:t xml:space="preserve">5 How long, O Lord, </w:t>
+            </w:r>
+            <w:r>
+              <w:t>will</w:t>
+            </w:r>
+            <w:r>
+              <w:t xml:space="preserve"> </w:t>
+            </w:r>
+            <w:r>
+              <w:t>You</w:t>
+            </w:r>
+            <w:r>
+              <w:t xml:space="preserve"> be angry?</w:t>
+            </w:r>
+          </w:p>
+          <w:p>
+            <w:pPr>
+              <w:pStyle w:val="EnglishHangEndNoCoptic"/>
+            </w:pPr>
+            <w:r>
+              <w:tab/>
+              <w:t xml:space="preserve">Will </w:t>
+            </w:r>
+            <w:r>
+              <w:t>Your</w:t>
+            </w:r>
+            <w:r>
+              <w:t xml:space="preserve"> jealousy burn like fire </w:t>
+            </w:r>
+            <w:proofErr w:type="spellStart"/>
+            <w:proofErr w:type="gramStart"/>
+            <w:r>
+              <w:t>for ever</w:t>
+            </w:r>
+            <w:proofErr w:type="spellEnd"/>
+            <w:proofErr w:type="gramEnd"/>
+            <w:r>
+              <w:t>?</w:t>
+            </w:r>
+          </w:p>
+          <w:p/>
+        </w:tc>
+        <w:tc>
+          <w:tcPr>
+            <w:tcW w:w="621" w:type="pct"/>
+          </w:tcPr>
+          <w:p>
+            <w:r>
+              <w:t xml:space="preserve">How long, O Lord, wilt Thou </w:t>
+            </w:r>
+            <w:proofErr w:type="gramStart"/>
+            <w:r>
+              <w:t>be</w:t>
+            </w:r>
+            <w:proofErr w:type="gramEnd"/>
+            <w:r>
+              <w:t xml:space="preserve"> angry? </w:t>
+            </w:r>
+            <w:proofErr w:type="spellStart"/>
+            <w:proofErr w:type="gramStart"/>
+            <w:r>
+              <w:t>For ever</w:t>
+            </w:r>
+            <w:proofErr w:type="spellEnd"/>
+            <w:proofErr w:type="gramEnd"/>
+            <w:r>
+              <w:t>? Will Thy jealousy kindle like a fire?</w:t>
+            </w:r>
+          </w:p>
+        </w:tc>
+        <w:tc>
+          <w:tcPr>
+            <w:tcW w:w="632" w:type="pct"/>
+          </w:tcPr>
+          <w:p>
+            <w:pPr>
+              <w:pStyle w:val="EngIndEnd"/>
+            </w:pPr>
+            <w:r>
+              <w:t>How long, O Lord, will you be utterly angry,</w:t>
+            </w:r>
+          </w:p>
+          <w:p>
+            <w:pPr>
+              <w:pStyle w:val="EngIndEnd"/>
+            </w:pPr>
+            <w:proofErr w:type="gramStart"/>
+            <w:r>
+              <w:t>will</w:t>
+            </w:r>
+            <w:proofErr w:type="gramEnd"/>
+            <w:r>
+              <w:t xml:space="preserve"> your jealousy burn like fire?</w:t>
+            </w:r>
+          </w:p>
+        </w:tc>
+        <w:tc>
+          <w:tcPr>
+            <w:tcW w:w="632" w:type="pct"/>
+          </w:tcPr>
+          <w:p>
+            <w:pPr>
+              <w:pStyle w:val="EngIndEnd"/>
+            </w:pPr>
+            <w:proofErr w:type="gramStart"/>
+            <w:r>
+              <w:t>How long, O Lord?</w:t>
+            </w:r>
+            <w:proofErr w:type="gramEnd"/>
+            <w:r>
+              <w:t xml:space="preserve"> </w:t>
+            </w:r>
+            <w:proofErr w:type="gramStart"/>
+            <w:r>
+              <w:t>wilt</w:t>
+            </w:r>
+            <w:proofErr w:type="gramEnd"/>
+            <w:r>
+              <w:t xml:space="preserve"> thou be angry </w:t>
+            </w:r>
+            <w:proofErr w:type="spellStart"/>
+            <w:r>
+              <w:t>for ever</w:t>
+            </w:r>
+            <w:proofErr w:type="spellEnd"/>
+            <w:r>
+              <w:t xml:space="preserve">? </w:t>
+            </w:r>
+            <w:proofErr w:type="gramStart"/>
+            <w:r>
+              <w:t>shall</w:t>
+            </w:r>
+            <w:proofErr w:type="gramEnd"/>
+            <w:r>
+              <w:t xml:space="preserve"> thy jealousy burn like fire?</w:t>
+            </w:r>
+          </w:p>
+        </w:tc>
+        <w:tc>
+          <w:tcPr>
+            <w:tcW w:w="632" w:type="pct"/>
+          </w:tcPr>
+          <w:p>
+            <w:pPr>
+              <w:spacing w:line="240" w:lineRule="auto"/>
+              <w:jc w:val="left"/>
+              <w:rPr>
+                <w:rFonts w:ascii="Tahoma" w:eastAsia="Times New Roman" w:hAnsi="Tahoma" w:cs="Tahoma"/>
+                <w:color w:val="2E1308"/>
+                <w:sz w:val="24"/>
+                <w:szCs w:val="24"/>
+                <w:shd w:val="clear" w:color="auto" w:fill="FFFFFF"/>
+              </w:rPr>
+            </w:pPr>
+            <w:proofErr w:type="gramStart"/>
+            <w:r>
+              <w:rPr>
+                <w:rFonts w:ascii="Tahoma" w:eastAsia="Times New Roman" w:hAnsi="Tahoma" w:cs="Tahoma"/>
+                <w:color w:val="2E1308"/>
+                <w:sz w:val="24"/>
+                <w:szCs w:val="24"/>
+                <w:shd w:val="clear" w:color="auto" w:fill="FFFFFF"/>
+              </w:rPr>
+              <w:t>How long, O Lord?</w:t>
+            </w:r>
+            <w:proofErr w:type="gramEnd"/>
+            <w:r>
+              <w:rPr>
+                <w:rFonts w:ascii="Tahoma" w:eastAsia="Times New Roman" w:hAnsi="Tahoma" w:cs="Tahoma"/>
+                <w:color w:val="2E1308"/>
+                <w:sz w:val="24"/>
+                <w:szCs w:val="24"/>
+                <w:shd w:val="clear" w:color="auto" w:fill="FFFFFF"/>
+              </w:rPr>
+              <w:t xml:space="preserve"> Will You be angry to the end?</w:t>
+            </w:r>
+          </w:p>
+          <w:p>
+            <w:pPr>
+              <w:spacing w:line="240" w:lineRule="auto"/>
+              <w:jc w:val="left"/>
+              <w:rPr>
+                <w:rFonts w:ascii="Tahoma" w:eastAsia="Times New Roman" w:hAnsi="Tahoma" w:cs="Tahoma"/>
+                <w:color w:val="2E1308"/>
+                <w:sz w:val="24"/>
+                <w:szCs w:val="24"/>
+                <w:shd w:val="clear" w:color="auto" w:fill="FFFFFF"/>
+              </w:rPr>
+            </w:pPr>
+            <w:r>
+              <w:rPr>
+                <w:rFonts w:ascii="Tahoma" w:eastAsia="Times New Roman" w:hAnsi="Tahoma" w:cs="Tahoma"/>
+                <w:color w:val="2E1308"/>
+                <w:sz w:val="24"/>
+                <w:szCs w:val="24"/>
+                <w:shd w:val="clear" w:color="auto" w:fill="FFFFFF"/>
+              </w:rPr>
+              <w:t>Will Your jealousy burn like fire?</w:t>
+            </w:r>
+          </w:p>
+        </w:tc>
+      </w:tr>
+      <w:tr>
+        <w:tc>
+          <w:tcPr>
+            <w:tcW w:w="629" w:type="pct"/>
+          </w:tcPr>
+          <w:p>
+            <w:pPr>
+              <w:pStyle w:val="EnglishHangNoCoptic"/>
+            </w:pPr>
+            <w:r>
+              <w:t xml:space="preserve">6 Vent </w:t>
+            </w:r>
+            <w:r>
+              <w:t>Your</w:t>
+            </w:r>
+            <w:r>
+              <w:t xml:space="preserve"> wrath on nations that do not know </w:t>
+            </w:r>
+            <w:r>
+              <w:t>You</w:t>
+            </w:r>
+            <w:r>
+              <w:t>,</w:t>
+            </w:r>
+          </w:p>
+          <w:p>
+            <w:pPr>
+              <w:pStyle w:val="EnglishHangEndNoCoptic"/>
+            </w:pPr>
+            <w:r>
+              <w:tab/>
+            </w:r>
+            <w:proofErr w:type="gramStart"/>
+            <w:r>
+              <w:t>and</w:t>
+            </w:r>
+            <w:proofErr w:type="gramEnd"/>
+            <w:r>
+              <w:t xml:space="preserve"> on kingdoms that do not invoke </w:t>
+            </w:r>
+            <w:r>
+              <w:t>Your</w:t>
+            </w:r>
+            <w:r>
+              <w:t xml:space="preserve"> name.</w:t>
+            </w:r>
+          </w:p>
+          <w:p>
+            <w:pPr>
+              <w:pStyle w:val="EnglishHangNoCoptic"/>
+            </w:pPr>
+          </w:p>
+        </w:tc>
+        <w:tc>
+          <w:tcPr>
+            <w:tcW w:w="613" w:type="pct"/>
+          </w:tcPr>
+          <w:p>
+            <w:pPr>
+              <w:pStyle w:val="EngIndEnd"/>
+            </w:pPr>
+          </w:p>
+        </w:tc>
+        <w:tc>
+          <w:tcPr>
+            <w:tcW w:w="626" w:type="pct"/>
+          </w:tcPr>
+          <w:p/>
+        </w:tc>
+        <w:tc>
+          <w:tcPr>
+            <w:tcW w:w="615" w:type="pct"/>
+          </w:tcPr>
+          <w:p>
+            <w:pPr>
+              <w:pStyle w:val="EnglishHangNoCoptic"/>
+            </w:pPr>
+            <w:r>
+              <w:t xml:space="preserve">6 </w:t>
+            </w:r>
+            <w:r>
+              <w:t>Pour out</w:t>
+            </w:r>
+            <w:r>
+              <w:t xml:space="preserve"> </w:t>
+            </w:r>
+            <w:r>
+              <w:t>Your</w:t>
+            </w:r>
+            <w:r>
+              <w:t xml:space="preserve"> wrath on nations that do not know </w:t>
+            </w:r>
+            <w:r>
+              <w:t>You</w:t>
+            </w:r>
+            <w:r>
+              <w:t>,</w:t>
+            </w:r>
+          </w:p>
+          <w:p>
+            <w:pPr>
+              <w:pStyle w:val="EnglishHangEndNoCoptic"/>
+            </w:pPr>
+            <w:r>
+              <w:tab/>
+            </w:r>
+            <w:proofErr w:type="gramStart"/>
+            <w:r>
+              <w:t>and</w:t>
+            </w:r>
+            <w:proofErr w:type="gramEnd"/>
+            <w:r>
+              <w:t xml:space="preserve"> on </w:t>
+            </w:r>
+            <w:r>
+              <w:t xml:space="preserve">the </w:t>
+            </w:r>
+            <w:r>
+              <w:t xml:space="preserve">kingdoms that do not </w:t>
+            </w:r>
+            <w:r>
+              <w:t>call upon</w:t>
+            </w:r>
+            <w:r>
+              <w:t xml:space="preserve"> </w:t>
+            </w:r>
+            <w:r>
+              <w:t>Your N</w:t>
+            </w:r>
+            <w:r>
+              <w:t>ame.</w:t>
+            </w:r>
+          </w:p>
+          <w:p/>
+          <w:p/>
+          <w:p/>
+          <w:p/>
+          <w:p>
+            <w:pPr>
+              <w:tabs>
+                <w:tab w:val="left" w:pos="2280"/>
+              </w:tabs>
+            </w:pPr>
+            <w:r>
+              <w:tab/>
+            </w:r>
+          </w:p>
+        </w:tc>
+        <w:tc>
+          <w:tcPr>
+            <w:tcW w:w="621" w:type="pct"/>
+          </w:tcPr>
+          <w:p>
+            <w:r>
+              <w:t>Pour out Thine indignation upon the nations that have not known Thee, and upon the kingdoms that have not called upon Thy Name.</w:t>
+            </w:r>
+          </w:p>
+        </w:tc>
+        <w:tc>
+          <w:tcPr>
+            <w:tcW w:w="632" w:type="pct"/>
+          </w:tcPr>
+          <w:p>
+            <w:pPr>
+              <w:pStyle w:val="EngIndEnd"/>
+            </w:pPr>
+            <w:r>
+              <w:t>Pour out your wrath on nations</w:t>
+            </w:r>
+          </w:p>
+          <w:p>
+            <w:pPr>
+              <w:pStyle w:val="EngIndEnd"/>
+            </w:pPr>
+            <w:r>
+              <w:t>that do not know you</w:t>
+            </w:r>
+          </w:p>
+          <w:p>
+            <w:pPr>
+              <w:pStyle w:val="EngIndEnd"/>
+            </w:pPr>
+            <w:r>
+              <w:t>and on kingdoms</w:t>
+            </w:r>
+          </w:p>
+          <w:p>
+            <w:pPr>
+              <w:pStyle w:val="EngIndEnd"/>
+            </w:pPr>
+            <w:r>
+              <w:t>that did not call on your name,</w:t>
+            </w:r>
+          </w:p>
+        </w:tc>
+        <w:tc>
+          <w:tcPr>
+            <w:tcW w:w="632" w:type="pct"/>
+          </w:tcPr>
+          <w:p>
+            <w:pPr>
+              <w:pStyle w:val="EngIndEnd"/>
+            </w:pPr>
+            <w:r>
+              <w:t xml:space="preserve">Pour out thy wrath upon the heathen that have not known thee, and upon the </w:t>
+            </w:r>
+            <w:proofErr w:type="gramStart"/>
+            <w:r>
+              <w:t>kingdoms which</w:t>
+            </w:r>
+            <w:proofErr w:type="gramEnd"/>
+            <w:r>
+              <w:t xml:space="preserve"> have not called upon thy name.</w:t>
+            </w:r>
+          </w:p>
+        </w:tc>
+        <w:tc>
+          <w:tcPr>
+            <w:tcW w:w="632" w:type="pct"/>
+          </w:tcPr>
+          <w:p>
+            <w:pPr>
+              <w:spacing w:line="240" w:lineRule="auto"/>
+              <w:jc w:val="left"/>
+              <w:rPr>
+                <w:rFonts w:ascii="Tahoma" w:eastAsia="Times New Roman" w:hAnsi="Tahoma" w:cs="Tahoma"/>
+                <w:color w:val="2E1308"/>
+                <w:sz w:val="24"/>
+                <w:szCs w:val="24"/>
+                <w:shd w:val="clear" w:color="auto" w:fill="FFFFFF"/>
+              </w:rPr>
+            </w:pPr>
+            <w:r>
+              <w:rPr>
+                <w:rFonts w:ascii="Tahoma" w:eastAsia="Times New Roman" w:hAnsi="Tahoma" w:cs="Tahoma"/>
+                <w:color w:val="2E1308"/>
+                <w:sz w:val="24"/>
+                <w:szCs w:val="24"/>
+                <w:shd w:val="clear" w:color="auto" w:fill="FFFFFF"/>
+              </w:rPr>
+              <w:t>Pour out Your wrath on the nations that do not know You,</w:t>
+            </w:r>
+          </w:p>
+          <w:p>
+            <w:pPr>
+              <w:spacing w:line="240" w:lineRule="auto"/>
+              <w:jc w:val="left"/>
+              <w:rPr>
+                <w:rFonts w:ascii="Tahoma" w:eastAsia="Times New Roman" w:hAnsi="Tahoma" w:cs="Tahoma"/>
+                <w:color w:val="2E1308"/>
+                <w:sz w:val="24"/>
+                <w:szCs w:val="24"/>
+                <w:shd w:val="clear" w:color="auto" w:fill="FFFFFF"/>
+              </w:rPr>
+            </w:pPr>
+            <w:r>
+              <w:rPr>
+                <w:rFonts w:ascii="Tahoma" w:eastAsia="Times New Roman" w:hAnsi="Tahoma" w:cs="Tahoma"/>
+                <w:color w:val="2E1308"/>
+                <w:sz w:val="24"/>
+                <w:szCs w:val="24"/>
+                <w:shd w:val="clear" w:color="auto" w:fill="FFFFFF"/>
+              </w:rPr>
+              <w:t>And on the kingdoms that did not call upon Your name;</w:t>
+            </w:r>
+          </w:p>
+        </w:tc>
+      </w:tr>
+      <w:tr>
+        <w:tc>
+          <w:tcPr>
+            <w:tcW w:w="629" w:type="pct"/>
+          </w:tcPr>
+          <w:p>
+            <w:pPr>
+              <w:pStyle w:val="EnglishHangNoCoptic"/>
+            </w:pPr>
+            <w:r>
+              <w:t>7 For they have devoured Jacob</w:t>
+            </w:r>
+          </w:p>
+          <w:p>
+            <w:pPr>
+              <w:pStyle w:val="EnglishHangEndNoCoptic"/>
+            </w:pPr>
+            <w:r>
+              <w:tab/>
+            </w:r>
+            <w:proofErr w:type="gramStart"/>
+            <w:r>
+              <w:t>and</w:t>
+            </w:r>
+            <w:proofErr w:type="gramEnd"/>
+            <w:r>
+              <w:t xml:space="preserve"> laid waste his sanctuary.</w:t>
+            </w:r>
+            <w:r>
+              <w:rPr>
+                <w:rStyle w:val="FootnoteReference"/>
+              </w:rPr>
+              <w:footnoteReference w:id="1"/>
+            </w:r>
+          </w:p>
+          <w:p>
+            <w:pPr>
+              <w:pStyle w:val="EnglishHangNoCoptic"/>
+            </w:pPr>
+          </w:p>
+        </w:tc>
+        <w:tc>
+          <w:tcPr>
+            <w:tcW w:w="613" w:type="pct"/>
+          </w:tcPr>
+          <w:p>
+            <w:pPr>
+              <w:pStyle w:val="EngIndEnd"/>
+            </w:pPr>
+          </w:p>
+        </w:tc>
+        <w:tc>
+          <w:tcPr>
+            <w:tcW w:w="626" w:type="pct"/>
+          </w:tcPr>
+          <w:p/>
+        </w:tc>
+        <w:tc>
+          <w:tcPr>
+            <w:tcW w:w="615" w:type="pct"/>
+          </w:tcPr>
+          <w:p>
+            <w:pPr>
+              <w:pStyle w:val="EnglishHangNoCoptic"/>
+            </w:pPr>
+            <w:r>
+              <w:t>7 For they have devoured Jacob</w:t>
+            </w:r>
+          </w:p>
+          <w:p>
+            <w:pPr>
+              <w:pStyle w:val="EnglishHangEndNoCoptic"/>
+            </w:pPr>
+            <w:r>
+              <w:tab/>
+            </w:r>
+            <w:proofErr w:type="gramStart"/>
+            <w:r>
+              <w:t>and</w:t>
+            </w:r>
+            <w:proofErr w:type="gramEnd"/>
+            <w:r>
+              <w:t xml:space="preserve"> laid waste his sanctuary.</w:t>
+            </w:r>
+            <w:r>
+              <w:rPr>
+                <w:rStyle w:val="FootnoteReference"/>
+              </w:rPr>
+              <w:footnoteReference w:id="2"/>
+            </w:r>
+          </w:p>
+          <w:p/>
+        </w:tc>
+        <w:tc>
+          <w:tcPr>
+            <w:tcW w:w="621" w:type="pct"/>
+          </w:tcPr>
+          <w:p>
+            <w:r>
+              <w:t xml:space="preserve">For they have devoured Jacob, and </w:t>
+            </w:r>
+            <w:proofErr w:type="gramStart"/>
+            <w:r>
+              <w:t>laid</w:t>
+            </w:r>
+            <w:proofErr w:type="gramEnd"/>
+            <w:r>
+              <w:t xml:space="preserve"> waste his dwelling-place.</w:t>
+            </w:r>
+          </w:p>
+        </w:tc>
+        <w:tc>
+          <w:tcPr>
+            <w:tcW w:w="632" w:type="pct"/>
+          </w:tcPr>
+          <w:p>
+            <w:pPr>
+              <w:pStyle w:val="EngIndEnd"/>
+            </w:pPr>
+            <w:r>
+              <w:t xml:space="preserve">Because they devoured </w:t>
+            </w:r>
+            <w:proofErr w:type="spellStart"/>
+            <w:r>
+              <w:t>Iakob</w:t>
+            </w:r>
+            <w:proofErr w:type="spellEnd"/>
+          </w:p>
+          <w:p>
+            <w:pPr>
+              <w:pStyle w:val="EngIndEnd"/>
+            </w:pPr>
+            <w:proofErr w:type="gramStart"/>
+            <w:r>
+              <w:t>and</w:t>
+            </w:r>
+            <w:proofErr w:type="gramEnd"/>
+            <w:r>
+              <w:t xml:space="preserve"> his place they laid waste.</w:t>
+            </w:r>
+          </w:p>
+        </w:tc>
+        <w:tc>
+          <w:tcPr>
+            <w:tcW w:w="632" w:type="pct"/>
+          </w:tcPr>
+          <w:p>
+            <w:pPr>
+              <w:pStyle w:val="EngIndEnd"/>
+            </w:pPr>
+            <w:r>
+              <w:t>For they have devoured Jacob, and laid his place waste.</w:t>
+            </w:r>
+          </w:p>
+        </w:tc>
+        <w:tc>
+          <w:tcPr>
+            <w:tcW w:w="632" w:type="pct"/>
+          </w:tcPr>
+          <w:p>
+            <w:pPr>
+              <w:spacing w:line="240" w:lineRule="auto"/>
+              <w:jc w:val="left"/>
+              <w:rPr>
+                <w:rFonts w:ascii="Tahoma" w:eastAsia="Times New Roman" w:hAnsi="Tahoma" w:cs="Tahoma"/>
+                <w:color w:val="2E1308"/>
+                <w:sz w:val="24"/>
+                <w:szCs w:val="24"/>
+                <w:shd w:val="clear" w:color="auto" w:fill="FFFFFF"/>
+              </w:rPr>
+            </w:pPr>
+            <w:r>
+              <w:rPr>
+                <w:rFonts w:ascii="Tahoma" w:eastAsia="Times New Roman" w:hAnsi="Tahoma" w:cs="Tahoma"/>
+                <w:color w:val="2E1308"/>
+                <w:sz w:val="24"/>
+                <w:szCs w:val="24"/>
+                <w:shd w:val="clear" w:color="auto" w:fill="FFFFFF"/>
+              </w:rPr>
+              <w:t>For they devoured Jacob</w:t>
+            </w:r>
+          </w:p>
+          <w:p>
+            <w:pPr>
+              <w:spacing w:line="240" w:lineRule="auto"/>
+              <w:jc w:val="left"/>
+              <w:rPr>
+                <w:rFonts w:ascii="Tahoma" w:eastAsia="Times New Roman" w:hAnsi="Tahoma" w:cs="Tahoma"/>
+                <w:color w:val="2E1308"/>
+                <w:sz w:val="24"/>
+                <w:szCs w:val="24"/>
+                <w:shd w:val="clear" w:color="auto" w:fill="FFFFFF"/>
+              </w:rPr>
+            </w:pPr>
+            <w:proofErr w:type="gramStart"/>
+            <w:r>
+              <w:rPr>
+                <w:rFonts w:ascii="Tahoma" w:eastAsia="Times New Roman" w:hAnsi="Tahoma" w:cs="Tahoma"/>
+                <w:color w:val="2E1308"/>
+                <w:sz w:val="24"/>
+                <w:szCs w:val="24"/>
+                <w:shd w:val="clear" w:color="auto" w:fill="FFFFFF"/>
+              </w:rPr>
+              <w:t>And</w:t>
+            </w:r>
+            <w:proofErr w:type="gramEnd"/>
+            <w:r>
+              <w:rPr>
+                <w:rFonts w:ascii="Tahoma" w:eastAsia="Times New Roman" w:hAnsi="Tahoma" w:cs="Tahoma"/>
+                <w:color w:val="2E1308"/>
+                <w:sz w:val="24"/>
+                <w:szCs w:val="24"/>
+                <w:shd w:val="clear" w:color="auto" w:fill="FFFFFF"/>
+              </w:rPr>
+              <w:t xml:space="preserve"> made his dwelling place desolate.</w:t>
+            </w:r>
+          </w:p>
+        </w:tc>
+      </w:tr>
+      <w:tr>
+        <w:tc>
+          <w:tcPr>
+            <w:tcW w:w="629" w:type="pct"/>
+          </w:tcPr>
+          <w:p>
+            <w:pPr>
+              <w:pStyle w:val="EnglishHangNoCoptic"/>
+            </w:pPr>
+            <w:r>
+              <w:t>8 Remember not our old sins;</w:t>
+            </w:r>
+          </w:p>
+          <w:p>
+            <w:pPr>
+              <w:pStyle w:val="EnglishHangNoCoptic"/>
+            </w:pPr>
+            <w:r>
+              <w:tab/>
+              <w:t xml:space="preserve">let </w:t>
+            </w:r>
+            <w:r>
+              <w:t>Your</w:t>
+            </w:r>
+            <w:r>
+              <w:t xml:space="preserve"> compassion swiftly </w:t>
+            </w:r>
+            <w:r>
+              <w:lastRenderedPageBreak/>
+              <w:t>meet us,</w:t>
+            </w:r>
+          </w:p>
+          <w:p>
+            <w:pPr>
+              <w:pStyle w:val="EnglishHangEndNoCoptic"/>
+            </w:pPr>
+            <w:r>
+              <w:tab/>
+            </w:r>
+            <w:proofErr w:type="gramStart"/>
+            <w:r>
+              <w:t>for</w:t>
+            </w:r>
+            <w:proofErr w:type="gramEnd"/>
+            <w:r>
+              <w:t xml:space="preserve"> great is our need, O Lord.</w:t>
+            </w:r>
+          </w:p>
+          <w:p>
+            <w:pPr>
+              <w:pStyle w:val="EnglishHangNoCoptic"/>
+            </w:pPr>
+          </w:p>
+        </w:tc>
+        <w:tc>
+          <w:tcPr>
+            <w:tcW w:w="613" w:type="pct"/>
+          </w:tcPr>
+          <w:p>
+            <w:pPr>
+              <w:pStyle w:val="EngIndEnd"/>
+            </w:pPr>
+          </w:p>
+        </w:tc>
+        <w:tc>
+          <w:tcPr>
+            <w:tcW w:w="626" w:type="pct"/>
+          </w:tcPr>
+          <w:p/>
+        </w:tc>
+        <w:tc>
+          <w:tcPr>
+            <w:tcW w:w="615" w:type="pct"/>
+          </w:tcPr>
+          <w:p>
+            <w:pPr>
+              <w:pStyle w:val="EnglishHangNoCoptic"/>
+            </w:pPr>
+            <w:r>
+              <w:t xml:space="preserve">8 </w:t>
+            </w:r>
+            <w:r>
+              <w:t>Do not remember our transgressions of old</w:t>
+            </w:r>
+            <w:r>
+              <w:t>;</w:t>
+            </w:r>
+          </w:p>
+          <w:p>
+            <w:pPr>
+              <w:pStyle w:val="EnglishHangNoCoptic"/>
+            </w:pPr>
+            <w:r>
+              <w:lastRenderedPageBreak/>
+              <w:tab/>
+              <w:t xml:space="preserve">let </w:t>
+            </w:r>
+            <w:r>
+              <w:t>Your compassion</w:t>
+            </w:r>
+            <w:r>
+              <w:t xml:space="preserve"> </w:t>
+            </w:r>
+            <w:r>
+              <w:t>overtake us quickly</w:t>
+            </w:r>
+            <w:r>
+              <w:t>,</w:t>
+            </w:r>
+          </w:p>
+          <w:p>
+            <w:pPr>
+              <w:pStyle w:val="EnglishHangEndNoCoptic"/>
+            </w:pPr>
+            <w:r>
+              <w:tab/>
+            </w:r>
+            <w:proofErr w:type="gramStart"/>
+            <w:r>
+              <w:t>for</w:t>
+            </w:r>
+            <w:proofErr w:type="gramEnd"/>
+            <w:r>
+              <w:t xml:space="preserve"> </w:t>
+            </w:r>
+            <w:r>
+              <w:t>we have become very poor</w:t>
+            </w:r>
+            <w:r>
+              <w:t>.</w:t>
+            </w:r>
+          </w:p>
+          <w:p/>
+        </w:tc>
+        <w:tc>
+          <w:tcPr>
+            <w:tcW w:w="621" w:type="pct"/>
+          </w:tcPr>
+          <w:p>
+            <w:r>
+              <w:lastRenderedPageBreak/>
+              <w:t xml:space="preserve">O </w:t>
+            </w:r>
+            <w:proofErr w:type="gramStart"/>
+            <w:r>
+              <w:t>remember</w:t>
+            </w:r>
+            <w:proofErr w:type="gramEnd"/>
+            <w:r>
+              <w:t xml:space="preserve"> not our old sins; but let Thy mercy overtake us, for we are </w:t>
+            </w:r>
+            <w:r>
+              <w:lastRenderedPageBreak/>
+              <w:t>come to great poverty.</w:t>
+            </w:r>
+          </w:p>
+        </w:tc>
+        <w:tc>
+          <w:tcPr>
+            <w:tcW w:w="632" w:type="pct"/>
+          </w:tcPr>
+          <w:p>
+            <w:pPr>
+              <w:pStyle w:val="EngIndEnd"/>
+            </w:pPr>
+            <w:r>
+              <w:lastRenderedPageBreak/>
+              <w:t xml:space="preserve">Do not remember our lawless </w:t>
+            </w:r>
+            <w:r>
+              <w:lastRenderedPageBreak/>
+              <w:t>deeds of long ago;</w:t>
+            </w:r>
+          </w:p>
+          <w:p>
+            <w:pPr>
+              <w:pStyle w:val="EngIndEnd"/>
+            </w:pPr>
+            <w:r>
+              <w:t>let your compassion speedily preoccupy us,</w:t>
+            </w:r>
+          </w:p>
+          <w:p>
+            <w:pPr>
+              <w:pStyle w:val="EngIndEnd"/>
+            </w:pPr>
+            <w:proofErr w:type="gramStart"/>
+            <w:r>
+              <w:t>because</w:t>
+            </w:r>
+            <w:proofErr w:type="gramEnd"/>
+            <w:r>
+              <w:t xml:space="preserve"> we became very poor.</w:t>
+            </w:r>
+          </w:p>
+        </w:tc>
+        <w:tc>
+          <w:tcPr>
+            <w:tcW w:w="632" w:type="pct"/>
+          </w:tcPr>
+          <w:p>
+            <w:pPr>
+              <w:pStyle w:val="EngIndEnd"/>
+            </w:pPr>
+            <w:r>
+              <w:lastRenderedPageBreak/>
+              <w:t xml:space="preserve">Remember not our old transgressions; let thy tender mercies </w:t>
+            </w:r>
+            <w:r>
+              <w:lastRenderedPageBreak/>
+              <w:t>speedily prevent us</w:t>
+            </w:r>
+            <w:proofErr w:type="gramStart"/>
+            <w:r>
+              <w:t>;</w:t>
+            </w:r>
+            <w:proofErr w:type="gramEnd"/>
+            <w:r>
+              <w:t xml:space="preserve"> for we are greatly impoverished.</w:t>
+            </w:r>
+          </w:p>
+        </w:tc>
+        <w:tc>
+          <w:tcPr>
+            <w:tcW w:w="632" w:type="pct"/>
+          </w:tcPr>
+          <w:p>
+            <w:pPr>
+              <w:spacing w:line="240" w:lineRule="auto"/>
+              <w:jc w:val="left"/>
+              <w:rPr>
+                <w:rFonts w:ascii="Tahoma" w:eastAsia="Times New Roman" w:hAnsi="Tahoma" w:cs="Tahoma"/>
+                <w:color w:val="2E1308"/>
+                <w:sz w:val="24"/>
+                <w:szCs w:val="24"/>
+                <w:shd w:val="clear" w:color="auto" w:fill="FFFFFF"/>
+              </w:rPr>
+            </w:pPr>
+            <w:r>
+              <w:rPr>
+                <w:rFonts w:ascii="Tahoma" w:eastAsia="Times New Roman" w:hAnsi="Tahoma" w:cs="Tahoma"/>
+                <w:color w:val="2E1308"/>
+                <w:sz w:val="24"/>
+                <w:szCs w:val="24"/>
+                <w:shd w:val="clear" w:color="auto" w:fill="FFFFFF"/>
+              </w:rPr>
+              <w:lastRenderedPageBreak/>
+              <w:t>Do not remember our transgressions of old;</w:t>
+            </w:r>
+          </w:p>
+          <w:p>
+            <w:pPr>
+              <w:spacing w:line="240" w:lineRule="auto"/>
+              <w:jc w:val="left"/>
+              <w:rPr>
+                <w:rFonts w:ascii="Tahoma" w:eastAsia="Times New Roman" w:hAnsi="Tahoma" w:cs="Tahoma"/>
+                <w:color w:val="2E1308"/>
+                <w:sz w:val="24"/>
+                <w:szCs w:val="24"/>
+                <w:shd w:val="clear" w:color="auto" w:fill="FFFFFF"/>
+              </w:rPr>
+            </w:pPr>
+            <w:r>
+              <w:rPr>
+                <w:rFonts w:ascii="Tahoma" w:eastAsia="Times New Roman" w:hAnsi="Tahoma" w:cs="Tahoma"/>
+                <w:color w:val="2E1308"/>
+                <w:sz w:val="24"/>
+                <w:szCs w:val="24"/>
+                <w:shd w:val="clear" w:color="auto" w:fill="FFFFFF"/>
+              </w:rPr>
+              <w:lastRenderedPageBreak/>
+              <w:t>Let Your mercies quickly overtake us,</w:t>
+            </w:r>
+          </w:p>
+          <w:p>
+            <w:pPr>
+              <w:spacing w:line="240" w:lineRule="auto"/>
+              <w:jc w:val="left"/>
+              <w:rPr>
+                <w:rFonts w:ascii="Tahoma" w:eastAsia="Times New Roman" w:hAnsi="Tahoma" w:cs="Tahoma"/>
+                <w:color w:val="2E1308"/>
+                <w:sz w:val="24"/>
+                <w:szCs w:val="24"/>
+                <w:shd w:val="clear" w:color="auto" w:fill="FFFFFF"/>
+              </w:rPr>
+            </w:pPr>
+            <w:r>
+              <w:rPr>
+                <w:rFonts w:ascii="Tahoma" w:eastAsia="Times New Roman" w:hAnsi="Tahoma" w:cs="Tahoma"/>
+                <w:color w:val="2E1308"/>
+                <w:sz w:val="24"/>
+                <w:szCs w:val="24"/>
+                <w:shd w:val="clear" w:color="auto" w:fill="FFFFFF"/>
+              </w:rPr>
+              <w:t>For we have become very poor.</w:t>
+            </w:r>
+          </w:p>
+        </w:tc>
+      </w:tr>
+      <w:tr>
+        <w:tc>
+          <w:tcPr>
+            <w:tcW w:w="629" w:type="pct"/>
+          </w:tcPr>
+          <w:p>
+            <w:pPr>
+              <w:pStyle w:val="EnglishHangNoCoptic"/>
+            </w:pPr>
+            <w:r>
+              <w:lastRenderedPageBreak/>
+              <w:t>9 Help us, O God, our Saviour;</w:t>
+            </w:r>
+          </w:p>
+          <w:p>
+            <w:pPr>
+              <w:pStyle w:val="EnglishHangNoCoptic"/>
+            </w:pPr>
+            <w:r>
+              <w:tab/>
+              <w:t xml:space="preserve">for the glory of </w:t>
+            </w:r>
+            <w:r>
+              <w:t>Your</w:t>
+            </w:r>
+            <w:r>
+              <w:t xml:space="preserve"> name deliver us, O Lord,</w:t>
+            </w:r>
+          </w:p>
+          <w:p>
+            <w:pPr>
+              <w:pStyle w:val="EnglishHangEndNoCoptic"/>
+            </w:pPr>
+            <w:r>
+              <w:tab/>
+              <w:t xml:space="preserve">and forgive our sins for </w:t>
+            </w:r>
+            <w:r>
+              <w:t>Your</w:t>
+            </w:r>
+            <w:r>
+              <w:t xml:space="preserve"> name’s sake,</w:t>
+            </w:r>
+          </w:p>
+          <w:p>
+            <w:pPr>
+              <w:pStyle w:val="EnglishHangNoCoptic"/>
+            </w:pPr>
+          </w:p>
+        </w:tc>
+        <w:tc>
+          <w:tcPr>
+            <w:tcW w:w="613" w:type="pct"/>
+          </w:tcPr>
+          <w:p>
+            <w:pPr>
+              <w:pStyle w:val="EngIndEnd"/>
+            </w:pPr>
+          </w:p>
+        </w:tc>
+        <w:tc>
+          <w:tcPr>
+            <w:tcW w:w="626" w:type="pct"/>
+          </w:tcPr>
+          <w:p/>
+        </w:tc>
+        <w:tc>
+          <w:tcPr>
+            <w:tcW w:w="615" w:type="pct"/>
+          </w:tcPr>
+          <w:p>
+            <w:pPr>
+              <w:pStyle w:val="EnglishHangNoCoptic"/>
+            </w:pPr>
+            <w:r>
+              <w:t>9 Help us, O God, our Saviour;</w:t>
+            </w:r>
+          </w:p>
+          <w:p>
+            <w:pPr>
+              <w:pStyle w:val="EnglishHangNoCoptic"/>
+            </w:pPr>
+            <w:r>
+              <w:tab/>
+            </w:r>
+            <w:r>
+              <w:t xml:space="preserve">save us </w:t>
+            </w:r>
+            <w:r>
+              <w:t xml:space="preserve">for the </w:t>
+            </w:r>
+            <w:r>
+              <w:t xml:space="preserve">[sake of the] </w:t>
+            </w:r>
+            <w:r>
+              <w:t xml:space="preserve">glory of </w:t>
+            </w:r>
+            <w:r>
+              <w:t>Your Name</w:t>
+            </w:r>
+            <w:r>
+              <w:t>, O Lord,</w:t>
+            </w:r>
+          </w:p>
+          <w:p>
+            <w:pPr>
+              <w:pStyle w:val="EnglishHangEndNoCoptic"/>
+            </w:pPr>
+            <w:r>
+              <w:tab/>
+              <w:t xml:space="preserve">and forgive our sins for </w:t>
+            </w:r>
+            <w:r>
+              <w:t>the sake of Your Name</w:t>
+            </w:r>
+            <w:r>
+              <w:t>,</w:t>
+            </w:r>
+          </w:p>
+          <w:p/>
+        </w:tc>
+        <w:tc>
+          <w:tcPr>
+            <w:tcW w:w="621" w:type="pct"/>
+          </w:tcPr>
+          <w:p>
+            <w:r>
+              <w:t>Help us, O God our Saviour, for the glory of Thy Name; O Lord, deliver us, and wash away our sins, for Thy Name’s sake,</w:t>
+            </w:r>
+          </w:p>
+        </w:tc>
+        <w:tc>
+          <w:tcPr>
+            <w:tcW w:w="632" w:type="pct"/>
+          </w:tcPr>
+          <w:p>
+            <w:pPr>
+              <w:pStyle w:val="EngIndEnd"/>
+            </w:pPr>
+            <w:r>
+              <w:t>Help us, O god our savior;</w:t>
+            </w:r>
+          </w:p>
+          <w:p>
+            <w:pPr>
+              <w:pStyle w:val="EngIndEnd"/>
+            </w:pPr>
+            <w:r>
+              <w:t>for the sake of the glory of your name, O Lord, rescue us,</w:t>
+            </w:r>
+          </w:p>
+          <w:p>
+            <w:pPr>
+              <w:pStyle w:val="EngIndEnd"/>
+            </w:pPr>
+            <w:r>
+              <w:t>and atone for our sins, for the sake of your name,</w:t>
+            </w:r>
+          </w:p>
+        </w:tc>
+        <w:tc>
+          <w:tcPr>
+            <w:tcW w:w="632" w:type="pct"/>
+          </w:tcPr>
+          <w:p>
+            <w:pPr>
+              <w:pStyle w:val="EngIndEnd"/>
+            </w:pPr>
+            <w:r>
+              <w:t>Help us, O God our Saviour; for the glory of thy name, O Lord, deliver us; and be merciful to our sins, for thy name’s sake.</w:t>
+            </w:r>
+          </w:p>
+        </w:tc>
+        <w:tc>
+          <w:tcPr>
+            <w:tcW w:w="632" w:type="pct"/>
+          </w:tcPr>
+          <w:p>
+            <w:pPr>
+              <w:spacing w:line="240" w:lineRule="auto"/>
+              <w:jc w:val="left"/>
+              <w:rPr>
+                <w:rFonts w:ascii="Tahoma" w:eastAsia="Times New Roman" w:hAnsi="Tahoma" w:cs="Tahoma"/>
+                <w:color w:val="2E1308"/>
+                <w:sz w:val="24"/>
+                <w:szCs w:val="24"/>
+                <w:shd w:val="clear" w:color="auto" w:fill="FFFFFF"/>
+              </w:rPr>
+            </w:pPr>
+            <w:r>
+              <w:rPr>
+                <w:rFonts w:ascii="Tahoma" w:eastAsia="Times New Roman" w:hAnsi="Tahoma" w:cs="Tahoma"/>
+                <w:color w:val="2E1308"/>
+                <w:sz w:val="24"/>
+                <w:szCs w:val="24"/>
+                <w:shd w:val="clear" w:color="auto" w:fill="FFFFFF"/>
+              </w:rPr>
+              <w:t>Help us, O God our savior;</w:t>
+            </w:r>
+          </w:p>
+          <w:p>
+            <w:pPr>
+              <w:spacing w:line="240" w:lineRule="auto"/>
+              <w:jc w:val="left"/>
+              <w:rPr>
+                <w:rFonts w:ascii="Tahoma" w:eastAsia="Times New Roman" w:hAnsi="Tahoma" w:cs="Tahoma"/>
+                <w:color w:val="2E1308"/>
+                <w:sz w:val="24"/>
+                <w:szCs w:val="24"/>
+                <w:shd w:val="clear" w:color="auto" w:fill="FFFFFF"/>
+              </w:rPr>
+            </w:pPr>
+            <w:r>
+              <w:rPr>
+                <w:rFonts w:ascii="Tahoma" w:eastAsia="Times New Roman" w:hAnsi="Tahoma" w:cs="Tahoma"/>
+                <w:color w:val="2E1308"/>
+                <w:sz w:val="24"/>
+                <w:szCs w:val="24"/>
+                <w:shd w:val="clear" w:color="auto" w:fill="FFFFFF"/>
+              </w:rPr>
+              <w:t>Because of the glory of Your name, O Lord, save us,</w:t>
+            </w:r>
+          </w:p>
+          <w:p>
+            <w:pPr>
+              <w:spacing w:line="240" w:lineRule="auto"/>
+              <w:jc w:val="left"/>
+              <w:rPr>
+                <w:rFonts w:ascii="Tahoma" w:eastAsia="Times New Roman" w:hAnsi="Tahoma" w:cs="Tahoma"/>
+                <w:color w:val="2E1308"/>
+                <w:sz w:val="24"/>
+                <w:szCs w:val="24"/>
+                <w:shd w:val="clear" w:color="auto" w:fill="FFFFFF"/>
+              </w:rPr>
+            </w:pPr>
+            <w:r>
+              <w:rPr>
+                <w:rFonts w:ascii="Tahoma" w:eastAsia="Times New Roman" w:hAnsi="Tahoma" w:cs="Tahoma"/>
+                <w:color w:val="2E1308"/>
+                <w:sz w:val="24"/>
+                <w:szCs w:val="24"/>
+                <w:shd w:val="clear" w:color="auto" w:fill="FFFFFF"/>
+              </w:rPr>
+              <w:t>And be merciful to our sins because of Your name;</w:t>
+            </w:r>
+          </w:p>
+        </w:tc>
+      </w:tr>
+      <w:tr>
+        <w:tc>
+          <w:tcPr>
+            <w:tcW w:w="629" w:type="pct"/>
+          </w:tcPr>
+          <w:p>
+            <w:pPr>
+              <w:pStyle w:val="EnglishHangNoCoptic"/>
+            </w:pPr>
+            <w:r>
+              <w:t xml:space="preserve">10 lest the nations </w:t>
+            </w:r>
+            <w:proofErr w:type="gramStart"/>
+            <w:r>
+              <w:t>say:</w:t>
+            </w:r>
+            <w:proofErr w:type="gramEnd"/>
+            <w:r>
+              <w:t xml:space="preserve"> ‘Where is their God?’</w:t>
+            </w:r>
+          </w:p>
+          <w:p>
+            <w:pPr>
+              <w:pStyle w:val="EnglishHangNoCoptic"/>
+            </w:pPr>
+            <w:r>
+              <w:tab/>
+              <w:t>And let the nations be repaid before our eyes</w:t>
+            </w:r>
+          </w:p>
+          <w:p>
+            <w:pPr>
+              <w:pStyle w:val="EnglishHangEndNoCoptic"/>
+            </w:pPr>
+            <w:r>
+              <w:tab/>
+            </w:r>
+            <w:proofErr w:type="gramStart"/>
+            <w:r>
+              <w:t>with</w:t>
+            </w:r>
+            <w:proofErr w:type="gramEnd"/>
+            <w:r>
+              <w:t xml:space="preserve"> vengeance for </w:t>
+            </w:r>
+            <w:r>
+              <w:t>Your</w:t>
+            </w:r>
+            <w:r>
+              <w:t xml:space="preserve"> servants’ blood that has been shed.</w:t>
+            </w:r>
+          </w:p>
+          <w:p>
+            <w:pPr>
+              <w:pStyle w:val="EnglishHangNoCoptic"/>
+            </w:pPr>
+          </w:p>
+        </w:tc>
+        <w:tc>
+          <w:tcPr>
+            <w:tcW w:w="613" w:type="pct"/>
+          </w:tcPr>
+          <w:p>
+            <w:pPr>
+              <w:pStyle w:val="EngIndEnd"/>
+            </w:pPr>
+          </w:p>
+        </w:tc>
+        <w:tc>
+          <w:tcPr>
+            <w:tcW w:w="626" w:type="pct"/>
+          </w:tcPr>
+          <w:p/>
+        </w:tc>
+        <w:tc>
+          <w:tcPr>
+            <w:tcW w:w="615" w:type="pct"/>
+          </w:tcPr>
+          <w:p>
+            <w:pPr>
+              <w:pStyle w:val="EnglishHangNoCoptic"/>
+            </w:pPr>
+            <w:r>
+              <w:t xml:space="preserve">10 </w:t>
+            </w:r>
+            <w:r>
+              <w:t>so that</w:t>
+            </w:r>
+            <w:r>
+              <w:t xml:space="preserve"> the nations </w:t>
+            </w:r>
+            <w:r>
+              <w:t>cannot say, “Where is their God?”—</w:t>
+            </w:r>
+          </w:p>
+          <w:p>
+            <w:pPr>
+              <w:pStyle w:val="EnglishHangNoCoptic"/>
+            </w:pPr>
+            <w:r>
+              <w:tab/>
+              <w:t>And let vengeance for the outpouring of Your servants’ blood</w:t>
+            </w:r>
+          </w:p>
+          <w:p>
+            <w:pPr>
+              <w:pStyle w:val="EnglishHangEndNoCoptic"/>
+              <w:ind w:firstLine="0"/>
+            </w:pPr>
+            <w:proofErr w:type="gramStart"/>
+            <w:r>
+              <w:t>be</w:t>
+            </w:r>
+            <w:proofErr w:type="gramEnd"/>
+            <w:r>
+              <w:t xml:space="preserve"> known among the nations before our eyes.</w:t>
+            </w:r>
+            <w:r>
+              <w:tab/>
+            </w:r>
+          </w:p>
+          <w:p/>
+          <w:p/>
+          <w:p/>
+          <w:p/>
+          <w:p/>
+          <w:p>
+            <w:pPr>
+              <w:tabs>
+                <w:tab w:val="left" w:pos="2469"/>
+              </w:tabs>
+            </w:pPr>
+            <w:r>
+              <w:tab/>
+            </w:r>
+          </w:p>
+        </w:tc>
+        <w:tc>
+          <w:tcPr>
+            <w:tcW w:w="621" w:type="pct"/>
+          </w:tcPr>
+          <w:p>
+            <w:r>
+              <w:t xml:space="preserve">Lest the nations say, Where is now their God? </w:t>
+            </w:r>
+            <w:proofErr w:type="gramStart"/>
+            <w:r>
+              <w:t>And</w:t>
+            </w:r>
+            <w:proofErr w:type="gramEnd"/>
+            <w:r>
+              <w:t xml:space="preserve"> let the vengeance of Thy servants’ blood that hath been shed be openly showed upon the nations in our eyesight.</w:t>
+            </w:r>
+          </w:p>
+        </w:tc>
+        <w:tc>
+          <w:tcPr>
+            <w:tcW w:w="632" w:type="pct"/>
+          </w:tcPr>
+          <w:p>
+            <w:pPr>
+              <w:pStyle w:val="EngIndEnd"/>
+            </w:pPr>
+            <w:r>
+              <w:t>so that the nations may not say,</w:t>
+            </w:r>
+          </w:p>
+          <w:p>
+            <w:pPr>
+              <w:pStyle w:val="EngIndEnd"/>
+            </w:pPr>
+            <w:r>
+              <w:t>“Where is their God?”—</w:t>
+            </w:r>
+          </w:p>
+          <w:p>
+            <w:pPr>
+              <w:pStyle w:val="EngIndEnd"/>
+            </w:pPr>
+            <w:r>
+              <w:t>and let the avenging of the outpoured blood of your slaves</w:t>
+            </w:r>
+          </w:p>
+          <w:p>
+            <w:pPr>
+              <w:pStyle w:val="EngIndEnd"/>
+            </w:pPr>
+            <w:proofErr w:type="gramStart"/>
+            <w:r>
+              <w:t>be</w:t>
+            </w:r>
+            <w:proofErr w:type="gramEnd"/>
+            <w:r>
+              <w:t xml:space="preserve"> known among the nations before our eyes.</w:t>
+            </w:r>
+          </w:p>
+        </w:tc>
+        <w:tc>
+          <w:tcPr>
+            <w:tcW w:w="632" w:type="pct"/>
+          </w:tcPr>
+          <w:p>
+            <w:pPr>
+              <w:pStyle w:val="EngIndEnd"/>
+            </w:pPr>
+            <w:proofErr w:type="spellStart"/>
+            <w:r>
+              <w:t>Lets</w:t>
+            </w:r>
+            <w:proofErr w:type="spellEnd"/>
+            <w:r>
+              <w:t xml:space="preserve"> haply they should say among the heathen, Where is their God? </w:t>
+            </w:r>
+            <w:proofErr w:type="gramStart"/>
+            <w:r>
+              <w:t>and</w:t>
+            </w:r>
+            <w:proofErr w:type="gramEnd"/>
+            <w:r>
+              <w:t xml:space="preserve"> let the avenging of thy servant’s blood that has been shed be known among the heathen before our eyes.</w:t>
+            </w:r>
+          </w:p>
+        </w:tc>
+        <w:tc>
+          <w:tcPr>
+            <w:tcW w:w="632" w:type="pct"/>
+          </w:tcPr>
+          <w:p>
+            <w:pPr>
+              <w:spacing w:line="240" w:lineRule="auto"/>
+              <w:jc w:val="left"/>
+              <w:rPr>
+                <w:rFonts w:ascii="Tahoma" w:eastAsia="Times New Roman" w:hAnsi="Tahoma" w:cs="Tahoma"/>
+                <w:color w:val="2E1308"/>
+                <w:sz w:val="24"/>
+                <w:szCs w:val="24"/>
+                <w:shd w:val="clear" w:color="auto" w:fill="FFFFFF"/>
+              </w:rPr>
+            </w:pPr>
+            <w:r>
+              <w:rPr>
+                <w:rFonts w:ascii="Tahoma" w:eastAsia="Times New Roman" w:hAnsi="Tahoma" w:cs="Tahoma"/>
+                <w:color w:val="2E1308"/>
+                <w:sz w:val="24"/>
+                <w:szCs w:val="24"/>
+                <w:shd w:val="clear" w:color="auto" w:fill="FFFFFF"/>
+              </w:rPr>
+              <w:t>Let the nations never say, “Where is their God?”</w:t>
+            </w:r>
+          </w:p>
+          <w:p>
+            <w:pPr>
+              <w:spacing w:line="240" w:lineRule="auto"/>
+              <w:jc w:val="left"/>
+              <w:rPr>
+                <w:rFonts w:ascii="Tahoma" w:eastAsia="Times New Roman" w:hAnsi="Tahoma" w:cs="Tahoma"/>
+                <w:color w:val="2E1308"/>
+                <w:sz w:val="24"/>
+                <w:szCs w:val="24"/>
+                <w:shd w:val="clear" w:color="auto" w:fill="FFFFFF"/>
+              </w:rPr>
+            </w:pPr>
+            <w:r>
+              <w:rPr>
+                <w:rFonts w:ascii="Tahoma" w:eastAsia="Times New Roman" w:hAnsi="Tahoma" w:cs="Tahoma"/>
+                <w:color w:val="2E1308"/>
+                <w:sz w:val="24"/>
+                <w:szCs w:val="24"/>
+                <w:shd w:val="clear" w:color="auto" w:fill="FFFFFF"/>
+              </w:rPr>
+              <w:t>And let it be known among the nations before our eyes:</w:t>
+            </w:r>
+          </w:p>
+          <w:p>
+            <w:pPr>
+              <w:spacing w:line="240" w:lineRule="auto"/>
+              <w:jc w:val="left"/>
+              <w:rPr>
+                <w:rFonts w:ascii="Tahoma" w:eastAsia="Times New Roman" w:hAnsi="Tahoma" w:cs="Tahoma"/>
+                <w:color w:val="2E1308"/>
+                <w:sz w:val="24"/>
+                <w:szCs w:val="24"/>
+                <w:shd w:val="clear" w:color="auto" w:fill="FFFFFF"/>
+              </w:rPr>
+            </w:pPr>
+            <w:r>
+              <w:rPr>
+                <w:rFonts w:ascii="Tahoma" w:eastAsia="Times New Roman" w:hAnsi="Tahoma" w:cs="Tahoma"/>
+                <w:color w:val="2E1308"/>
+                <w:sz w:val="24"/>
+                <w:szCs w:val="24"/>
+                <w:shd w:val="clear" w:color="auto" w:fill="FFFFFF"/>
+              </w:rPr>
+              <w:t>There is vengeance for the shed blood of Your servants.</w:t>
+            </w:r>
+          </w:p>
+        </w:tc>
+      </w:tr>
+      <w:tr>
+        <w:tc>
+          <w:tcPr>
+            <w:tcW w:w="629" w:type="pct"/>
+          </w:tcPr>
+          <w:p>
+            <w:pPr>
+              <w:pStyle w:val="EnglishHangNoCoptic"/>
+            </w:pPr>
+            <w:r>
+              <w:t xml:space="preserve">11 Let the groans of the prisoners enter </w:t>
+            </w:r>
+            <w:r>
+              <w:t>Your</w:t>
+            </w:r>
+            <w:r>
+              <w:t xml:space="preserve"> presence;</w:t>
+            </w:r>
+          </w:p>
+          <w:p>
+            <w:pPr>
+              <w:pStyle w:val="EnglishHangNoCoptic"/>
+            </w:pPr>
+            <w:r>
+              <w:tab/>
+              <w:t xml:space="preserve">by the greatness of </w:t>
+            </w:r>
+            <w:r>
+              <w:t>Your</w:t>
+            </w:r>
+            <w:r>
+              <w:t xml:space="preserve"> power</w:t>
+            </w:r>
+          </w:p>
+          <w:p>
+            <w:pPr>
+              <w:pStyle w:val="EnglishHangEndNoCoptic"/>
+            </w:pPr>
+            <w:r>
+              <w:tab/>
+            </w:r>
+            <w:proofErr w:type="gramStart"/>
+            <w:r>
+              <w:t>protect</w:t>
+            </w:r>
+            <w:proofErr w:type="gramEnd"/>
+            <w:r>
+              <w:t xml:space="preserve"> the children of those </w:t>
+            </w:r>
+            <w:r>
+              <w:lastRenderedPageBreak/>
+              <w:t>who have been slain.</w:t>
+            </w:r>
+          </w:p>
+          <w:p>
+            <w:pPr>
+              <w:pStyle w:val="EnglishHangNoCoptic"/>
+            </w:pPr>
+          </w:p>
+        </w:tc>
+        <w:tc>
+          <w:tcPr>
+            <w:tcW w:w="613" w:type="pct"/>
+          </w:tcPr>
+          <w:p>
+            <w:pPr>
+              <w:pStyle w:val="EngIndEnd"/>
+            </w:pPr>
+          </w:p>
+        </w:tc>
+        <w:tc>
+          <w:tcPr>
+            <w:tcW w:w="626" w:type="pct"/>
+          </w:tcPr>
+          <w:p/>
+        </w:tc>
+        <w:tc>
+          <w:tcPr>
+            <w:tcW w:w="615" w:type="pct"/>
+          </w:tcPr>
+          <w:p>
+            <w:pPr>
+              <w:pStyle w:val="EnglishHangNoCoptic"/>
+            </w:pPr>
+            <w:r>
+              <w:t xml:space="preserve">11 Let the </w:t>
+            </w:r>
+            <w:r>
+              <w:t>groaning</w:t>
+            </w:r>
+            <w:r>
+              <w:t xml:space="preserve"> of the prisoners </w:t>
+            </w:r>
+            <w:r>
+              <w:t>come</w:t>
+            </w:r>
+            <w:r>
+              <w:t xml:space="preserve"> </w:t>
+            </w:r>
+            <w:r>
+              <w:t>before You</w:t>
+            </w:r>
+            <w:r>
+              <w:t>;</w:t>
+            </w:r>
+          </w:p>
+          <w:p>
+            <w:pPr>
+              <w:pStyle w:val="EnglishHangNoCoptic"/>
+            </w:pPr>
+            <w:r>
+              <w:tab/>
+            </w:r>
+            <w:r>
+              <w:t>preserve the children of those who have been killed</w:t>
+            </w:r>
+          </w:p>
+          <w:p>
+            <w:pPr>
+              <w:pStyle w:val="EnglishHangEndNoCoptic"/>
+            </w:pPr>
+            <w:r>
+              <w:lastRenderedPageBreak/>
+              <w:tab/>
+            </w:r>
+            <w:proofErr w:type="gramStart"/>
+            <w:r>
+              <w:t>by</w:t>
+            </w:r>
+            <w:proofErr w:type="gramEnd"/>
+            <w:r>
+              <w:t xml:space="preserve"> the greatness of </w:t>
+            </w:r>
+            <w:r>
+              <w:t>Your</w:t>
+            </w:r>
+            <w:r>
+              <w:t xml:space="preserve"> </w:t>
+            </w:r>
+            <w:r>
+              <w:t>arm</w:t>
+            </w:r>
+            <w:r>
+              <w:t>.</w:t>
+            </w:r>
+          </w:p>
+          <w:p/>
+          <w:p/>
+          <w:p>
+            <w:pPr>
+              <w:jc w:val="center"/>
+            </w:pPr>
+          </w:p>
+        </w:tc>
+        <w:tc>
+          <w:tcPr>
+            <w:tcW w:w="621" w:type="pct"/>
+          </w:tcPr>
+          <w:p>
+            <w:r>
+              <w:lastRenderedPageBreak/>
+              <w:t xml:space="preserve">O let the sorrowful sighing of the prisoners come before Thee; according to the greatness of Thy power, preserve Thou the sons of the </w:t>
+            </w:r>
+            <w:r>
+              <w:lastRenderedPageBreak/>
+              <w:t>slain.</w:t>
+            </w:r>
+          </w:p>
+        </w:tc>
+        <w:tc>
+          <w:tcPr>
+            <w:tcW w:w="632" w:type="pct"/>
+          </w:tcPr>
+          <w:p>
+            <w:pPr>
+              <w:pStyle w:val="EngIndEnd"/>
+            </w:pPr>
+            <w:r>
+              <w:lastRenderedPageBreak/>
+              <w:t>let the groaning of the prisoners come before you;</w:t>
+            </w:r>
+          </w:p>
+          <w:p>
+            <w:pPr>
+              <w:pStyle w:val="EngIndEnd"/>
+            </w:pPr>
+            <w:r>
+              <w:lastRenderedPageBreak/>
+              <w:t>according to the greatness of your arm</w:t>
+            </w:r>
+          </w:p>
+          <w:p>
+            <w:pPr>
+              <w:pStyle w:val="EngIndEnd"/>
+            </w:pPr>
+            <w:proofErr w:type="gramStart"/>
+            <w:r>
+              <w:t>preserve</w:t>
+            </w:r>
+            <w:proofErr w:type="gramEnd"/>
+            <w:r>
+              <w:t xml:space="preserve"> the sons of those put to death.</w:t>
+            </w:r>
+          </w:p>
+        </w:tc>
+        <w:tc>
+          <w:tcPr>
+            <w:tcW w:w="632" w:type="pct"/>
+          </w:tcPr>
+          <w:p>
+            <w:pPr>
+              <w:pStyle w:val="EngIndEnd"/>
+            </w:pPr>
+            <w:r>
+              <w:lastRenderedPageBreak/>
+              <w:t>Let the groaning of the prisoners come in before thee</w:t>
+            </w:r>
+            <w:proofErr w:type="gramStart"/>
+            <w:r>
+              <w:t>;</w:t>
+            </w:r>
+            <w:proofErr w:type="gramEnd"/>
+            <w:r>
+              <w:t xml:space="preserve"> according to the greatness of thine arm preserve </w:t>
+            </w:r>
+            <w:r>
+              <w:lastRenderedPageBreak/>
+              <w:t>the sons of the slain ones.</w:t>
+            </w:r>
+          </w:p>
+        </w:tc>
+        <w:tc>
+          <w:tcPr>
+            <w:tcW w:w="632" w:type="pct"/>
+          </w:tcPr>
+          <w:p>
+            <w:pPr>
+              <w:spacing w:line="240" w:lineRule="auto"/>
+              <w:jc w:val="left"/>
+              <w:rPr>
+                <w:rFonts w:ascii="Tahoma" w:eastAsia="Times New Roman" w:hAnsi="Tahoma" w:cs="Tahoma"/>
+                <w:color w:val="2E1308"/>
+                <w:sz w:val="24"/>
+                <w:szCs w:val="24"/>
+                <w:shd w:val="clear" w:color="auto" w:fill="FFFFFF"/>
+              </w:rPr>
+            </w:pPr>
+            <w:r>
+              <w:rPr>
+                <w:rFonts w:ascii="Tahoma" w:eastAsia="Times New Roman" w:hAnsi="Tahoma" w:cs="Tahoma"/>
+                <w:color w:val="2E1308"/>
+                <w:sz w:val="24"/>
+                <w:szCs w:val="24"/>
+                <w:shd w:val="clear" w:color="auto" w:fill="FFFFFF"/>
+              </w:rPr>
+              <w:lastRenderedPageBreak/>
+              <w:t>Let the groaning of those in prison enter before You;</w:t>
+            </w:r>
+          </w:p>
+          <w:p>
+            <w:pPr>
+              <w:spacing w:line="240" w:lineRule="auto"/>
+              <w:jc w:val="left"/>
+              <w:rPr>
+                <w:rFonts w:ascii="Tahoma" w:eastAsia="Times New Roman" w:hAnsi="Tahoma" w:cs="Tahoma"/>
+                <w:color w:val="2E1308"/>
+                <w:sz w:val="24"/>
+                <w:szCs w:val="24"/>
+                <w:shd w:val="clear" w:color="auto" w:fill="FFFFFF"/>
+              </w:rPr>
+            </w:pPr>
+            <w:r>
+              <w:rPr>
+                <w:rFonts w:ascii="Tahoma" w:eastAsia="Times New Roman" w:hAnsi="Tahoma" w:cs="Tahoma"/>
+                <w:color w:val="2E1308"/>
+                <w:sz w:val="24"/>
+                <w:szCs w:val="24"/>
+                <w:shd w:val="clear" w:color="auto" w:fill="FFFFFF"/>
+              </w:rPr>
+              <w:t>According to the greatness of Your arm,</w:t>
+            </w:r>
+          </w:p>
+          <w:p>
+            <w:pPr>
+              <w:spacing w:line="240" w:lineRule="auto"/>
+              <w:jc w:val="left"/>
+              <w:rPr>
+                <w:rFonts w:ascii="Tahoma" w:eastAsia="Times New Roman" w:hAnsi="Tahoma" w:cs="Tahoma"/>
+                <w:color w:val="2E1308"/>
+                <w:sz w:val="24"/>
+                <w:szCs w:val="24"/>
+                <w:shd w:val="clear" w:color="auto" w:fill="FFFFFF"/>
+              </w:rPr>
+            </w:pPr>
+            <w:r>
+              <w:rPr>
+                <w:rFonts w:ascii="Tahoma" w:eastAsia="Times New Roman" w:hAnsi="Tahoma" w:cs="Tahoma"/>
+                <w:color w:val="2E1308"/>
+                <w:sz w:val="24"/>
+                <w:szCs w:val="24"/>
+                <w:shd w:val="clear" w:color="auto" w:fill="FFFFFF"/>
+              </w:rPr>
+              <w:lastRenderedPageBreak/>
+              <w:t xml:space="preserve">Preserve the sons of those who </w:t>
+            </w:r>
+            <w:proofErr w:type="gramStart"/>
+            <w:r>
+              <w:rPr>
+                <w:rFonts w:ascii="Tahoma" w:eastAsia="Times New Roman" w:hAnsi="Tahoma" w:cs="Tahoma"/>
+                <w:color w:val="2E1308"/>
+                <w:sz w:val="24"/>
+                <w:szCs w:val="24"/>
+                <w:shd w:val="clear" w:color="auto" w:fill="FFFFFF"/>
+              </w:rPr>
+              <w:t>were killed</w:t>
+            </w:r>
+            <w:proofErr w:type="gramEnd"/>
+            <w:r>
+              <w:rPr>
+                <w:rFonts w:ascii="Tahoma" w:eastAsia="Times New Roman" w:hAnsi="Tahoma" w:cs="Tahoma"/>
+                <w:color w:val="2E1308"/>
+                <w:sz w:val="24"/>
+                <w:szCs w:val="24"/>
+                <w:shd w:val="clear" w:color="auto" w:fill="FFFFFF"/>
+              </w:rPr>
+              <w:t>.</w:t>
+            </w:r>
+          </w:p>
+        </w:tc>
+      </w:tr>
+      <w:tr>
+        <w:tc>
+          <w:tcPr>
+            <w:tcW w:w="629" w:type="pct"/>
+          </w:tcPr>
+          <w:p>
+            <w:pPr>
+              <w:pStyle w:val="EnglishHangNoCoptic"/>
+            </w:pPr>
+            <w:r>
+              <w:lastRenderedPageBreak/>
+              <w:t xml:space="preserve">12 Return sevenfold into our </w:t>
+            </w:r>
+            <w:proofErr w:type="spellStart"/>
+            <w:r>
+              <w:t>neighbours’</w:t>
+            </w:r>
+            <w:proofErr w:type="spellEnd"/>
+            <w:r>
+              <w:t xml:space="preserve"> laps</w:t>
+            </w:r>
+          </w:p>
+          <w:p>
+            <w:pPr>
+              <w:pStyle w:val="EnglishHangEndNoCoptic"/>
+            </w:pPr>
+            <w:r>
+              <w:tab/>
+            </w:r>
+            <w:proofErr w:type="gramStart"/>
+            <w:r>
+              <w:t>the</w:t>
+            </w:r>
+            <w:proofErr w:type="gramEnd"/>
+            <w:r>
+              <w:t xml:space="preserve"> insults with which they insult </w:t>
+            </w:r>
+            <w:r>
+              <w:t>You</w:t>
+            </w:r>
+            <w:r>
+              <w:t>, O Lord.</w:t>
+            </w:r>
+          </w:p>
+          <w:p>
+            <w:pPr>
+              <w:pStyle w:val="EnglishHangNoCoptic"/>
+            </w:pPr>
+          </w:p>
+        </w:tc>
+        <w:tc>
+          <w:tcPr>
+            <w:tcW w:w="613" w:type="pct"/>
+          </w:tcPr>
+          <w:p>
+            <w:pPr>
+              <w:pStyle w:val="EngIndEnd"/>
+            </w:pPr>
+          </w:p>
+        </w:tc>
+        <w:tc>
+          <w:tcPr>
+            <w:tcW w:w="626" w:type="pct"/>
+          </w:tcPr>
+          <w:p/>
+        </w:tc>
+        <w:tc>
+          <w:tcPr>
+            <w:tcW w:w="615" w:type="pct"/>
+          </w:tcPr>
+          <w:p>
+            <w:pPr>
+              <w:pStyle w:val="EnglishHangNoCoptic"/>
+            </w:pPr>
+            <w:r>
+              <w:t>12 Return the insults with</w:t>
+            </w:r>
+            <w:r>
+              <w:t xml:space="preserve"> by</w:t>
+            </w:r>
+            <w:r>
+              <w:t xml:space="preserve"> which </w:t>
+            </w:r>
+            <w:r>
+              <w:t xml:space="preserve">our </w:t>
+            </w:r>
+            <w:proofErr w:type="spellStart"/>
+            <w:r>
+              <w:t>neighbours</w:t>
+            </w:r>
+            <w:proofErr w:type="spellEnd"/>
+            <w:r>
+              <w:t xml:space="preserve"> insult </w:t>
+            </w:r>
+            <w:r>
+              <w:t>You</w:t>
+            </w:r>
+            <w:r>
+              <w:t xml:space="preserve"> </w:t>
+            </w:r>
+          </w:p>
+          <w:p>
+            <w:pPr>
+              <w:pStyle w:val="EnglishHangEndNoCoptic"/>
+            </w:pPr>
+            <w:r>
+              <w:tab/>
+            </w:r>
+            <w:proofErr w:type="gramStart"/>
+            <w:r>
+              <w:t>sevenfold</w:t>
+            </w:r>
+            <w:proofErr w:type="gramEnd"/>
+            <w:r>
+              <w:t xml:space="preserve"> into their bosom</w:t>
+            </w:r>
+            <w:r>
+              <w:t>, O Lord.</w:t>
+            </w:r>
+          </w:p>
+          <w:p/>
+          <w:p/>
+          <w:p>
+            <w:pPr>
+              <w:jc w:val="center"/>
+            </w:pPr>
+          </w:p>
+        </w:tc>
+        <w:tc>
+          <w:tcPr>
+            <w:tcW w:w="621" w:type="pct"/>
+          </w:tcPr>
+          <w:p>
+            <w:r>
+              <w:t>Reward Thou unto our neighbors seven-fold into their bosom for their blasphemy, wherewith they have blasphemed Thee, O Lord.</w:t>
+            </w:r>
+          </w:p>
+        </w:tc>
+        <w:tc>
+          <w:tcPr>
+            <w:tcW w:w="632" w:type="pct"/>
+          </w:tcPr>
+          <w:p>
+            <w:pPr>
+              <w:pStyle w:val="EngIndEnd"/>
+            </w:pPr>
+            <w:r>
+              <w:t>Return seven fold into the bosom of our neighbors</w:t>
+            </w:r>
+          </w:p>
+          <w:p>
+            <w:pPr>
+              <w:pStyle w:val="EngIndEnd"/>
+            </w:pPr>
+            <w:proofErr w:type="gramStart"/>
+            <w:r>
+              <w:t>their</w:t>
+            </w:r>
+            <w:proofErr w:type="gramEnd"/>
+            <w:r>
+              <w:t xml:space="preserve"> reproaching with which they reproached you, O Lord!</w:t>
+            </w:r>
+          </w:p>
+        </w:tc>
+        <w:tc>
+          <w:tcPr>
+            <w:tcW w:w="632" w:type="pct"/>
+          </w:tcPr>
+          <w:p>
+            <w:pPr>
+              <w:pStyle w:val="EngIndEnd"/>
+            </w:pPr>
+            <w:r>
+              <w:t xml:space="preserve">Repay to our </w:t>
+            </w:r>
+            <w:proofErr w:type="spellStart"/>
+            <w:r>
+              <w:t>neighbours</w:t>
+            </w:r>
+            <w:proofErr w:type="spellEnd"/>
+            <w:r>
+              <w:t xml:space="preserve"> sevenfold into their bosom their reproach, with which they have reproached thee, O Lord.</w:t>
+            </w:r>
+          </w:p>
+        </w:tc>
+        <w:tc>
+          <w:tcPr>
+            <w:tcW w:w="632" w:type="pct"/>
+          </w:tcPr>
+          <w:p>
+            <w:pPr>
+              <w:spacing w:line="240" w:lineRule="auto"/>
+              <w:jc w:val="left"/>
+              <w:rPr>
+                <w:rFonts w:ascii="Tahoma" w:eastAsia="Times New Roman" w:hAnsi="Tahoma" w:cs="Tahoma"/>
+                <w:color w:val="2E1308"/>
+                <w:sz w:val="24"/>
+                <w:szCs w:val="24"/>
+                <w:shd w:val="clear" w:color="auto" w:fill="FFFFFF"/>
+              </w:rPr>
+            </w:pPr>
+            <w:r>
+              <w:rPr>
+                <w:rFonts w:ascii="Tahoma" w:eastAsia="Times New Roman" w:hAnsi="Tahoma" w:cs="Tahoma"/>
+                <w:color w:val="2E1308"/>
+                <w:sz w:val="24"/>
+                <w:szCs w:val="24"/>
+                <w:shd w:val="clear" w:color="auto" w:fill="FFFFFF"/>
+              </w:rPr>
+              <w:t>Repay our neighbors sevenfold into their bosom</w:t>
+            </w:r>
+          </w:p>
+          <w:p>
+            <w:pPr>
+              <w:spacing w:line="240" w:lineRule="auto"/>
+              <w:jc w:val="left"/>
+              <w:rPr>
+                <w:rFonts w:ascii="Tahoma" w:eastAsia="Times New Roman" w:hAnsi="Tahoma" w:cs="Tahoma"/>
+                <w:color w:val="2E1308"/>
+                <w:sz w:val="24"/>
+                <w:szCs w:val="24"/>
+                <w:shd w:val="clear" w:color="auto" w:fill="FFFFFF"/>
+              </w:rPr>
+            </w:pPr>
+            <w:proofErr w:type="gramStart"/>
+            <w:r>
+              <w:rPr>
+                <w:rFonts w:ascii="Tahoma" w:eastAsia="Times New Roman" w:hAnsi="Tahoma" w:cs="Tahoma"/>
+                <w:color w:val="2E1308"/>
+                <w:sz w:val="24"/>
+                <w:szCs w:val="24"/>
+                <w:shd w:val="clear" w:color="auto" w:fill="FFFFFF"/>
+              </w:rPr>
+              <w:t>Their reproach by which they reviled You, O Lord.</w:t>
+            </w:r>
+            <w:proofErr w:type="gramEnd"/>
+          </w:p>
+        </w:tc>
+      </w:tr>
+      <w:tr>
+        <w:tc>
+          <w:tcPr>
+            <w:tcW w:w="629" w:type="pct"/>
+          </w:tcPr>
+          <w:p>
+            <w:pPr>
+              <w:pStyle w:val="EnglishHangNoCoptic"/>
+            </w:pPr>
+            <w:r>
+              <w:t xml:space="preserve">13 Then we who are </w:t>
+            </w:r>
+            <w:r>
+              <w:t>Your</w:t>
+            </w:r>
+            <w:r>
+              <w:t xml:space="preserve"> people and the sheep of </w:t>
+            </w:r>
+            <w:r>
+              <w:t>Your</w:t>
+            </w:r>
+            <w:r>
+              <w:t xml:space="preserve"> pasture</w:t>
+            </w:r>
+          </w:p>
+          <w:p>
+            <w:pPr>
+              <w:pStyle w:val="EnglishHangNoCoptic"/>
+            </w:pPr>
+            <w:r>
+              <w:tab/>
+              <w:t xml:space="preserve">will return </w:t>
+            </w:r>
+            <w:r>
+              <w:t>You</w:t>
+            </w:r>
+            <w:r>
+              <w:t xml:space="preserve"> thanks throughout the ages;</w:t>
+            </w:r>
+          </w:p>
+          <w:p>
+            <w:pPr>
+              <w:pStyle w:val="EnglishHangEndNoCoptic"/>
+            </w:pPr>
+            <w:r>
+              <w:tab/>
+            </w:r>
+            <w:proofErr w:type="gramStart"/>
+            <w:r>
+              <w:t>we</w:t>
+            </w:r>
+            <w:proofErr w:type="gramEnd"/>
+            <w:r>
+              <w:t xml:space="preserve"> will declare </w:t>
+            </w:r>
+            <w:r>
+              <w:t>Your</w:t>
+            </w:r>
+            <w:r>
+              <w:t xml:space="preserve"> praise from generation to generation.</w:t>
+            </w:r>
+          </w:p>
+          <w:p>
+            <w:pPr>
+              <w:pStyle w:val="EnglishHangNoCoptic"/>
+            </w:pPr>
+          </w:p>
+        </w:tc>
+        <w:tc>
+          <w:tcPr>
+            <w:tcW w:w="613" w:type="pct"/>
+          </w:tcPr>
+          <w:p>
+            <w:pPr>
+              <w:pStyle w:val="EngIndEnd"/>
+            </w:pPr>
+          </w:p>
+        </w:tc>
+        <w:tc>
+          <w:tcPr>
+            <w:tcW w:w="626" w:type="pct"/>
+          </w:tcPr>
+          <w:p/>
+        </w:tc>
+        <w:tc>
+          <w:tcPr>
+            <w:tcW w:w="615" w:type="pct"/>
+          </w:tcPr>
+          <w:p>
+            <w:pPr>
+              <w:pStyle w:val="EnglishHangNoCoptic"/>
+            </w:pPr>
+            <w:r>
+              <w:t xml:space="preserve">13 </w:t>
+            </w:r>
+            <w:r>
+              <w:t>But</w:t>
+            </w:r>
+            <w:r>
+              <w:t xml:space="preserve"> we</w:t>
+            </w:r>
+            <w:r>
+              <w:t>,</w:t>
+            </w:r>
+            <w:r>
+              <w:t xml:space="preserve"> </w:t>
+            </w:r>
+            <w:r>
+              <w:t>Your</w:t>
+            </w:r>
+            <w:r>
+              <w:t xml:space="preserve"> people and the sheep of </w:t>
+            </w:r>
+            <w:r>
+              <w:t>Your</w:t>
+            </w:r>
+            <w:r>
+              <w:t xml:space="preserve"> pasture</w:t>
+            </w:r>
+            <w:r>
+              <w:t>,</w:t>
+            </w:r>
+          </w:p>
+          <w:p>
+            <w:pPr>
+              <w:pStyle w:val="EnglishHangNoCoptic"/>
+            </w:pPr>
+            <w:r>
+              <w:tab/>
+              <w:t xml:space="preserve">will </w:t>
+            </w:r>
+            <w:r>
+              <w:t>confess</w:t>
+            </w:r>
+            <w:r>
+              <w:t xml:space="preserve"> </w:t>
+            </w:r>
+            <w:r>
+              <w:t>You</w:t>
+            </w:r>
+            <w:r>
+              <w:t xml:space="preserve"> </w:t>
+            </w:r>
+            <w:r>
+              <w:t>openly forever</w:t>
+            </w:r>
+            <w:r>
+              <w:t>;</w:t>
+            </w:r>
+          </w:p>
+          <w:p>
+            <w:pPr>
+              <w:pStyle w:val="EnglishHangEndNoCoptic"/>
+            </w:pPr>
+            <w:r>
+              <w:tab/>
+            </w:r>
+            <w:proofErr w:type="gramStart"/>
+            <w:r>
+              <w:t>we</w:t>
+            </w:r>
+            <w:proofErr w:type="gramEnd"/>
+            <w:r>
+              <w:t xml:space="preserve"> will declare </w:t>
+            </w:r>
+            <w:r>
+              <w:t>Your</w:t>
+            </w:r>
+            <w:r>
+              <w:t xml:space="preserve"> praise from generation to generation.</w:t>
+            </w:r>
+          </w:p>
+          <w:p>
             <w:bookmarkStart w:id="0" w:name="_GoBack"/>
             <w:bookmarkEnd w:id="0"/>
-            <w:r>
-              <w:t xml:space="preserve"> to our neighbors,</w:t>
-            </w:r>
-          </w:p>
-          <w:p>
-            <w:pPr>
-              <w:pStyle w:val="EngIndEnd"/>
-            </w:pPr>
-            <w:proofErr w:type="gramStart"/>
-            <w:r>
-              <w:t>mockery</w:t>
-            </w:r>
-            <w:proofErr w:type="gramEnd"/>
-            <w:r>
-              <w:t xml:space="preserve"> and derision to those around us.</w:t>
-            </w:r>
-          </w:p>
-        </w:tc>
-        <w:tc>
-          <w:tcPr>
-            <w:tcW w:w="632" w:type="pct"/>
-          </w:tcPr>
-          <w:p>
-            <w:pPr>
-              <w:pStyle w:val="EngIndEnd"/>
-            </w:pPr>
-            <w:r>
-              <w:t xml:space="preserve">We are become a reproach to our </w:t>
-            </w:r>
-            <w:proofErr w:type="spellStart"/>
-            <w:r>
-              <w:t>neighbours</w:t>
-            </w:r>
-            <w:proofErr w:type="spellEnd"/>
-            <w:r>
-              <w:t>, a scorn and derision to them that are round about us.</w:t>
-            </w:r>
-          </w:p>
-        </w:tc>
-        <w:tc>
-          <w:tcPr>
-            <w:tcW w:w="632" w:type="pct"/>
-          </w:tcPr>
-          <w:p>
-            <w:pPr>
-              <w:spacing w:line="240" w:lineRule="auto"/>
-              <w:jc w:val="left"/>
-              <w:rPr>
-                <w:rFonts w:ascii="Tahoma" w:eastAsia="Times New Roman" w:hAnsi="Tahoma" w:cs="Tahoma"/>
-                <w:color w:val="2E1308"/>
-                <w:sz w:val="24"/>
-                <w:szCs w:val="24"/>
-                <w:shd w:val="clear" w:color="auto" w:fill="FFFFFF"/>
-              </w:rPr>
-            </w:pPr>
-            <w:r>
-              <w:rPr>
-                <w:rFonts w:ascii="Tahoma" w:eastAsia="Times New Roman" w:hAnsi="Tahoma" w:cs="Tahoma"/>
-                <w:color w:val="2E1308"/>
-                <w:sz w:val="24"/>
-                <w:szCs w:val="24"/>
-                <w:shd w:val="clear" w:color="auto" w:fill="FFFFFF"/>
-              </w:rPr>
-              <w:t>We were made a disgrace to our neighbors,</w:t>
-            </w:r>
-          </w:p>
-          <w:p>
-            <w:pPr>
-              <w:spacing w:line="240" w:lineRule="auto"/>
-              <w:jc w:val="left"/>
-              <w:rPr>
-                <w:rFonts w:ascii="Tahoma" w:eastAsia="Times New Roman" w:hAnsi="Tahoma" w:cs="Tahoma"/>
-                <w:color w:val="2E1308"/>
-                <w:sz w:val="24"/>
-                <w:szCs w:val="24"/>
-                <w:shd w:val="clear" w:color="auto" w:fill="FFFFFF"/>
-              </w:rPr>
-            </w:pPr>
-            <w:proofErr w:type="gramStart"/>
-            <w:r>
-              <w:rPr>
-                <w:rFonts w:ascii="Tahoma" w:eastAsia="Times New Roman" w:hAnsi="Tahoma" w:cs="Tahoma"/>
-                <w:color w:val="2E1308"/>
-                <w:sz w:val="24"/>
-                <w:szCs w:val="24"/>
-                <w:shd w:val="clear" w:color="auto" w:fill="FFFFFF"/>
-              </w:rPr>
-              <w:t>A scorn and a mockery to those around us.</w:t>
-            </w:r>
-            <w:proofErr w:type="gramEnd"/>
-          </w:p>
-        </w:tc>
-      </w:tr>
-      <w:tr>
-        <w:tc>
-          <w:tcPr>
-            <w:tcW w:w="629" w:type="pct"/>
-          </w:tcPr>
-          <w:p>
-            <w:pPr>
-              <w:pStyle w:val="EnglishHangNoCoptic"/>
-            </w:pPr>
-            <w:r>
-              <w:t xml:space="preserve">5 How long, O Lord, </w:t>
-            </w:r>
-            <w:r>
-              <w:t>will</w:t>
-            </w:r>
-            <w:r>
-              <w:t xml:space="preserve"> </w:t>
-            </w:r>
-            <w:r>
-              <w:t>You</w:t>
-            </w:r>
-            <w:r>
-              <w:t xml:space="preserve"> be angry?</w:t>
-            </w:r>
-          </w:p>
-          <w:p>
-            <w:pPr>
-              <w:pStyle w:val="EnglishHangEndNoCoptic"/>
-            </w:pPr>
-            <w:r>
-              <w:tab/>
-              <w:t xml:space="preserve">Will </w:t>
-            </w:r>
-            <w:r>
-              <w:t>Your</w:t>
-            </w:r>
-            <w:r>
-              <w:t xml:space="preserve"> jealousy burn like fire </w:t>
-            </w:r>
-            <w:proofErr w:type="spellStart"/>
-            <w:proofErr w:type="gramStart"/>
-            <w:r>
-              <w:t>for ever</w:t>
-            </w:r>
-            <w:proofErr w:type="spellEnd"/>
-            <w:proofErr w:type="gramEnd"/>
-            <w:r>
-              <w:t>?</w:t>
-            </w:r>
-          </w:p>
-          <w:p>
-            <w:pPr>
-              <w:pStyle w:val="CoptIndEnd"/>
-            </w:pPr>
-          </w:p>
-        </w:tc>
-        <w:tc>
-          <w:tcPr>
-            <w:tcW w:w="613" w:type="pct"/>
-          </w:tcPr>
-          <w:p>
-            <w:pPr>
-              <w:pStyle w:val="EngIndEnd"/>
-            </w:pPr>
-          </w:p>
-        </w:tc>
-        <w:tc>
-          <w:tcPr>
-            <w:tcW w:w="626" w:type="pct"/>
-          </w:tcPr>
-          <w:p/>
-        </w:tc>
-        <w:tc>
-          <w:tcPr>
-            <w:tcW w:w="615" w:type="pct"/>
-          </w:tcPr>
-          <w:p/>
-        </w:tc>
-        <w:tc>
-          <w:tcPr>
-            <w:tcW w:w="621" w:type="pct"/>
-          </w:tcPr>
-          <w:p>
-            <w:r>
-              <w:t xml:space="preserve">How long, O Lord, wilt Thou </w:t>
-            </w:r>
-            <w:proofErr w:type="gramStart"/>
-            <w:r>
-              <w:t>be</w:t>
-            </w:r>
-            <w:proofErr w:type="gramEnd"/>
-            <w:r>
-              <w:t xml:space="preserve"> angry? </w:t>
-            </w:r>
-            <w:proofErr w:type="spellStart"/>
-            <w:proofErr w:type="gramStart"/>
-            <w:r>
-              <w:t>For ever</w:t>
-            </w:r>
-            <w:proofErr w:type="spellEnd"/>
-            <w:proofErr w:type="gramEnd"/>
-            <w:r>
-              <w:t>? Will Thy jealousy kindle like a fire?</w:t>
-            </w:r>
-          </w:p>
-        </w:tc>
-        <w:tc>
-          <w:tcPr>
-            <w:tcW w:w="632" w:type="pct"/>
-          </w:tcPr>
-          <w:p>
-            <w:pPr>
-              <w:pStyle w:val="EngIndEnd"/>
-            </w:pPr>
-            <w:r>
-              <w:t>How long, O Lord, will you be utterly angry,</w:t>
-            </w:r>
-          </w:p>
-          <w:p>
-            <w:pPr>
-              <w:pStyle w:val="EngIndEnd"/>
-            </w:pPr>
-            <w:proofErr w:type="gramStart"/>
-            <w:r>
-              <w:t>will</w:t>
-            </w:r>
-            <w:proofErr w:type="gramEnd"/>
-            <w:r>
-              <w:t xml:space="preserve"> your jealousy burn like fire?</w:t>
-            </w:r>
-          </w:p>
-        </w:tc>
-        <w:tc>
-          <w:tcPr>
-            <w:tcW w:w="632" w:type="pct"/>
-          </w:tcPr>
-          <w:p>
-            <w:pPr>
-              <w:pStyle w:val="EngIndEnd"/>
-            </w:pPr>
-            <w:proofErr w:type="gramStart"/>
-            <w:r>
-              <w:t>How long, O Lord?</w:t>
-            </w:r>
-            <w:proofErr w:type="gramEnd"/>
-            <w:r>
-              <w:t xml:space="preserve"> </w:t>
-            </w:r>
-            <w:proofErr w:type="gramStart"/>
-            <w:r>
-              <w:t>wilt</w:t>
-            </w:r>
-            <w:proofErr w:type="gramEnd"/>
-            <w:r>
-              <w:t xml:space="preserve"> thou be angry </w:t>
-            </w:r>
-            <w:proofErr w:type="spellStart"/>
-            <w:r>
-              <w:t>for ever</w:t>
-            </w:r>
-            <w:proofErr w:type="spellEnd"/>
-            <w:r>
-              <w:t xml:space="preserve">? </w:t>
-            </w:r>
-            <w:proofErr w:type="gramStart"/>
-            <w:r>
-              <w:t>shall</w:t>
-            </w:r>
-            <w:proofErr w:type="gramEnd"/>
-            <w:r>
-              <w:t xml:space="preserve"> thy jealousy burn like fire?</w:t>
-            </w:r>
-          </w:p>
-        </w:tc>
-        <w:tc>
-          <w:tcPr>
-            <w:tcW w:w="632" w:type="pct"/>
-          </w:tcPr>
-          <w:p>
-            <w:pPr>
-              <w:spacing w:line="240" w:lineRule="auto"/>
-              <w:jc w:val="left"/>
-              <w:rPr>
-                <w:rFonts w:ascii="Tahoma" w:eastAsia="Times New Roman" w:hAnsi="Tahoma" w:cs="Tahoma"/>
-                <w:color w:val="2E1308"/>
-                <w:sz w:val="24"/>
-                <w:szCs w:val="24"/>
-                <w:shd w:val="clear" w:color="auto" w:fill="FFFFFF"/>
-              </w:rPr>
-            </w:pPr>
-            <w:proofErr w:type="gramStart"/>
-            <w:r>
-              <w:rPr>
-                <w:rFonts w:ascii="Tahoma" w:eastAsia="Times New Roman" w:hAnsi="Tahoma" w:cs="Tahoma"/>
-                <w:color w:val="2E1308"/>
-                <w:sz w:val="24"/>
-                <w:szCs w:val="24"/>
-                <w:shd w:val="clear" w:color="auto" w:fill="FFFFFF"/>
-              </w:rPr>
-              <w:t>How long, O Lord?</w:t>
-            </w:r>
-            <w:proofErr w:type="gramEnd"/>
-            <w:r>
-              <w:rPr>
-                <w:rFonts w:ascii="Tahoma" w:eastAsia="Times New Roman" w:hAnsi="Tahoma" w:cs="Tahoma"/>
-                <w:color w:val="2E1308"/>
-                <w:sz w:val="24"/>
-                <w:szCs w:val="24"/>
-                <w:shd w:val="clear" w:color="auto" w:fill="FFFFFF"/>
-              </w:rPr>
-              <w:t xml:space="preserve"> Will You be angry to the end?</w:t>
-            </w:r>
-          </w:p>
-          <w:p>
-            <w:pPr>
-              <w:spacing w:line="240" w:lineRule="auto"/>
-              <w:jc w:val="left"/>
-              <w:rPr>
-                <w:rFonts w:ascii="Tahoma" w:eastAsia="Times New Roman" w:hAnsi="Tahoma" w:cs="Tahoma"/>
-                <w:color w:val="2E1308"/>
-                <w:sz w:val="24"/>
-                <w:szCs w:val="24"/>
-                <w:shd w:val="clear" w:color="auto" w:fill="FFFFFF"/>
-              </w:rPr>
-            </w:pPr>
-            <w:r>
-              <w:rPr>
-                <w:rFonts w:ascii="Tahoma" w:eastAsia="Times New Roman" w:hAnsi="Tahoma" w:cs="Tahoma"/>
-                <w:color w:val="2E1308"/>
-                <w:sz w:val="24"/>
-                <w:szCs w:val="24"/>
-                <w:shd w:val="clear" w:color="auto" w:fill="FFFFFF"/>
-              </w:rPr>
-              <w:t>Will Your jealousy burn like fire?</w:t>
-            </w:r>
-          </w:p>
-        </w:tc>
-      </w:tr>
-      <w:tr>
-        <w:tc>
-          <w:tcPr>
-            <w:tcW w:w="629" w:type="pct"/>
-          </w:tcPr>
-          <w:p>
-            <w:pPr>
-              <w:pStyle w:val="EnglishHangNoCoptic"/>
-            </w:pPr>
-            <w:r>
-              <w:t xml:space="preserve">6 Vent </w:t>
-            </w:r>
-            <w:r>
-              <w:t>Your</w:t>
-            </w:r>
-            <w:r>
-              <w:t xml:space="preserve"> wrath on nations that do not know </w:t>
-            </w:r>
-            <w:r>
-              <w:t>You</w:t>
-            </w:r>
-            <w:r>
-              <w:t>,</w:t>
-            </w:r>
-          </w:p>
-          <w:p>
-            <w:pPr>
-              <w:pStyle w:val="EnglishHangEndNoCoptic"/>
-            </w:pPr>
-            <w:r>
-              <w:tab/>
-            </w:r>
-            <w:proofErr w:type="gramStart"/>
-            <w:r>
-              <w:t>and</w:t>
-            </w:r>
-            <w:proofErr w:type="gramEnd"/>
-            <w:r>
-              <w:t xml:space="preserve"> on kingdoms that do not invoke </w:t>
-            </w:r>
-            <w:r>
-              <w:t>Your</w:t>
-            </w:r>
-            <w:r>
-              <w:t xml:space="preserve"> name.</w:t>
-            </w:r>
-          </w:p>
-          <w:p>
-            <w:pPr>
-              <w:pStyle w:val="EnglishHangNoCoptic"/>
-            </w:pPr>
-          </w:p>
-        </w:tc>
-        <w:tc>
-          <w:tcPr>
-            <w:tcW w:w="613" w:type="pct"/>
-          </w:tcPr>
-          <w:p>
-            <w:pPr>
-              <w:pStyle w:val="EngIndEnd"/>
-            </w:pPr>
-          </w:p>
-        </w:tc>
-        <w:tc>
-          <w:tcPr>
-            <w:tcW w:w="626" w:type="pct"/>
-          </w:tcPr>
-          <w:p/>
-        </w:tc>
-        <w:tc>
-          <w:tcPr>
-            <w:tcW w:w="615" w:type="pct"/>
-          </w:tcPr>
-          <w:p/>
-        </w:tc>
-        <w:tc>
-          <w:tcPr>
-            <w:tcW w:w="621" w:type="pct"/>
-          </w:tcPr>
-          <w:p>
-            <w:r>
-              <w:t>Pour out Thine indignation upon the nations that have not known Thee, and upon the kingdoms that have not called upon Thy Name.</w:t>
-            </w:r>
-          </w:p>
-        </w:tc>
-        <w:tc>
-          <w:tcPr>
-            <w:tcW w:w="632" w:type="pct"/>
-          </w:tcPr>
-          <w:p>
-            <w:pPr>
-              <w:pStyle w:val="EngIndEnd"/>
-            </w:pPr>
-            <w:r>
-              <w:t>Pour out your wrath on nations</w:t>
-            </w:r>
-          </w:p>
-          <w:p>
-            <w:pPr>
-              <w:pStyle w:val="EngIndEnd"/>
-            </w:pPr>
-            <w:r>
-              <w:t>that do not know you</w:t>
-            </w:r>
-          </w:p>
-          <w:p>
-            <w:pPr>
-              <w:pStyle w:val="EngIndEnd"/>
-            </w:pPr>
-            <w:r>
-              <w:t>and on kingdoms</w:t>
-            </w:r>
-          </w:p>
-          <w:p>
-            <w:pPr>
-              <w:pStyle w:val="EngIndEnd"/>
-            </w:pPr>
-            <w:r>
-              <w:t>that did not call on your name,</w:t>
-            </w:r>
-          </w:p>
-        </w:tc>
-        <w:tc>
-          <w:tcPr>
-            <w:tcW w:w="632" w:type="pct"/>
-          </w:tcPr>
-          <w:p>
-            <w:pPr>
-              <w:pStyle w:val="EngIndEnd"/>
-            </w:pPr>
-            <w:r>
-              <w:t xml:space="preserve">Pour out thy wrath upon the heathen that have not known thee, and upon the </w:t>
-            </w:r>
-            <w:proofErr w:type="gramStart"/>
-            <w:r>
-              <w:t>kingdoms which</w:t>
-            </w:r>
-            <w:proofErr w:type="gramEnd"/>
-            <w:r>
-              <w:t xml:space="preserve"> have not called upon thy name.</w:t>
-            </w:r>
-          </w:p>
-        </w:tc>
-        <w:tc>
-          <w:tcPr>
-            <w:tcW w:w="632" w:type="pct"/>
-          </w:tcPr>
-          <w:p>
-            <w:pPr>
-              <w:spacing w:line="240" w:lineRule="auto"/>
-              <w:jc w:val="left"/>
-              <w:rPr>
-                <w:rFonts w:ascii="Tahoma" w:eastAsia="Times New Roman" w:hAnsi="Tahoma" w:cs="Tahoma"/>
-                <w:color w:val="2E1308"/>
-                <w:sz w:val="24"/>
-                <w:szCs w:val="24"/>
-                <w:shd w:val="clear" w:color="auto" w:fill="FFFFFF"/>
-              </w:rPr>
-            </w:pPr>
-            <w:r>
-              <w:rPr>
-                <w:rFonts w:ascii="Tahoma" w:eastAsia="Times New Roman" w:hAnsi="Tahoma" w:cs="Tahoma"/>
-                <w:color w:val="2E1308"/>
-                <w:sz w:val="24"/>
-                <w:szCs w:val="24"/>
-                <w:shd w:val="clear" w:color="auto" w:fill="FFFFFF"/>
-              </w:rPr>
-              <w:t>Pour out Your wrath on the nations that do not know You,</w:t>
-            </w:r>
-          </w:p>
-          <w:p>
-            <w:pPr>
-              <w:spacing w:line="240" w:lineRule="auto"/>
-              <w:jc w:val="left"/>
-              <w:rPr>
-                <w:rFonts w:ascii="Tahoma" w:eastAsia="Times New Roman" w:hAnsi="Tahoma" w:cs="Tahoma"/>
-                <w:color w:val="2E1308"/>
-                <w:sz w:val="24"/>
-                <w:szCs w:val="24"/>
-                <w:shd w:val="clear" w:color="auto" w:fill="FFFFFF"/>
-              </w:rPr>
-            </w:pPr>
-            <w:r>
-              <w:rPr>
-                <w:rFonts w:ascii="Tahoma" w:eastAsia="Times New Roman" w:hAnsi="Tahoma" w:cs="Tahoma"/>
-                <w:color w:val="2E1308"/>
-                <w:sz w:val="24"/>
-                <w:szCs w:val="24"/>
-                <w:shd w:val="clear" w:color="auto" w:fill="FFFFFF"/>
-              </w:rPr>
-              <w:t>And on the kingdoms that did not call upon Your name;</w:t>
-            </w:r>
-          </w:p>
-        </w:tc>
-      </w:tr>
-      <w:tr>
-        <w:tc>
-          <w:tcPr>
-            <w:tcW w:w="629" w:type="pct"/>
-          </w:tcPr>
-          <w:p>
-            <w:pPr>
-              <w:pStyle w:val="EnglishHangNoCoptic"/>
-            </w:pPr>
-            <w:r>
-              <w:t>7 For they have devoured Jacob</w:t>
-            </w:r>
-          </w:p>
-          <w:p>
-            <w:pPr>
-              <w:pStyle w:val="EnglishHangEndNoCoptic"/>
-            </w:pPr>
-            <w:r>
-              <w:tab/>
-            </w:r>
-            <w:proofErr w:type="gramStart"/>
-            <w:r>
-              <w:t>and</w:t>
-            </w:r>
-            <w:proofErr w:type="gramEnd"/>
-            <w:r>
-              <w:t xml:space="preserve"> laid waste his sanctuary.</w:t>
-            </w:r>
-            <w:r>
-              <w:rPr>
-                <w:rStyle w:val="FootnoteReference"/>
-              </w:rPr>
-              <w:footnoteReference w:id="1"/>
-            </w:r>
-          </w:p>
-          <w:p>
-            <w:pPr>
-              <w:pStyle w:val="EnglishHangNoCoptic"/>
-            </w:pPr>
-          </w:p>
-        </w:tc>
-        <w:tc>
-          <w:tcPr>
-            <w:tcW w:w="613" w:type="pct"/>
-          </w:tcPr>
-          <w:p>
-            <w:pPr>
-              <w:pStyle w:val="EngIndEnd"/>
-            </w:pPr>
-          </w:p>
-        </w:tc>
-        <w:tc>
-          <w:tcPr>
-            <w:tcW w:w="626" w:type="pct"/>
-          </w:tcPr>
-          <w:p/>
-        </w:tc>
-        <w:tc>
-          <w:tcPr>
-            <w:tcW w:w="615" w:type="pct"/>
-          </w:tcPr>
-          <w:p/>
-        </w:tc>
-        <w:tc>
-          <w:tcPr>
-            <w:tcW w:w="621" w:type="pct"/>
-          </w:tcPr>
-          <w:p>
-            <w:r>
-              <w:t xml:space="preserve">For they have devoured Jacob, and </w:t>
-            </w:r>
-            <w:proofErr w:type="gramStart"/>
-            <w:r>
-              <w:t>laid</w:t>
-            </w:r>
-            <w:proofErr w:type="gramEnd"/>
-            <w:r>
-              <w:t xml:space="preserve"> waste his dwelling-place.</w:t>
-            </w:r>
-          </w:p>
-        </w:tc>
-        <w:tc>
-          <w:tcPr>
-            <w:tcW w:w="632" w:type="pct"/>
-          </w:tcPr>
-          <w:p>
-            <w:pPr>
-              <w:pStyle w:val="EngIndEnd"/>
-            </w:pPr>
-            <w:r>
-              <w:t xml:space="preserve">Because they devoured </w:t>
-            </w:r>
-            <w:proofErr w:type="spellStart"/>
-            <w:r>
-              <w:t>Iakob</w:t>
-            </w:r>
-            <w:proofErr w:type="spellEnd"/>
-          </w:p>
-          <w:p>
-            <w:pPr>
-              <w:pStyle w:val="EngIndEnd"/>
-            </w:pPr>
-            <w:proofErr w:type="gramStart"/>
-            <w:r>
-              <w:t>and</w:t>
-            </w:r>
-            <w:proofErr w:type="gramEnd"/>
-            <w:r>
-              <w:t xml:space="preserve"> his place they laid waste.</w:t>
-            </w:r>
-          </w:p>
-        </w:tc>
-        <w:tc>
-          <w:tcPr>
-            <w:tcW w:w="632" w:type="pct"/>
-          </w:tcPr>
-          <w:p>
-            <w:pPr>
-              <w:pStyle w:val="EngIndEnd"/>
-            </w:pPr>
-            <w:r>
-              <w:t>For they have devoured Jacob, and laid his place waste.</w:t>
-            </w:r>
-          </w:p>
-        </w:tc>
-        <w:tc>
-          <w:tcPr>
-            <w:tcW w:w="632" w:type="pct"/>
-          </w:tcPr>
-          <w:p>
-            <w:pPr>
-              <w:spacing w:line="240" w:lineRule="auto"/>
-              <w:jc w:val="left"/>
-              <w:rPr>
-                <w:rFonts w:ascii="Tahoma" w:eastAsia="Times New Roman" w:hAnsi="Tahoma" w:cs="Tahoma"/>
-                <w:color w:val="2E1308"/>
-                <w:sz w:val="24"/>
-                <w:szCs w:val="24"/>
-                <w:shd w:val="clear" w:color="auto" w:fill="FFFFFF"/>
-              </w:rPr>
-            </w:pPr>
-            <w:r>
-              <w:rPr>
-                <w:rFonts w:ascii="Tahoma" w:eastAsia="Times New Roman" w:hAnsi="Tahoma" w:cs="Tahoma"/>
-                <w:color w:val="2E1308"/>
-                <w:sz w:val="24"/>
-                <w:szCs w:val="24"/>
-                <w:shd w:val="clear" w:color="auto" w:fill="FFFFFF"/>
-              </w:rPr>
-              <w:t>For they devoured Jacob</w:t>
-            </w:r>
-          </w:p>
-          <w:p>
-            <w:pPr>
-              <w:spacing w:line="240" w:lineRule="auto"/>
-              <w:jc w:val="left"/>
-              <w:rPr>
-                <w:rFonts w:ascii="Tahoma" w:eastAsia="Times New Roman" w:hAnsi="Tahoma" w:cs="Tahoma"/>
-                <w:color w:val="2E1308"/>
-                <w:sz w:val="24"/>
-                <w:szCs w:val="24"/>
-                <w:shd w:val="clear" w:color="auto" w:fill="FFFFFF"/>
-              </w:rPr>
-            </w:pPr>
-            <w:proofErr w:type="gramStart"/>
-            <w:r>
-              <w:rPr>
-                <w:rFonts w:ascii="Tahoma" w:eastAsia="Times New Roman" w:hAnsi="Tahoma" w:cs="Tahoma"/>
-                <w:color w:val="2E1308"/>
-                <w:sz w:val="24"/>
-                <w:szCs w:val="24"/>
-                <w:shd w:val="clear" w:color="auto" w:fill="FFFFFF"/>
-              </w:rPr>
-              <w:t>And</w:t>
-            </w:r>
-            <w:proofErr w:type="gramEnd"/>
-            <w:r>
-              <w:rPr>
-                <w:rFonts w:ascii="Tahoma" w:eastAsia="Times New Roman" w:hAnsi="Tahoma" w:cs="Tahoma"/>
-                <w:color w:val="2E1308"/>
-                <w:sz w:val="24"/>
-                <w:szCs w:val="24"/>
-                <w:shd w:val="clear" w:color="auto" w:fill="FFFFFF"/>
-              </w:rPr>
-              <w:t xml:space="preserve"> made his dwelling place desolate.</w:t>
-            </w:r>
-          </w:p>
-        </w:tc>
-      </w:tr>
-      <w:tr>
-        <w:tc>
-          <w:tcPr>
-            <w:tcW w:w="629" w:type="pct"/>
-          </w:tcPr>
-          <w:p>
-            <w:pPr>
-              <w:pStyle w:val="EnglishHangNoCoptic"/>
-            </w:pPr>
-            <w:r>
-              <w:t>8 Remember not our old sins;</w:t>
-            </w:r>
-          </w:p>
-          <w:p>
-            <w:pPr>
-              <w:pStyle w:val="EnglishHangNoCoptic"/>
-            </w:pPr>
-            <w:r>
-              <w:tab/>
-              <w:t xml:space="preserve">let </w:t>
-            </w:r>
-            <w:r>
-              <w:t>Your</w:t>
-            </w:r>
-            <w:r>
-              <w:t xml:space="preserve"> compassion swiftly meet us,</w:t>
-            </w:r>
-          </w:p>
-          <w:p>
-            <w:pPr>
-              <w:pStyle w:val="EnglishHangEndNoCoptic"/>
-            </w:pPr>
-            <w:r>
-              <w:lastRenderedPageBreak/>
-              <w:tab/>
-            </w:r>
-            <w:proofErr w:type="gramStart"/>
-            <w:r>
-              <w:t>for</w:t>
-            </w:r>
-            <w:proofErr w:type="gramEnd"/>
-            <w:r>
-              <w:t xml:space="preserve"> great is our need, O Lord.</w:t>
-            </w:r>
-          </w:p>
-          <w:p>
-            <w:pPr>
-              <w:pStyle w:val="EnglishHangNoCoptic"/>
-            </w:pPr>
-          </w:p>
-        </w:tc>
-        <w:tc>
-          <w:tcPr>
-            <w:tcW w:w="613" w:type="pct"/>
-          </w:tcPr>
-          <w:p>
-            <w:pPr>
-              <w:pStyle w:val="EngIndEnd"/>
-            </w:pPr>
-          </w:p>
-        </w:tc>
-        <w:tc>
-          <w:tcPr>
-            <w:tcW w:w="626" w:type="pct"/>
-          </w:tcPr>
-          <w:p/>
-        </w:tc>
-        <w:tc>
-          <w:tcPr>
-            <w:tcW w:w="615" w:type="pct"/>
-          </w:tcPr>
-          <w:p/>
-        </w:tc>
-        <w:tc>
-          <w:tcPr>
-            <w:tcW w:w="621" w:type="pct"/>
-          </w:tcPr>
-          <w:p>
-            <w:r>
-              <w:t xml:space="preserve">O </w:t>
-            </w:r>
-            <w:proofErr w:type="gramStart"/>
-            <w:r>
-              <w:t>remember</w:t>
-            </w:r>
-            <w:proofErr w:type="gramEnd"/>
-            <w:r>
-              <w:t xml:space="preserve"> not our old sins; but let Thy mercy overtake us, for we are come to great poverty.</w:t>
-            </w:r>
-          </w:p>
-        </w:tc>
-        <w:tc>
-          <w:tcPr>
-            <w:tcW w:w="632" w:type="pct"/>
-          </w:tcPr>
-          <w:p>
-            <w:pPr>
-              <w:pStyle w:val="EngIndEnd"/>
-            </w:pPr>
-            <w:r>
-              <w:t xml:space="preserve">Do not remember our lawless </w:t>
-            </w:r>
-            <w:r>
-              <w:lastRenderedPageBreak/>
-              <w:t>deeds of long ago;</w:t>
-            </w:r>
-          </w:p>
-          <w:p>
-            <w:pPr>
-              <w:pStyle w:val="EngIndEnd"/>
-            </w:pPr>
-            <w:r>
-              <w:t>let your compassion speedily preoccupy us,</w:t>
-            </w:r>
-          </w:p>
-          <w:p>
-            <w:pPr>
-              <w:pStyle w:val="EngIndEnd"/>
-            </w:pPr>
-            <w:proofErr w:type="gramStart"/>
-            <w:r>
-              <w:t>because</w:t>
-            </w:r>
-            <w:proofErr w:type="gramEnd"/>
-            <w:r>
-              <w:t xml:space="preserve"> we became very poor.</w:t>
-            </w:r>
-          </w:p>
-        </w:tc>
-        <w:tc>
-          <w:tcPr>
-            <w:tcW w:w="632" w:type="pct"/>
-          </w:tcPr>
-          <w:p>
-            <w:pPr>
-              <w:pStyle w:val="EngIndEnd"/>
-            </w:pPr>
-            <w:r>
-              <w:lastRenderedPageBreak/>
-              <w:t xml:space="preserve">Remember not our old transgressions; let thy tender mercies </w:t>
-            </w:r>
-            <w:r>
-              <w:lastRenderedPageBreak/>
-              <w:t>speedily prevent us</w:t>
-            </w:r>
-            <w:proofErr w:type="gramStart"/>
-            <w:r>
-              <w:t>;</w:t>
-            </w:r>
-            <w:proofErr w:type="gramEnd"/>
-            <w:r>
-              <w:t xml:space="preserve"> for we are greatly impoverished.</w:t>
-            </w:r>
-          </w:p>
-        </w:tc>
-        <w:tc>
-          <w:tcPr>
-            <w:tcW w:w="632" w:type="pct"/>
-          </w:tcPr>
-          <w:p>
-            <w:pPr>
-              <w:spacing w:line="240" w:lineRule="auto"/>
-              <w:jc w:val="left"/>
-              <w:rPr>
-                <w:rFonts w:ascii="Tahoma" w:eastAsia="Times New Roman" w:hAnsi="Tahoma" w:cs="Tahoma"/>
-                <w:color w:val="2E1308"/>
-                <w:sz w:val="24"/>
-                <w:szCs w:val="24"/>
-                <w:shd w:val="clear" w:color="auto" w:fill="FFFFFF"/>
-              </w:rPr>
-            </w:pPr>
-            <w:r>
-              <w:rPr>
-                <w:rFonts w:ascii="Tahoma" w:eastAsia="Times New Roman" w:hAnsi="Tahoma" w:cs="Tahoma"/>
-                <w:color w:val="2E1308"/>
-                <w:sz w:val="24"/>
-                <w:szCs w:val="24"/>
-                <w:shd w:val="clear" w:color="auto" w:fill="FFFFFF"/>
-              </w:rPr>
-              <w:lastRenderedPageBreak/>
-              <w:t>Do not remember our transgressions of old;</w:t>
-            </w:r>
-          </w:p>
-          <w:p>
-            <w:pPr>
-              <w:spacing w:line="240" w:lineRule="auto"/>
-              <w:jc w:val="left"/>
-              <w:rPr>
-                <w:rFonts w:ascii="Tahoma" w:eastAsia="Times New Roman" w:hAnsi="Tahoma" w:cs="Tahoma"/>
-                <w:color w:val="2E1308"/>
-                <w:sz w:val="24"/>
-                <w:szCs w:val="24"/>
-                <w:shd w:val="clear" w:color="auto" w:fill="FFFFFF"/>
-              </w:rPr>
-            </w:pPr>
-            <w:r>
-              <w:rPr>
-                <w:rFonts w:ascii="Tahoma" w:eastAsia="Times New Roman" w:hAnsi="Tahoma" w:cs="Tahoma"/>
-                <w:color w:val="2E1308"/>
-                <w:sz w:val="24"/>
-                <w:szCs w:val="24"/>
-                <w:shd w:val="clear" w:color="auto" w:fill="FFFFFF"/>
-              </w:rPr>
-              <w:t xml:space="preserve">Let Your mercies quickly </w:t>
-            </w:r>
-            <w:r>
-              <w:rPr>
-                <w:rFonts w:ascii="Tahoma" w:eastAsia="Times New Roman" w:hAnsi="Tahoma" w:cs="Tahoma"/>
-                <w:color w:val="2E1308"/>
-                <w:sz w:val="24"/>
-                <w:szCs w:val="24"/>
-                <w:shd w:val="clear" w:color="auto" w:fill="FFFFFF"/>
-              </w:rPr>
-              <w:lastRenderedPageBreak/>
-              <w:t>overtake us,</w:t>
-            </w:r>
-          </w:p>
-          <w:p>
-            <w:pPr>
-              <w:spacing w:line="240" w:lineRule="auto"/>
-              <w:jc w:val="left"/>
-              <w:rPr>
-                <w:rFonts w:ascii="Tahoma" w:eastAsia="Times New Roman" w:hAnsi="Tahoma" w:cs="Tahoma"/>
-                <w:color w:val="2E1308"/>
-                <w:sz w:val="24"/>
-                <w:szCs w:val="24"/>
-                <w:shd w:val="clear" w:color="auto" w:fill="FFFFFF"/>
-              </w:rPr>
-            </w:pPr>
-            <w:r>
-              <w:rPr>
-                <w:rFonts w:ascii="Tahoma" w:eastAsia="Times New Roman" w:hAnsi="Tahoma" w:cs="Tahoma"/>
-                <w:color w:val="2E1308"/>
-                <w:sz w:val="24"/>
-                <w:szCs w:val="24"/>
-                <w:shd w:val="clear" w:color="auto" w:fill="FFFFFF"/>
-              </w:rPr>
-              <w:t>For we have become very poor.</w:t>
-            </w:r>
-          </w:p>
-        </w:tc>
-      </w:tr>
-      <w:tr>
-        <w:tc>
-          <w:tcPr>
-            <w:tcW w:w="629" w:type="pct"/>
-          </w:tcPr>
-          <w:p>
-            <w:pPr>
-              <w:pStyle w:val="EnglishHangNoCoptic"/>
-            </w:pPr>
-            <w:r>
-              <w:lastRenderedPageBreak/>
-              <w:t>9 Help us, O God, our Saviour;</w:t>
-            </w:r>
-          </w:p>
-          <w:p>
-            <w:pPr>
-              <w:pStyle w:val="EnglishHangNoCoptic"/>
-            </w:pPr>
-            <w:r>
-              <w:tab/>
-              <w:t xml:space="preserve">for the glory of </w:t>
-            </w:r>
-            <w:r>
-              <w:t>Your</w:t>
-            </w:r>
-            <w:r>
-              <w:t xml:space="preserve"> name deliver us, O Lord,</w:t>
-            </w:r>
-          </w:p>
-          <w:p>
-            <w:pPr>
-              <w:pStyle w:val="EnglishHangEndNoCoptic"/>
-            </w:pPr>
-            <w:r>
-              <w:tab/>
-              <w:t xml:space="preserve">and forgive our sins for </w:t>
-            </w:r>
-            <w:r>
-              <w:t>Your</w:t>
-            </w:r>
-            <w:r>
-              <w:t xml:space="preserve"> name’s sake,</w:t>
-            </w:r>
-          </w:p>
-          <w:p>
-            <w:pPr>
-              <w:pStyle w:val="EnglishHangNoCoptic"/>
-            </w:pPr>
-          </w:p>
-        </w:tc>
-        <w:tc>
-          <w:tcPr>
-            <w:tcW w:w="613" w:type="pct"/>
-          </w:tcPr>
-          <w:p>
-            <w:pPr>
-              <w:pStyle w:val="EngIndEnd"/>
-            </w:pPr>
-          </w:p>
-        </w:tc>
-        <w:tc>
-          <w:tcPr>
-            <w:tcW w:w="626" w:type="pct"/>
-          </w:tcPr>
-          <w:p/>
-        </w:tc>
-        <w:tc>
-          <w:tcPr>
-            <w:tcW w:w="615" w:type="pct"/>
-          </w:tcPr>
-          <w:p/>
-        </w:tc>
-        <w:tc>
-          <w:tcPr>
-            <w:tcW w:w="621" w:type="pct"/>
-          </w:tcPr>
-          <w:p>
-            <w:r>
-              <w:t>Help us, O God our Saviour, for the glory of Thy Name; O Lord, deliver us, and wash away our sins, for Thy Name’s sake,</w:t>
-            </w:r>
-          </w:p>
-        </w:tc>
-        <w:tc>
-          <w:tcPr>
-            <w:tcW w:w="632" w:type="pct"/>
-          </w:tcPr>
-          <w:p>
-            <w:pPr>
-              <w:pStyle w:val="EngIndEnd"/>
-            </w:pPr>
-            <w:r>
-              <w:t>Help us, O god our savior;</w:t>
-            </w:r>
-          </w:p>
-          <w:p>
-            <w:pPr>
-              <w:pStyle w:val="EngIndEnd"/>
-            </w:pPr>
-            <w:r>
-              <w:t>for the sake of the glory of your name, O Lord, rescue us,</w:t>
-            </w:r>
-          </w:p>
-          <w:p>
-            <w:pPr>
-              <w:pStyle w:val="EngIndEnd"/>
-            </w:pPr>
-            <w:r>
-              <w:t>and atone for our sins, for the sake of your name,</w:t>
-            </w:r>
-          </w:p>
-        </w:tc>
-        <w:tc>
-          <w:tcPr>
-            <w:tcW w:w="632" w:type="pct"/>
-          </w:tcPr>
-          <w:p>
-            <w:pPr>
-              <w:pStyle w:val="EngIndEnd"/>
-            </w:pPr>
-            <w:r>
-              <w:t>Help us, O God our Saviour; for the glory of thy name, O Lord, deliver us; and be merciful to our sins, for thy name’s sake.</w:t>
-            </w:r>
-          </w:p>
-        </w:tc>
-        <w:tc>
-          <w:tcPr>
-            <w:tcW w:w="632" w:type="pct"/>
-          </w:tcPr>
-          <w:p>
-            <w:pPr>
-              <w:spacing w:line="240" w:lineRule="auto"/>
-              <w:jc w:val="left"/>
-              <w:rPr>
-                <w:rFonts w:ascii="Tahoma" w:eastAsia="Times New Roman" w:hAnsi="Tahoma" w:cs="Tahoma"/>
-                <w:color w:val="2E1308"/>
-                <w:sz w:val="24"/>
-                <w:szCs w:val="24"/>
-                <w:shd w:val="clear" w:color="auto" w:fill="FFFFFF"/>
-              </w:rPr>
-            </w:pPr>
-            <w:r>
-              <w:rPr>
-                <w:rFonts w:ascii="Tahoma" w:eastAsia="Times New Roman" w:hAnsi="Tahoma" w:cs="Tahoma"/>
-                <w:color w:val="2E1308"/>
-                <w:sz w:val="24"/>
-                <w:szCs w:val="24"/>
-                <w:shd w:val="clear" w:color="auto" w:fill="FFFFFF"/>
-              </w:rPr>
-              <w:t>Help us, O God our savior;</w:t>
-            </w:r>
-          </w:p>
-          <w:p>
-            <w:pPr>
-              <w:spacing w:line="240" w:lineRule="auto"/>
-              <w:jc w:val="left"/>
-              <w:rPr>
-                <w:rFonts w:ascii="Tahoma" w:eastAsia="Times New Roman" w:hAnsi="Tahoma" w:cs="Tahoma"/>
-                <w:color w:val="2E1308"/>
-                <w:sz w:val="24"/>
-                <w:szCs w:val="24"/>
-                <w:shd w:val="clear" w:color="auto" w:fill="FFFFFF"/>
-              </w:rPr>
-            </w:pPr>
-            <w:r>
-              <w:rPr>
-                <w:rFonts w:ascii="Tahoma" w:eastAsia="Times New Roman" w:hAnsi="Tahoma" w:cs="Tahoma"/>
-                <w:color w:val="2E1308"/>
-                <w:sz w:val="24"/>
-                <w:szCs w:val="24"/>
-                <w:shd w:val="clear" w:color="auto" w:fill="FFFFFF"/>
-              </w:rPr>
-              <w:t>Because of the glory of Your name, O Lord, save us,</w:t>
-            </w:r>
-          </w:p>
-          <w:p>
-            <w:pPr>
-              <w:spacing w:line="240" w:lineRule="auto"/>
-              <w:jc w:val="left"/>
-              <w:rPr>
-                <w:rFonts w:ascii="Tahoma" w:eastAsia="Times New Roman" w:hAnsi="Tahoma" w:cs="Tahoma"/>
-                <w:color w:val="2E1308"/>
-                <w:sz w:val="24"/>
-                <w:szCs w:val="24"/>
-                <w:shd w:val="clear" w:color="auto" w:fill="FFFFFF"/>
-              </w:rPr>
-            </w:pPr>
-            <w:r>
-              <w:rPr>
-                <w:rFonts w:ascii="Tahoma" w:eastAsia="Times New Roman" w:hAnsi="Tahoma" w:cs="Tahoma"/>
-                <w:color w:val="2E1308"/>
-                <w:sz w:val="24"/>
-                <w:szCs w:val="24"/>
-                <w:shd w:val="clear" w:color="auto" w:fill="FFFFFF"/>
-              </w:rPr>
-              <w:t>And be merciful to our sins because of Your name;</w:t>
-            </w:r>
-          </w:p>
-        </w:tc>
-      </w:tr>
-      <w:tr>
-        <w:tc>
-          <w:tcPr>
-            <w:tcW w:w="629" w:type="pct"/>
-          </w:tcPr>
-          <w:p>
-            <w:pPr>
-              <w:pStyle w:val="EnglishHangNoCoptic"/>
-            </w:pPr>
-            <w:r>
-              <w:t xml:space="preserve">10 lest the nations </w:t>
-            </w:r>
-            <w:proofErr w:type="gramStart"/>
-            <w:r>
-              <w:t>say:</w:t>
-            </w:r>
-            <w:proofErr w:type="gramEnd"/>
-            <w:r>
-              <w:t xml:space="preserve"> ‘Where is their God?’</w:t>
-            </w:r>
-          </w:p>
-          <w:p>
-            <w:pPr>
-              <w:pStyle w:val="EnglishHangNoCoptic"/>
-            </w:pPr>
-            <w:r>
-              <w:tab/>
-              <w:t>And let the nations be repaid before our eyes</w:t>
-            </w:r>
-          </w:p>
-          <w:p>
-            <w:pPr>
-              <w:pStyle w:val="EnglishHangEndNoCoptic"/>
-            </w:pPr>
-            <w:r>
-              <w:tab/>
-            </w:r>
-            <w:proofErr w:type="gramStart"/>
-            <w:r>
-              <w:t>with</w:t>
-            </w:r>
-            <w:proofErr w:type="gramEnd"/>
-            <w:r>
-              <w:t xml:space="preserve"> vengeance for </w:t>
-            </w:r>
-            <w:r>
-              <w:t>Your</w:t>
-            </w:r>
-            <w:r>
-              <w:t xml:space="preserve"> servants’ blood that has been shed.</w:t>
-            </w:r>
-          </w:p>
-          <w:p>
-            <w:pPr>
-              <w:pStyle w:val="EnglishHangNoCoptic"/>
-            </w:pPr>
-          </w:p>
-        </w:tc>
-        <w:tc>
-          <w:tcPr>
-            <w:tcW w:w="613" w:type="pct"/>
-          </w:tcPr>
-          <w:p>
-            <w:pPr>
-              <w:pStyle w:val="EngIndEnd"/>
-            </w:pPr>
-          </w:p>
-        </w:tc>
-        <w:tc>
-          <w:tcPr>
-            <w:tcW w:w="626" w:type="pct"/>
-          </w:tcPr>
-          <w:p/>
-        </w:tc>
-        <w:tc>
-          <w:tcPr>
-            <w:tcW w:w="615" w:type="pct"/>
-          </w:tcPr>
-          <w:p/>
-        </w:tc>
-        <w:tc>
-          <w:tcPr>
-            <w:tcW w:w="621" w:type="pct"/>
-          </w:tcPr>
-          <w:p>
-            <w:r>
-              <w:t xml:space="preserve">Lest the nations say, Where is now their God? </w:t>
-            </w:r>
-            <w:proofErr w:type="gramStart"/>
-            <w:r>
-              <w:t>And</w:t>
-            </w:r>
-            <w:proofErr w:type="gramEnd"/>
-            <w:r>
-              <w:t xml:space="preserve"> let the vengeance of Thy servants’ blood that hath been shed be openly showed upon the nations in our eyesight.</w:t>
-            </w:r>
-          </w:p>
-        </w:tc>
-        <w:tc>
-          <w:tcPr>
-            <w:tcW w:w="632" w:type="pct"/>
-          </w:tcPr>
-          <w:p>
-            <w:pPr>
-              <w:pStyle w:val="EngIndEnd"/>
-            </w:pPr>
-            <w:r>
-              <w:t>so that the nations may not say,</w:t>
-            </w:r>
-          </w:p>
-          <w:p>
-            <w:pPr>
-              <w:pStyle w:val="EngIndEnd"/>
-            </w:pPr>
-            <w:r>
-              <w:t>“Where is their God?”—</w:t>
-            </w:r>
-          </w:p>
-          <w:p>
-            <w:pPr>
-              <w:pStyle w:val="EngIndEnd"/>
-            </w:pPr>
-            <w:r>
-              <w:t>and let the avenging of the outpoured blood of your slaves</w:t>
-            </w:r>
-          </w:p>
-          <w:p>
-            <w:pPr>
-              <w:pStyle w:val="EngIndEnd"/>
-            </w:pPr>
-            <w:proofErr w:type="gramStart"/>
-            <w:r>
-              <w:t>be</w:t>
-            </w:r>
-            <w:proofErr w:type="gramEnd"/>
-            <w:r>
-              <w:t xml:space="preserve"> known among the nations before our eyes.</w:t>
-            </w:r>
-          </w:p>
-        </w:tc>
-        <w:tc>
-          <w:tcPr>
-            <w:tcW w:w="632" w:type="pct"/>
-          </w:tcPr>
-          <w:p>
-            <w:pPr>
-              <w:pStyle w:val="EngIndEnd"/>
-            </w:pPr>
-            <w:proofErr w:type="spellStart"/>
-            <w:r>
-              <w:t>Lets</w:t>
-            </w:r>
-            <w:proofErr w:type="spellEnd"/>
-            <w:r>
-              <w:t xml:space="preserve"> haply they should say among the heathen, Where is their God? </w:t>
-            </w:r>
-            <w:proofErr w:type="gramStart"/>
-            <w:r>
-              <w:t>and</w:t>
-            </w:r>
-            <w:proofErr w:type="gramEnd"/>
-            <w:r>
-              <w:t xml:space="preserve"> let the avenging of thy servant’s blood that has been shed be known among the heathen before our eyes.</w:t>
-            </w:r>
-          </w:p>
-        </w:tc>
-        <w:tc>
-          <w:tcPr>
-            <w:tcW w:w="632" w:type="pct"/>
-          </w:tcPr>
-          <w:p>
-            <w:pPr>
-              <w:spacing w:line="240" w:lineRule="auto"/>
-              <w:jc w:val="left"/>
-              <w:rPr>
-                <w:rFonts w:ascii="Tahoma" w:eastAsia="Times New Roman" w:hAnsi="Tahoma" w:cs="Tahoma"/>
-                <w:color w:val="2E1308"/>
-                <w:sz w:val="24"/>
-                <w:szCs w:val="24"/>
-                <w:shd w:val="clear" w:color="auto" w:fill="FFFFFF"/>
-              </w:rPr>
-            </w:pPr>
-            <w:r>
-              <w:rPr>
-                <w:rFonts w:ascii="Tahoma" w:eastAsia="Times New Roman" w:hAnsi="Tahoma" w:cs="Tahoma"/>
-                <w:color w:val="2E1308"/>
-                <w:sz w:val="24"/>
-                <w:szCs w:val="24"/>
-                <w:shd w:val="clear" w:color="auto" w:fill="FFFFFF"/>
-              </w:rPr>
-              <w:t>Let the nations never say, “Where is their God?”</w:t>
-            </w:r>
-          </w:p>
-          <w:p>
-            <w:pPr>
-              <w:spacing w:line="240" w:lineRule="auto"/>
-              <w:jc w:val="left"/>
-              <w:rPr>
-                <w:rFonts w:ascii="Tahoma" w:eastAsia="Times New Roman" w:hAnsi="Tahoma" w:cs="Tahoma"/>
-                <w:color w:val="2E1308"/>
-                <w:sz w:val="24"/>
-                <w:szCs w:val="24"/>
-                <w:shd w:val="clear" w:color="auto" w:fill="FFFFFF"/>
-              </w:rPr>
-            </w:pPr>
-            <w:r>
-              <w:rPr>
-                <w:rFonts w:ascii="Tahoma" w:eastAsia="Times New Roman" w:hAnsi="Tahoma" w:cs="Tahoma"/>
-                <w:color w:val="2E1308"/>
-                <w:sz w:val="24"/>
-                <w:szCs w:val="24"/>
-                <w:shd w:val="clear" w:color="auto" w:fill="FFFFFF"/>
-              </w:rPr>
-              <w:t>And let it be known among the nations before our eyes:</w:t>
-            </w:r>
-          </w:p>
-          <w:p>
-            <w:pPr>
-              <w:spacing w:line="240" w:lineRule="auto"/>
-              <w:jc w:val="left"/>
-              <w:rPr>
-                <w:rFonts w:ascii="Tahoma" w:eastAsia="Times New Roman" w:hAnsi="Tahoma" w:cs="Tahoma"/>
-                <w:color w:val="2E1308"/>
-                <w:sz w:val="24"/>
-                <w:szCs w:val="24"/>
-                <w:shd w:val="clear" w:color="auto" w:fill="FFFFFF"/>
-              </w:rPr>
-            </w:pPr>
-            <w:r>
-              <w:rPr>
-                <w:rFonts w:ascii="Tahoma" w:eastAsia="Times New Roman" w:hAnsi="Tahoma" w:cs="Tahoma"/>
-                <w:color w:val="2E1308"/>
-                <w:sz w:val="24"/>
-                <w:szCs w:val="24"/>
-                <w:shd w:val="clear" w:color="auto" w:fill="FFFFFF"/>
-              </w:rPr>
-              <w:t>There is vengeance for the shed blood of Your servants.</w:t>
-            </w:r>
-          </w:p>
-        </w:tc>
-      </w:tr>
-      <w:tr>
-        <w:tc>
-          <w:tcPr>
-            <w:tcW w:w="629" w:type="pct"/>
-          </w:tcPr>
-          <w:p>
-            <w:pPr>
-              <w:pStyle w:val="EnglishHangNoCoptic"/>
-            </w:pPr>
-            <w:r>
-              <w:t xml:space="preserve">11 Let the groans of the prisoners enter </w:t>
-            </w:r>
-            <w:r>
-              <w:t>Your</w:t>
-            </w:r>
-            <w:r>
-              <w:t xml:space="preserve"> presence;</w:t>
-            </w:r>
-          </w:p>
-          <w:p>
-            <w:pPr>
-              <w:pStyle w:val="EnglishHangNoCoptic"/>
-            </w:pPr>
-            <w:r>
-              <w:tab/>
-              <w:t xml:space="preserve">by the greatness of </w:t>
-            </w:r>
-            <w:r>
-              <w:t>Your</w:t>
-            </w:r>
-            <w:r>
-              <w:t xml:space="preserve"> power</w:t>
-            </w:r>
-          </w:p>
-          <w:p>
-            <w:pPr>
-              <w:pStyle w:val="EnglishHangEndNoCoptic"/>
-            </w:pPr>
-            <w:r>
-              <w:tab/>
-            </w:r>
-            <w:proofErr w:type="gramStart"/>
-            <w:r>
-              <w:t>protect</w:t>
-            </w:r>
-            <w:proofErr w:type="gramEnd"/>
-            <w:r>
-              <w:t xml:space="preserve"> the children of those who have been slain.</w:t>
-            </w:r>
-          </w:p>
-          <w:p>
-            <w:pPr>
-              <w:pStyle w:val="EnglishHangNoCoptic"/>
-            </w:pPr>
-          </w:p>
-        </w:tc>
-        <w:tc>
-          <w:tcPr>
-            <w:tcW w:w="613" w:type="pct"/>
-          </w:tcPr>
-          <w:p>
-            <w:pPr>
-              <w:pStyle w:val="EngIndEnd"/>
-            </w:pPr>
-          </w:p>
-        </w:tc>
-        <w:tc>
-          <w:tcPr>
-            <w:tcW w:w="626" w:type="pct"/>
-          </w:tcPr>
-          <w:p/>
-        </w:tc>
-        <w:tc>
-          <w:tcPr>
-            <w:tcW w:w="615" w:type="pct"/>
-          </w:tcPr>
-          <w:p/>
-        </w:tc>
-        <w:tc>
-          <w:tcPr>
-            <w:tcW w:w="621" w:type="pct"/>
-          </w:tcPr>
-          <w:p>
-            <w:r>
-              <w:t>O let the sorrowful sighing of the prisoners come before Thee; according to the greatness of Thy power, preserve Thou the sons of the slain.</w:t>
-            </w:r>
-          </w:p>
-        </w:tc>
-        <w:tc>
-          <w:tcPr>
-            <w:tcW w:w="632" w:type="pct"/>
-          </w:tcPr>
-          <w:p>
-            <w:pPr>
-              <w:pStyle w:val="EngIndEnd"/>
-            </w:pPr>
-            <w:r>
-              <w:t>let the groaning of the prisoners come before you;</w:t>
-            </w:r>
-          </w:p>
-          <w:p>
-            <w:pPr>
-              <w:pStyle w:val="EngIndEnd"/>
-            </w:pPr>
-            <w:r>
-              <w:t xml:space="preserve">according to the greatness of your </w:t>
-            </w:r>
-            <w:r>
-              <w:lastRenderedPageBreak/>
-              <w:t>arm</w:t>
-            </w:r>
-          </w:p>
-          <w:p>
-            <w:pPr>
-              <w:pStyle w:val="EngIndEnd"/>
-            </w:pPr>
-            <w:proofErr w:type="gramStart"/>
-            <w:r>
-              <w:t>preserve</w:t>
-            </w:r>
-            <w:proofErr w:type="gramEnd"/>
-            <w:r>
-              <w:t xml:space="preserve"> the sons of those put to death.</w:t>
-            </w:r>
-          </w:p>
-        </w:tc>
-        <w:tc>
-          <w:tcPr>
-            <w:tcW w:w="632" w:type="pct"/>
-          </w:tcPr>
-          <w:p>
-            <w:pPr>
-              <w:pStyle w:val="EngIndEnd"/>
-            </w:pPr>
-            <w:r>
-              <w:lastRenderedPageBreak/>
-              <w:t>Let the groaning of the prisoners come in before thee</w:t>
-            </w:r>
-            <w:proofErr w:type="gramStart"/>
-            <w:r>
-              <w:t>;</w:t>
-            </w:r>
-            <w:proofErr w:type="gramEnd"/>
-            <w:r>
-              <w:t xml:space="preserve"> according to the greatness of thine arm preserve </w:t>
-            </w:r>
-            <w:r>
-              <w:lastRenderedPageBreak/>
-              <w:t>the sons of the slain ones.</w:t>
-            </w:r>
-          </w:p>
-        </w:tc>
-        <w:tc>
-          <w:tcPr>
-            <w:tcW w:w="632" w:type="pct"/>
-          </w:tcPr>
-          <w:p>
-            <w:pPr>
-              <w:spacing w:line="240" w:lineRule="auto"/>
-              <w:jc w:val="left"/>
-              <w:rPr>
-                <w:rFonts w:ascii="Tahoma" w:eastAsia="Times New Roman" w:hAnsi="Tahoma" w:cs="Tahoma"/>
-                <w:color w:val="2E1308"/>
-                <w:sz w:val="24"/>
-                <w:szCs w:val="24"/>
-                <w:shd w:val="clear" w:color="auto" w:fill="FFFFFF"/>
-              </w:rPr>
-            </w:pPr>
-            <w:r>
-              <w:rPr>
-                <w:rFonts w:ascii="Tahoma" w:eastAsia="Times New Roman" w:hAnsi="Tahoma" w:cs="Tahoma"/>
-                <w:color w:val="2E1308"/>
-                <w:sz w:val="24"/>
-                <w:szCs w:val="24"/>
-                <w:shd w:val="clear" w:color="auto" w:fill="FFFFFF"/>
-              </w:rPr>
-              <w:lastRenderedPageBreak/>
-              <w:t>Let the groaning of those in prison enter before You;</w:t>
-            </w:r>
-          </w:p>
-          <w:p>
-            <w:pPr>
-              <w:spacing w:line="240" w:lineRule="auto"/>
-              <w:jc w:val="left"/>
-              <w:rPr>
-                <w:rFonts w:ascii="Tahoma" w:eastAsia="Times New Roman" w:hAnsi="Tahoma" w:cs="Tahoma"/>
-                <w:color w:val="2E1308"/>
-                <w:sz w:val="24"/>
-                <w:szCs w:val="24"/>
-                <w:shd w:val="clear" w:color="auto" w:fill="FFFFFF"/>
-              </w:rPr>
-            </w:pPr>
-            <w:r>
-              <w:rPr>
-                <w:rFonts w:ascii="Tahoma" w:eastAsia="Times New Roman" w:hAnsi="Tahoma" w:cs="Tahoma"/>
-                <w:color w:val="2E1308"/>
-                <w:sz w:val="24"/>
-                <w:szCs w:val="24"/>
-                <w:shd w:val="clear" w:color="auto" w:fill="FFFFFF"/>
-              </w:rPr>
-              <w:t>According to the greatness of Your arm,</w:t>
-            </w:r>
-          </w:p>
-          <w:p>
-            <w:pPr>
-              <w:spacing w:line="240" w:lineRule="auto"/>
-              <w:jc w:val="left"/>
-              <w:rPr>
-                <w:rFonts w:ascii="Tahoma" w:eastAsia="Times New Roman" w:hAnsi="Tahoma" w:cs="Tahoma"/>
-                <w:color w:val="2E1308"/>
-                <w:sz w:val="24"/>
-                <w:szCs w:val="24"/>
-                <w:shd w:val="clear" w:color="auto" w:fill="FFFFFF"/>
-              </w:rPr>
-            </w:pPr>
-            <w:r>
-              <w:rPr>
-                <w:rFonts w:ascii="Tahoma" w:eastAsia="Times New Roman" w:hAnsi="Tahoma" w:cs="Tahoma"/>
-                <w:color w:val="2E1308"/>
-                <w:sz w:val="24"/>
-                <w:szCs w:val="24"/>
-                <w:shd w:val="clear" w:color="auto" w:fill="FFFFFF"/>
-              </w:rPr>
-              <w:t xml:space="preserve">Preserve the sons of those who </w:t>
-            </w:r>
-            <w:proofErr w:type="gramStart"/>
-            <w:r>
-              <w:rPr>
-                <w:rFonts w:ascii="Tahoma" w:eastAsia="Times New Roman" w:hAnsi="Tahoma" w:cs="Tahoma"/>
-                <w:color w:val="2E1308"/>
-                <w:sz w:val="24"/>
-                <w:szCs w:val="24"/>
-                <w:shd w:val="clear" w:color="auto" w:fill="FFFFFF"/>
-              </w:rPr>
-              <w:t>were killed</w:t>
-            </w:r>
-            <w:proofErr w:type="gramEnd"/>
-            <w:r>
-              <w:rPr>
-                <w:rFonts w:ascii="Tahoma" w:eastAsia="Times New Roman" w:hAnsi="Tahoma" w:cs="Tahoma"/>
-                <w:color w:val="2E1308"/>
-                <w:sz w:val="24"/>
-                <w:szCs w:val="24"/>
-                <w:shd w:val="clear" w:color="auto" w:fill="FFFFFF"/>
-              </w:rPr>
-              <w:t>.</w:t>
-            </w:r>
-          </w:p>
-        </w:tc>
-      </w:tr>
-      <w:tr>
-        <w:tc>
-          <w:tcPr>
-            <w:tcW w:w="629" w:type="pct"/>
-          </w:tcPr>
-          <w:p>
-            <w:pPr>
-              <w:pStyle w:val="EnglishHangNoCoptic"/>
-            </w:pPr>
-            <w:r>
-              <w:lastRenderedPageBreak/>
-              <w:t xml:space="preserve">12 Return sevenfold into our </w:t>
-            </w:r>
-            <w:proofErr w:type="spellStart"/>
-            <w:r>
-              <w:t>neighbours’</w:t>
-            </w:r>
-            <w:proofErr w:type="spellEnd"/>
-            <w:r>
-              <w:t xml:space="preserve"> laps</w:t>
-            </w:r>
-          </w:p>
-          <w:p>
-            <w:pPr>
-              <w:pStyle w:val="EnglishHangEndNoCoptic"/>
-            </w:pPr>
-            <w:r>
-              <w:tab/>
-            </w:r>
-            <w:proofErr w:type="gramStart"/>
-            <w:r>
-              <w:t>the</w:t>
-            </w:r>
-            <w:proofErr w:type="gramEnd"/>
-            <w:r>
-              <w:t xml:space="preserve"> insults with which they insult </w:t>
-            </w:r>
-            <w:r>
-              <w:t>You</w:t>
-            </w:r>
-            <w:r>
-              <w:t>, O Lord.</w:t>
-            </w:r>
-          </w:p>
-          <w:p>
-            <w:pPr>
-              <w:pStyle w:val="EnglishHangNoCoptic"/>
-            </w:pPr>
-          </w:p>
-        </w:tc>
-        <w:tc>
-          <w:tcPr>
-            <w:tcW w:w="613" w:type="pct"/>
-          </w:tcPr>
-          <w:p>
-            <w:pPr>
-              <w:pStyle w:val="EngIndEnd"/>
-            </w:pPr>
-          </w:p>
-        </w:tc>
-        <w:tc>
-          <w:tcPr>
-            <w:tcW w:w="626" w:type="pct"/>
-          </w:tcPr>
-          <w:p/>
-        </w:tc>
-        <w:tc>
-          <w:tcPr>
-            <w:tcW w:w="615" w:type="pct"/>
-          </w:tcPr>
-          <w:p/>
-        </w:tc>
-        <w:tc>
-          <w:tcPr>
-            <w:tcW w:w="621" w:type="pct"/>
-          </w:tcPr>
-          <w:p>
-            <w:r>
-              <w:t>Reward Thou unto our neighbors seven-fold into their bosom for their blasphemy, wherewith they have blasphemed Thee, O Lord.</w:t>
-            </w:r>
-          </w:p>
-        </w:tc>
-        <w:tc>
-          <w:tcPr>
-            <w:tcW w:w="632" w:type="pct"/>
-          </w:tcPr>
-          <w:p>
-            <w:pPr>
-              <w:pStyle w:val="EngIndEnd"/>
-            </w:pPr>
-            <w:r>
-              <w:t>Return seven fold into the bosom of our neighbors</w:t>
-            </w:r>
-          </w:p>
-          <w:p>
-            <w:pPr>
-              <w:pStyle w:val="EngIndEnd"/>
-            </w:pPr>
-            <w:proofErr w:type="gramStart"/>
-            <w:r>
-              <w:t>their</w:t>
-            </w:r>
-            <w:proofErr w:type="gramEnd"/>
-            <w:r>
-              <w:t xml:space="preserve"> reproaching with which they reproached you, O Lord!</w:t>
-            </w:r>
-          </w:p>
-        </w:tc>
-        <w:tc>
-          <w:tcPr>
-            <w:tcW w:w="632" w:type="pct"/>
-          </w:tcPr>
-          <w:p>
-            <w:pPr>
-              <w:pStyle w:val="EngIndEnd"/>
-            </w:pPr>
-            <w:r>
-              <w:t xml:space="preserve">Repay to our </w:t>
-            </w:r>
-            <w:proofErr w:type="spellStart"/>
-            <w:r>
-              <w:t>neighbours</w:t>
-            </w:r>
-            <w:proofErr w:type="spellEnd"/>
-            <w:r>
-              <w:t xml:space="preserve"> sevenfold into their bosom their reproach, with which they have reproached thee, O Lord.</w:t>
-            </w:r>
-          </w:p>
-        </w:tc>
-        <w:tc>
-          <w:tcPr>
-            <w:tcW w:w="632" w:type="pct"/>
-          </w:tcPr>
-          <w:p>
-            <w:pPr>
-              <w:spacing w:line="240" w:lineRule="auto"/>
-              <w:jc w:val="left"/>
-              <w:rPr>
-                <w:rFonts w:ascii="Tahoma" w:eastAsia="Times New Roman" w:hAnsi="Tahoma" w:cs="Tahoma"/>
-                <w:color w:val="2E1308"/>
-                <w:sz w:val="24"/>
-                <w:szCs w:val="24"/>
-                <w:shd w:val="clear" w:color="auto" w:fill="FFFFFF"/>
-              </w:rPr>
-            </w:pPr>
-            <w:r>
-              <w:rPr>
-                <w:rFonts w:ascii="Tahoma" w:eastAsia="Times New Roman" w:hAnsi="Tahoma" w:cs="Tahoma"/>
-                <w:color w:val="2E1308"/>
-                <w:sz w:val="24"/>
-                <w:szCs w:val="24"/>
-                <w:shd w:val="clear" w:color="auto" w:fill="FFFFFF"/>
-              </w:rPr>
-              <w:t>Repay our neighbors sevenfold into their bosom</w:t>
-            </w:r>
-          </w:p>
-          <w:p>
-            <w:pPr>
-              <w:spacing w:line="240" w:lineRule="auto"/>
-              <w:jc w:val="left"/>
-              <w:rPr>
-                <w:rFonts w:ascii="Tahoma" w:eastAsia="Times New Roman" w:hAnsi="Tahoma" w:cs="Tahoma"/>
-                <w:color w:val="2E1308"/>
-                <w:sz w:val="24"/>
-                <w:szCs w:val="24"/>
-                <w:shd w:val="clear" w:color="auto" w:fill="FFFFFF"/>
-              </w:rPr>
-            </w:pPr>
-            <w:proofErr w:type="gramStart"/>
-            <w:r>
-              <w:rPr>
-                <w:rFonts w:ascii="Tahoma" w:eastAsia="Times New Roman" w:hAnsi="Tahoma" w:cs="Tahoma"/>
-                <w:color w:val="2E1308"/>
-                <w:sz w:val="24"/>
-                <w:szCs w:val="24"/>
-                <w:shd w:val="clear" w:color="auto" w:fill="FFFFFF"/>
-              </w:rPr>
-              <w:t>Their reproach by which they reviled You, O Lord.</w:t>
-            </w:r>
-            <w:proofErr w:type="gramEnd"/>
-          </w:p>
-        </w:tc>
-      </w:tr>
-      <w:tr>
-        <w:tc>
-          <w:tcPr>
-            <w:tcW w:w="629" w:type="pct"/>
-          </w:tcPr>
-          <w:p>
-            <w:pPr>
-              <w:pStyle w:val="EnglishHangNoCoptic"/>
-            </w:pPr>
-            <w:r>
-              <w:t xml:space="preserve">13 Then we who are </w:t>
-            </w:r>
-            <w:r>
-              <w:t>Your</w:t>
-            </w:r>
-            <w:r>
-              <w:t xml:space="preserve"> people and the sheep of </w:t>
-            </w:r>
-            <w:r>
-              <w:t>Your</w:t>
-            </w:r>
-            <w:r>
-              <w:t xml:space="preserve"> pasture</w:t>
-            </w:r>
-          </w:p>
-          <w:p>
-            <w:pPr>
-              <w:pStyle w:val="EnglishHangNoCoptic"/>
-            </w:pPr>
-            <w:r>
-              <w:tab/>
-              <w:t xml:space="preserve">will return </w:t>
-            </w:r>
-            <w:r>
-              <w:t>You</w:t>
-            </w:r>
-            <w:r>
-              <w:t xml:space="preserve"> thanks throughout the ages;</w:t>
-            </w:r>
-          </w:p>
-          <w:p>
-            <w:pPr>
-              <w:pStyle w:val="EnglishHangEndNoCoptic"/>
-            </w:pPr>
-            <w:r>
-              <w:tab/>
-            </w:r>
-            <w:proofErr w:type="gramStart"/>
-            <w:r>
-              <w:t>we</w:t>
-            </w:r>
-            <w:proofErr w:type="gramEnd"/>
-            <w:r>
-              <w:t xml:space="preserve"> will declare </w:t>
-            </w:r>
-            <w:r>
-              <w:t>Your</w:t>
-            </w:r>
-            <w:r>
-              <w:t xml:space="preserve"> praise from generation to generation.</w:t>
-            </w:r>
-          </w:p>
-          <w:p>
-            <w:pPr>
-              <w:pStyle w:val="EnglishHangNoCoptic"/>
-            </w:pPr>
-          </w:p>
-        </w:tc>
-        <w:tc>
-          <w:tcPr>
-            <w:tcW w:w="613" w:type="pct"/>
-          </w:tcPr>
-          <w:p>
-            <w:pPr>
-              <w:pStyle w:val="EngIndEnd"/>
-            </w:pPr>
-          </w:p>
-        </w:tc>
-        <w:tc>
-          <w:tcPr>
-            <w:tcW w:w="626" w:type="pct"/>
-          </w:tcPr>
-          <w:p/>
-        </w:tc>
-        <w:tc>
-          <w:tcPr>
-            <w:tcW w:w="615" w:type="pct"/>
-          </w:tcPr>
-          <w:p/>
+          </w:p>
         </w:tc>
         <w:tc>
           <w:tcPr>
@@ -3112,6 +3855,52 @@
     </w:p>
   </w:footnote>
   <w:footnote w:id="1">
+    <w:p>
+      <w:pPr>
+        <w:pStyle w:val="footnote"/>
+      </w:pPr>
+      <w:r>
+        <w:rPr>
+          <w:rStyle w:val="FootnoteReference"/>
+        </w:rPr>
+        <w:footnoteRef/>
+      </w:r>
+      <w:r>
+        <w:t xml:space="preserve"> </w:t>
+      </w:r>
+      <w:proofErr w:type="gramStart"/>
+      <w:r>
+        <w:t>sanctuary</w:t>
+      </w:r>
+      <w:proofErr w:type="gramEnd"/>
+      <w:r>
+        <w:t xml:space="preserve">: </w:t>
+      </w:r>
+      <w:r>
+        <w:rPr>
+          <w:i/>
+        </w:rPr>
+        <w:t>lit</w:t>
+      </w:r>
+      <w:r>
+        <w:t xml:space="preserve">. </w:t>
+      </w:r>
+      <w:proofErr w:type="gramStart"/>
+      <w:r>
+        <w:t>place</w:t>
+      </w:r>
+      <w:proofErr w:type="gramEnd"/>
+      <w:r>
+        <w:t xml:space="preserve">. </w:t>
+      </w:r>
+      <w:proofErr w:type="gramStart"/>
+      <w:r>
+        <w:t>Cp. Psalm 131:5 and footnote there.</w:t>
+      </w:r>
+      <w:proofErr w:type="gramEnd"/>
+    </w:p>
+  </w:footnote>
+  <w:footnote w:id="2">
     <w:p>
       <w:pPr>
         <w:pStyle w:val="footnote"/>
@@ -5134,7 +5923,7 @@
 </file>
 
 <file path=customXml/itemProps1.xml><?xml version="1.0" encoding="utf-8"?>
-<ds:datastoreItem xmlns:ds="http://schemas.openxmlformats.org/officeDocument/2006/customXml" ds:itemID="{E6594957-1F4E-49F1-B6A0-158CFC8CB894}">
+<ds:datastoreItem xmlns:ds="http://schemas.openxmlformats.org/officeDocument/2006/customXml" ds:itemID="{63F3129B-9A8C-4BBF-9370-F09E49E16944}">
   <ds:schemaRefs>
     <ds:schemaRef ds:uri="http://schemas.openxmlformats.org/officeDocument/2006/bibliography"/>
   </ds:schemaRefs>

</xml_diff>

<commit_message>
Revised Ps 79. Haven't published to PDF
</commit_message>
<xml_diff>
--- a/Psalms/078.docx
+++ b/Psalms/078.docx
@@ -177,11 +177,9 @@
             <w:tcW w:w="621" w:type="pct"/>
           </w:tcPr>
           <w:p>
-            <w:proofErr w:type="gramStart"/>
             <w:r>
               <w:t>A Psalm for Asaph.</w:t>
             </w:r>
-            <w:proofErr w:type="gramEnd"/>
           </w:p>
         </w:tc>
         <w:tc>
@@ -192,19 +190,9 @@
             <w:pPr>
               <w:pStyle w:val="EngIndEnd"/>
             </w:pPr>
-            <w:proofErr w:type="gramStart"/>
-            <w:r>
-              <w:t>A Psalm.</w:t>
-            </w:r>
-            <w:proofErr w:type="gramEnd"/>
-            <w:r>
-              <w:t xml:space="preserve"> </w:t>
-            </w:r>
-            <w:proofErr w:type="gramStart"/>
-            <w:r>
-              <w:t>Pertaining to Asaph.</w:t>
-            </w:r>
-            <w:proofErr w:type="gramEnd"/>
+            <w:r>
+              <w:t>A Psalm. Pertaining to Asaph.</w:t>
+            </w:r>
           </w:p>
         </w:tc>
         <w:tc>
@@ -215,11 +203,9 @@
             <w:pPr>
               <w:pStyle w:val="EngIndEnd"/>
             </w:pPr>
-            <w:proofErr w:type="gramStart"/>
             <w:r>
               <w:t>A Psalm for Asaph.</w:t>
             </w:r>
-            <w:proofErr w:type="gramEnd"/>
           </w:p>
         </w:tc>
         <w:tc>
@@ -238,7 +224,6 @@
                 <w:shd w:val="clear" w:color="auto" w:fill="FFFFFF"/>
               </w:rPr>
             </w:pPr>
-            <w:proofErr w:type="gramStart"/>
             <w:r>
               <w:rPr>
                 <w:rFonts w:ascii="Tahoma" w:eastAsia="Times New Roman" w:hAnsi="Tahoma" w:cs="Tahoma"/>
@@ -249,7 +234,6 @@
               </w:rPr>
               <w:t>A psalm for Asaph.</w:t>
             </w:r>
-            <w:proofErr w:type="gramEnd"/>
           </w:p>
         </w:tc>
       </w:tr>
@@ -262,6 +246,7 @@
             <w:pPr>
               <w:pStyle w:val="EnglishHangNoCoptic"/>
             </w:pPr>
+            <w:bookmarkStart w:id="0" w:name="_GoBack" w:colFirst="1" w:colLast="1"/>
             <w:r>
               <w:t xml:space="preserve">O God, the nations have come into </w:t>
             </w:r>
@@ -293,14 +278,7 @@
             </w:pPr>
             <w:r>
               <w:tab/>
-            </w:r>
-            <w:proofErr w:type="gramStart"/>
-            <w:r>
-              <w:t>they</w:t>
-            </w:r>
-            <w:proofErr w:type="gramEnd"/>
-            <w:r>
-              <w:t xml:space="preserve"> have made Jerusalem like a vegetable dump.</w:t>
+              <w:t>they have made Jerusalem like a vegetable dump.</w:t>
             </w:r>
           </w:p>
           <w:p>
@@ -312,22 +290,6 @@
         <w:tc>
           <w:tcPr>
             <w:tcW w:w="613" w:type="pct"/>
-          </w:tcPr>
-          <w:p>
-            <w:pPr>
-              <w:pStyle w:val="EngIndEnd"/>
-            </w:pPr>
-          </w:p>
-        </w:tc>
-        <w:tc>
-          <w:tcPr>
-            <w:tcW w:w="626" w:type="pct"/>
-          </w:tcPr>
-          <w:p/>
-        </w:tc>
-        <w:tc>
-          <w:tcPr>
-            <w:tcW w:w="615" w:type="pct"/>
           </w:tcPr>
           <w:p>
             <w:pPr>
@@ -364,20 +326,29 @@
             </w:pPr>
             <w:r>
               <w:tab/>
-            </w:r>
-            <w:proofErr w:type="gramStart"/>
-            <w:r>
-              <w:t>they</w:t>
-            </w:r>
-            <w:proofErr w:type="gramEnd"/>
-            <w:r>
-              <w:t xml:space="preserve"> have made Jerusalem like a vegetable dump.</w:t>
-            </w:r>
-          </w:p>
+              <w:t>they have made Jerusalem like a vegetable dump.</w:t>
+            </w:r>
+          </w:p>
+          <w:p>
+            <w:pPr>
+              <w:pStyle w:val="EngIndEnd"/>
+            </w:pPr>
+          </w:p>
+        </w:tc>
+        <w:tc>
+          <w:tcPr>
+            <w:tcW w:w="626" w:type="pct"/>
+          </w:tcPr>
           <w:p/>
         </w:tc>
         <w:tc>
           <w:tcPr>
+            <w:tcW w:w="615" w:type="pct"/>
+          </w:tcPr>
+          <w:p/>
+        </w:tc>
+        <w:tc>
+          <w:tcPr>
             <w:tcW w:w="621" w:type="pct"/>
           </w:tcPr>
           <w:p>
@@ -410,21 +381,8 @@
             <w:pPr>
               <w:pStyle w:val="EngIndEnd"/>
             </w:pPr>
-            <w:proofErr w:type="gramStart"/>
-            <w:r>
-              <w:t>they</w:t>
-            </w:r>
-            <w:proofErr w:type="gramEnd"/>
-            <w:r>
-              <w:t xml:space="preserve"> made </w:t>
-            </w:r>
-            <w:proofErr w:type="spellStart"/>
-            <w:r>
-              <w:t>Ierousalem</w:t>
-            </w:r>
-            <w:proofErr w:type="spellEnd"/>
-            <w:r>
-              <w:t xml:space="preserve"> into a garden watcher’s hut.</w:t>
+            <w:r>
+              <w:t>they made Ierousalem into a garden watcher’s hut.</w:t>
             </w:r>
           </w:p>
         </w:tc>
@@ -516,6 +474,7 @@
           </w:p>
         </w:tc>
       </w:tr>
+      <w:bookmarkEnd w:id="0"/>
       <w:tr>
         <w:tc>
           <w:tcPr>
@@ -550,14 +509,7 @@
             </w:pPr>
             <w:r>
               <w:tab/>
-            </w:r>
-            <w:proofErr w:type="gramStart"/>
-            <w:r>
-              <w:t>flung</w:t>
-            </w:r>
-            <w:proofErr w:type="gramEnd"/>
-            <w:r>
-              <w:t xml:space="preserve"> the flesh of </w:t>
+              <w:t xml:space="preserve">flung the flesh of </w:t>
             </w:r>
             <w:r>
               <w:t>Your</w:t>
@@ -575,22 +527,6 @@
         <w:tc>
           <w:tcPr>
             <w:tcW w:w="613" w:type="pct"/>
-          </w:tcPr>
-          <w:p>
-            <w:pPr>
-              <w:pStyle w:val="EngIndEnd"/>
-            </w:pPr>
-          </w:p>
-        </w:tc>
-        <w:tc>
-          <w:tcPr>
-            <w:tcW w:w="626" w:type="pct"/>
-          </w:tcPr>
-          <w:p/>
-        </w:tc>
-        <w:tc>
-          <w:tcPr>
-            <w:tcW w:w="615" w:type="pct"/>
           </w:tcPr>
           <w:p>
             <w:pPr>
@@ -627,14 +563,7 @@
             </w:pPr>
             <w:r>
               <w:tab/>
-            </w:r>
-            <w:proofErr w:type="gramStart"/>
-            <w:r>
-              <w:t>the</w:t>
-            </w:r>
-            <w:proofErr w:type="gramEnd"/>
-            <w:r>
-              <w:t xml:space="preserve"> flesh of </w:t>
+              <w:t xml:space="preserve">the flesh of </w:t>
             </w:r>
             <w:r>
               <w:t>Your</w:t>
@@ -655,13 +584,29 @@
           <w:p/>
           <w:p>
             <w:pPr>
+              <w:pStyle w:val="EngIndEnd"/>
+            </w:pPr>
+            <w:r>
+              <w:tab/>
+            </w:r>
+          </w:p>
+        </w:tc>
+        <w:tc>
+          <w:tcPr>
+            <w:tcW w:w="626" w:type="pct"/>
+          </w:tcPr>
+          <w:p/>
+        </w:tc>
+        <w:tc>
+          <w:tcPr>
+            <w:tcW w:w="615" w:type="pct"/>
+          </w:tcPr>
+          <w:p>
+            <w:pPr>
               <w:tabs>
                 <w:tab w:val="left" w:pos="1046"/>
               </w:tabs>
             </w:pPr>
-            <w:r>
-              <w:tab/>
-            </w:r>
           </w:p>
         </w:tc>
         <w:tc>
@@ -698,13 +643,8 @@
             <w:pPr>
               <w:pStyle w:val="EngIndEnd"/>
             </w:pPr>
-            <w:proofErr w:type="gramStart"/>
-            <w:r>
-              <w:t>the</w:t>
-            </w:r>
-            <w:proofErr w:type="gramEnd"/>
-            <w:r>
-              <w:t xml:space="preserve"> flesh of your devout for the wild animals of the earth.</w:t>
+            <w:r>
+              <w:t>the flesh of your devout for the wild animals of the earth.</w:t>
             </w:r>
           </w:p>
         </w:tc>
@@ -815,14 +755,7 @@
             </w:pPr>
             <w:r>
               <w:tab/>
-            </w:r>
-            <w:proofErr w:type="gramStart"/>
-            <w:r>
-              <w:t>all</w:t>
-            </w:r>
-            <w:proofErr w:type="gramEnd"/>
-            <w:r>
-              <w:t xml:space="preserve"> round Jerusalem, and there was no one to bury them.</w:t>
+              <w:t>all round Jerusalem, and there was no one to bury them.</w:t>
             </w:r>
           </w:p>
           <w:p>
@@ -837,6 +770,24 @@
           </w:tcPr>
           <w:p>
             <w:pPr>
+              <w:pStyle w:val="EnglishHangNoCoptic"/>
+            </w:pPr>
+            <w:r>
+              <w:lastRenderedPageBreak/>
+              <w:t>3 They have poured out their blood like water</w:t>
+            </w:r>
+          </w:p>
+          <w:p>
+            <w:pPr>
+              <w:pStyle w:val="EnglishHangEndNoCoptic"/>
+            </w:pPr>
+            <w:r>
+              <w:tab/>
+              <w:t>all round Jerusalem, and there was no one to bury them.</w:t>
+            </w:r>
+          </w:p>
+          <w:p>
+            <w:pPr>
               <w:pStyle w:val="EngIndEnd"/>
             </w:pPr>
           </w:p>
@@ -851,30 +802,6 @@
           <w:tcPr>
             <w:tcW w:w="615" w:type="pct"/>
           </w:tcPr>
-          <w:p>
-            <w:pPr>
-              <w:pStyle w:val="EnglishHangNoCoptic"/>
-            </w:pPr>
-            <w:r>
-              <w:t>3 They have poured out their blood like water</w:t>
-            </w:r>
-          </w:p>
-          <w:p>
-            <w:pPr>
-              <w:pStyle w:val="EnglishHangEndNoCoptic"/>
-            </w:pPr>
-            <w:r>
-              <w:tab/>
-            </w:r>
-            <w:proofErr w:type="gramStart"/>
-            <w:r>
-              <w:t>all</w:t>
-            </w:r>
-            <w:proofErr w:type="gramEnd"/>
-            <w:r>
-              <w:t xml:space="preserve"> round Jerusalem, and there was no one to bury them.</w:t>
-            </w:r>
-          </w:p>
           <w:p/>
         </w:tc>
         <w:tc>
@@ -904,29 +831,16 @@
               <w:pStyle w:val="EngIndEnd"/>
             </w:pPr>
             <w:r>
-              <w:t xml:space="preserve">all around </w:t>
-            </w:r>
-            <w:proofErr w:type="spellStart"/>
-            <w:r>
-              <w:t>Ierousalem</w:t>
-            </w:r>
-            <w:proofErr w:type="spellEnd"/>
-            <w:r>
-              <w:t>,</w:t>
-            </w:r>
-          </w:p>
-          <w:p>
-            <w:pPr>
-              <w:pStyle w:val="EngIndEnd"/>
-            </w:pPr>
-            <w:proofErr w:type="gramStart"/>
-            <w:r>
               <w:lastRenderedPageBreak/>
-              <w:t>and</w:t>
-            </w:r>
-            <w:proofErr w:type="gramEnd"/>
-            <w:r>
-              <w:t xml:space="preserve"> there was no one to bury.</w:t>
+              <w:t>all around Ierousalem,</w:t>
+            </w:r>
+          </w:p>
+          <w:p>
+            <w:pPr>
+              <w:pStyle w:val="EngIndEnd"/>
+            </w:pPr>
+            <w:r>
+              <w:t>and there was no one to bury.</w:t>
             </w:r>
           </w:p>
         </w:tc>
@@ -983,27 +897,15 @@
                 <w:shd w:val="clear" w:color="auto" w:fill="FFFFFF"/>
               </w:rPr>
             </w:pPr>
-            <w:proofErr w:type="gramStart"/>
-            <w:r>
-              <w:rPr>
-                <w:rFonts w:ascii="Tahoma" w:eastAsia="Times New Roman" w:hAnsi="Tahoma" w:cs="Tahoma"/>
-                <w:color w:val="2E1308"/>
-                <w:sz w:val="24"/>
-                <w:szCs w:val="24"/>
-                <w:shd w:val="clear" w:color="auto" w:fill="FFFFFF"/>
-              </w:rPr>
-              <w:t>And</w:t>
-            </w:r>
-            <w:proofErr w:type="gramEnd"/>
-            <w:r>
-              <w:rPr>
-                <w:rFonts w:ascii="Tahoma" w:eastAsia="Times New Roman" w:hAnsi="Tahoma" w:cs="Tahoma"/>
-                <w:color w:val="2E1308"/>
-                <w:sz w:val="24"/>
-                <w:szCs w:val="24"/>
-                <w:shd w:val="clear" w:color="auto" w:fill="FFFFFF"/>
-              </w:rPr>
-              <w:t xml:space="preserve"> there was no one to bury them.</w:t>
+            <w:r>
+              <w:rPr>
+                <w:rFonts w:ascii="Tahoma" w:eastAsia="Times New Roman" w:hAnsi="Tahoma" w:cs="Tahoma"/>
+                <w:color w:val="2E1308"/>
+                <w:sz w:val="24"/>
+                <w:szCs w:val="24"/>
+                <w:shd w:val="clear" w:color="auto" w:fill="FFFFFF"/>
+              </w:rPr>
+              <w:t>And there was no one to bury them.</w:t>
             </w:r>
           </w:p>
         </w:tc>
@@ -1019,15 +921,7 @@
             </w:pPr>
             <w:r>
               <w:lastRenderedPageBreak/>
-              <w:t xml:space="preserve">4 We have become the taunt of our </w:t>
-            </w:r>
-            <w:proofErr w:type="spellStart"/>
-            <w:r>
-              <w:t>neighbours</w:t>
-            </w:r>
-            <w:proofErr w:type="spellEnd"/>
-            <w:r>
-              <w:t>,</w:t>
+              <w:t>4 We have become the taunt of our neighbours,</w:t>
             </w:r>
           </w:p>
           <w:p>
@@ -1036,14 +930,7 @@
             </w:pPr>
             <w:r>
               <w:tab/>
-            </w:r>
-            <w:proofErr w:type="gramStart"/>
-            <w:r>
-              <w:t>the</w:t>
-            </w:r>
-            <w:proofErr w:type="gramEnd"/>
-            <w:r>
-              <w:t xml:space="preserve"> scorn and derision of those around us.</w:t>
+              <w:t>the scorn and derision of those around us.</w:t>
             </w:r>
           </w:p>
           <w:p>
@@ -1058,6 +945,52 @@
           </w:tcPr>
           <w:p>
             <w:pPr>
+              <w:pStyle w:val="EnglishHangNoCoptic"/>
+            </w:pPr>
+            <w:r>
+              <w:t>4 We have become</w:t>
+            </w:r>
+            <w:r>
+              <w:t xml:space="preserve"> a disgrace to</w:t>
+            </w:r>
+            <w:r>
+              <w:t xml:space="preserve"> our neighbours,</w:t>
+            </w:r>
+          </w:p>
+          <w:p>
+            <w:pPr>
+              <w:pStyle w:val="EnglishHangEndNoCoptic"/>
+            </w:pPr>
+            <w:r>
+              <w:tab/>
+            </w:r>
+            <w:r>
+              <w:t>a</w:t>
+            </w:r>
+            <w:r>
+              <w:t xml:space="preserve"> scorn and</w:t>
+            </w:r>
+            <w:r>
+              <w:t xml:space="preserve"> a</w:t>
+            </w:r>
+            <w:r>
+              <w:t xml:space="preserve"> </w:t>
+            </w:r>
+            <w:r>
+              <w:t>mockery</w:t>
+            </w:r>
+            <w:r>
+              <w:t xml:space="preserve"> </w:t>
+            </w:r>
+            <w:r>
+              <w:t>to</w:t>
+            </w:r>
+            <w:r>
+              <w:t xml:space="preserve"> those around us.</w:t>
+            </w:r>
+          </w:p>
+          <w:p>
+            <w:pPr>
               <w:pStyle w:val="EngIndEnd"/>
             </w:pPr>
           </w:p>
@@ -1072,62 +1005,6 @@
           <w:tcPr>
             <w:tcW w:w="615" w:type="pct"/>
           </w:tcPr>
-          <w:p>
-            <w:pPr>
-              <w:pStyle w:val="EnglishHangNoCoptic"/>
-            </w:pPr>
-            <w:r>
-              <w:t>4 We have become</w:t>
-            </w:r>
-            <w:r>
-              <w:t xml:space="preserve"> a disgrace to</w:t>
-            </w:r>
-            <w:r>
-              <w:t xml:space="preserve"> our </w:t>
-            </w:r>
-            <w:proofErr w:type="spellStart"/>
-            <w:r>
-              <w:t>neighbours</w:t>
-            </w:r>
-            <w:proofErr w:type="spellEnd"/>
-            <w:r>
-              <w:t>,</w:t>
-            </w:r>
-          </w:p>
-          <w:p>
-            <w:pPr>
-              <w:pStyle w:val="EnglishHangEndNoCoptic"/>
-            </w:pPr>
-            <w:r>
-              <w:tab/>
-            </w:r>
-            <w:proofErr w:type="gramStart"/>
-            <w:r>
-              <w:t>a</w:t>
-            </w:r>
-            <w:proofErr w:type="gramEnd"/>
-            <w:r>
-              <w:t xml:space="preserve"> scorn and</w:t>
-            </w:r>
-            <w:r>
-              <w:t xml:space="preserve"> a</w:t>
-            </w:r>
-            <w:r>
-              <w:t xml:space="preserve"> </w:t>
-            </w:r>
-            <w:r>
-              <w:t>mockery</w:t>
-            </w:r>
-            <w:r>
-              <w:t xml:space="preserve"> </w:t>
-            </w:r>
-            <w:r>
-              <w:t>to</w:t>
-            </w:r>
-            <w:r>
-              <w:t xml:space="preserve"> those around us.</w:t>
-            </w:r>
-          </w:p>
           <w:p/>
         </w:tc>
         <w:tc>
@@ -1149,26 +1026,15 @@
               <w:pStyle w:val="EngIndEnd"/>
             </w:pPr>
             <w:r>
-              <w:t xml:space="preserve">We became a </w:t>
-            </w:r>
-            <w:r>
-              <w:t>reproach</w:t>
-            </w:r>
-            <w:r>
-              <w:t xml:space="preserve"> to our neighbors,</w:t>
-            </w:r>
-          </w:p>
-          <w:p>
-            <w:pPr>
-              <w:pStyle w:val="EngIndEnd"/>
-            </w:pPr>
-            <w:proofErr w:type="gramStart"/>
-            <w:r>
-              <w:t>mockery</w:t>
-            </w:r>
-            <w:proofErr w:type="gramEnd"/>
-            <w:r>
-              <w:t xml:space="preserve"> and derision to those around us.</w:t>
+              <w:t>We became a reproach to our neighbors,</w:t>
+            </w:r>
+          </w:p>
+          <w:p>
+            <w:pPr>
+              <w:pStyle w:val="EngIndEnd"/>
+            </w:pPr>
+            <w:r>
+              <w:t>mockery and derision to those around us.</w:t>
             </w:r>
           </w:p>
         </w:tc>
@@ -1181,15 +1047,7 @@
               <w:pStyle w:val="EngIndEnd"/>
             </w:pPr>
             <w:r>
-              <w:t xml:space="preserve">We are become a reproach to our </w:t>
-            </w:r>
-            <w:proofErr w:type="spellStart"/>
-            <w:r>
-              <w:t>neighbours</w:t>
-            </w:r>
-            <w:proofErr w:type="spellEnd"/>
-            <w:r>
-              <w:t>, a scorn and derision to them that are round about us.</w:t>
+              <w:t>We are become a reproach to our neighbours, a scorn and derision to them that are round about us.</w:t>
             </w:r>
           </w:p>
         </w:tc>
@@ -1232,7 +1090,6 @@
                 <w:shd w:val="clear" w:color="auto" w:fill="FFFFFF"/>
               </w:rPr>
             </w:pPr>
-            <w:proofErr w:type="gramStart"/>
             <w:r>
               <w:rPr>
                 <w:rFonts w:ascii="Tahoma" w:eastAsia="Times New Roman" w:hAnsi="Tahoma" w:cs="Tahoma"/>
@@ -1243,7 +1100,6 @@
               </w:rPr>
               <w:t>A scorn and a mockery to those around us.</w:t>
             </w:r>
-            <w:proofErr w:type="gramEnd"/>
           </w:p>
         </w:tc>
       </w:tr>
@@ -1284,17 +1140,7 @@
               <w:t>Your</w:t>
             </w:r>
             <w:r>
-              <w:t xml:space="preserve"> jealousy burn like fire </w:t>
-            </w:r>
-            <w:proofErr w:type="spellStart"/>
-            <w:proofErr w:type="gramStart"/>
-            <w:r>
-              <w:t>for ever</w:t>
-            </w:r>
-            <w:proofErr w:type="spellEnd"/>
-            <w:proofErr w:type="gramEnd"/>
-            <w:r>
-              <w:t>?</w:t>
+              <w:t xml:space="preserve"> jealousy burn like fire for ever?</w:t>
             </w:r>
           </w:p>
           <w:p>
@@ -1306,22 +1152,6 @@
         <w:tc>
           <w:tcPr>
             <w:tcW w:w="613" w:type="pct"/>
-          </w:tcPr>
-          <w:p>
-            <w:pPr>
-              <w:pStyle w:val="EngIndEnd"/>
-            </w:pPr>
-          </w:p>
-        </w:tc>
-        <w:tc>
-          <w:tcPr>
-            <w:tcW w:w="626" w:type="pct"/>
-          </w:tcPr>
-          <w:p/>
-        </w:tc>
-        <w:tc>
-          <w:tcPr>
-            <w:tcW w:w="615" w:type="pct"/>
           </w:tcPr>
           <w:p>
             <w:pPr>
@@ -1355,46 +1185,34 @@
               <w:t>Your</w:t>
             </w:r>
             <w:r>
-              <w:t xml:space="preserve"> jealousy burn like fire </w:t>
-            </w:r>
-            <w:proofErr w:type="spellStart"/>
-            <w:proofErr w:type="gramStart"/>
-            <w:r>
-              <w:t>for ever</w:t>
-            </w:r>
-            <w:proofErr w:type="spellEnd"/>
-            <w:proofErr w:type="gramEnd"/>
-            <w:r>
-              <w:t>?</w:t>
-            </w:r>
-          </w:p>
+              <w:t xml:space="preserve"> jealousy burn like fire for ever?</w:t>
+            </w:r>
+          </w:p>
+          <w:p>
+            <w:pPr>
+              <w:pStyle w:val="EngIndEnd"/>
+            </w:pPr>
+          </w:p>
+        </w:tc>
+        <w:tc>
+          <w:tcPr>
+            <w:tcW w:w="626" w:type="pct"/>
+          </w:tcPr>
           <w:p/>
         </w:tc>
         <w:tc>
           <w:tcPr>
+            <w:tcW w:w="615" w:type="pct"/>
+          </w:tcPr>
+          <w:p/>
+        </w:tc>
+        <w:tc>
+          <w:tcPr>
             <w:tcW w:w="621" w:type="pct"/>
           </w:tcPr>
           <w:p>
             <w:r>
-              <w:t xml:space="preserve">How long, O Lord, wilt Thou </w:t>
-            </w:r>
-            <w:proofErr w:type="gramStart"/>
-            <w:r>
-              <w:t>be</w:t>
-            </w:r>
-            <w:proofErr w:type="gramEnd"/>
-            <w:r>
-              <w:t xml:space="preserve"> angry? </w:t>
-            </w:r>
-            <w:proofErr w:type="spellStart"/>
-            <w:proofErr w:type="gramStart"/>
-            <w:r>
-              <w:t>For ever</w:t>
-            </w:r>
-            <w:proofErr w:type="spellEnd"/>
-            <w:proofErr w:type="gramEnd"/>
-            <w:r>
-              <w:t>? Will Thy jealousy kindle like a fire?</w:t>
+              <w:t>How long, O Lord, wilt Thou be angry? For ever? Will Thy jealousy kindle like a fire?</w:t>
             </w:r>
           </w:p>
         </w:tc>
@@ -1414,13 +1232,8 @@
             <w:pPr>
               <w:pStyle w:val="EngIndEnd"/>
             </w:pPr>
-            <w:proofErr w:type="gramStart"/>
-            <w:r>
-              <w:t>will</w:t>
-            </w:r>
-            <w:proofErr w:type="gramEnd"/>
-            <w:r>
-              <w:t xml:space="preserve"> your jealousy burn like fire?</w:t>
+            <w:r>
+              <w:t>will your jealousy burn like fire?</w:t>
             </w:r>
           </w:p>
         </w:tc>
@@ -1432,37 +1245,8 @@
             <w:pPr>
               <w:pStyle w:val="EngIndEnd"/>
             </w:pPr>
-            <w:proofErr w:type="gramStart"/>
-            <w:r>
-              <w:t>How long, O Lord?</w:t>
-            </w:r>
-            <w:proofErr w:type="gramEnd"/>
-            <w:r>
-              <w:t xml:space="preserve"> </w:t>
-            </w:r>
-            <w:proofErr w:type="gramStart"/>
-            <w:r>
-              <w:t>wilt</w:t>
-            </w:r>
-            <w:proofErr w:type="gramEnd"/>
-            <w:r>
-              <w:t xml:space="preserve"> thou be angry </w:t>
-            </w:r>
-            <w:proofErr w:type="spellStart"/>
-            <w:r>
-              <w:t>for ever</w:t>
-            </w:r>
-            <w:proofErr w:type="spellEnd"/>
-            <w:r>
-              <w:t xml:space="preserve">? </w:t>
-            </w:r>
-            <w:proofErr w:type="gramStart"/>
-            <w:r>
-              <w:t>shall</w:t>
-            </w:r>
-            <w:proofErr w:type="gramEnd"/>
-            <w:r>
-              <w:t xml:space="preserve"> thy jealousy burn like fire?</w:t>
+            <w:r>
+              <w:t>How long, O Lord? wilt thou be angry for ever? shall thy jealousy burn like fire?</w:t>
             </w:r>
           </w:p>
         </w:tc>
@@ -1482,27 +1266,15 @@
                 <w:shd w:val="clear" w:color="auto" w:fill="FFFFFF"/>
               </w:rPr>
             </w:pPr>
-            <w:proofErr w:type="gramStart"/>
-            <w:r>
-              <w:rPr>
-                <w:rFonts w:ascii="Tahoma" w:eastAsia="Times New Roman" w:hAnsi="Tahoma" w:cs="Tahoma"/>
-                <w:color w:val="2E1308"/>
-                <w:sz w:val="24"/>
-                <w:szCs w:val="24"/>
-                <w:shd w:val="clear" w:color="auto" w:fill="FFFFFF"/>
-              </w:rPr>
-              <w:t>How long, O Lord?</w:t>
-            </w:r>
-            <w:proofErr w:type="gramEnd"/>
-            <w:r>
-              <w:rPr>
-                <w:rFonts w:ascii="Tahoma" w:eastAsia="Times New Roman" w:hAnsi="Tahoma" w:cs="Tahoma"/>
-                <w:color w:val="2E1308"/>
-                <w:sz w:val="24"/>
-                <w:szCs w:val="24"/>
-                <w:shd w:val="clear" w:color="auto" w:fill="FFFFFF"/>
-              </w:rPr>
-              <w:t xml:space="preserve"> Will You be angry to the end?</w:t>
+            <w:r>
+              <w:rPr>
+                <w:rFonts w:ascii="Tahoma" w:eastAsia="Times New Roman" w:hAnsi="Tahoma" w:cs="Tahoma"/>
+                <w:color w:val="2E1308"/>
+                <w:sz w:val="24"/>
+                <w:szCs w:val="24"/>
+                <w:shd w:val="clear" w:color="auto" w:fill="FFFFFF"/>
+              </w:rPr>
+              <w:t>How long, O Lord? Will You be angry to the end?</w:t>
             </w:r>
           </w:p>
           <w:p>
@@ -1561,14 +1333,7 @@
             </w:pPr>
             <w:r>
               <w:tab/>
-            </w:r>
-            <w:proofErr w:type="gramStart"/>
-            <w:r>
-              <w:t>and</w:t>
-            </w:r>
-            <w:proofErr w:type="gramEnd"/>
-            <w:r>
-              <w:t xml:space="preserve"> on kingdoms that do not invoke </w:t>
+              <w:t xml:space="preserve">and on kingdoms that do not invoke </w:t>
             </w:r>
             <w:r>
               <w:t>Your</w:t>
@@ -1589,22 +1354,6 @@
           </w:tcPr>
           <w:p>
             <w:pPr>
-              <w:pStyle w:val="EngIndEnd"/>
-            </w:pPr>
-          </w:p>
-        </w:tc>
-        <w:tc>
-          <w:tcPr>
-            <w:tcW w:w="626" w:type="pct"/>
-          </w:tcPr>
-          <w:p/>
-        </w:tc>
-        <w:tc>
-          <w:tcPr>
-            <w:tcW w:w="615" w:type="pct"/>
-          </w:tcPr>
-          <w:p>
-            <w:pPr>
               <w:pStyle w:val="EnglishHangNoCoptic"/>
             </w:pPr>
             <w:r>
@@ -1635,14 +1384,7 @@
             </w:pPr>
             <w:r>
               <w:tab/>
-            </w:r>
-            <w:proofErr w:type="gramStart"/>
-            <w:r>
-              <w:t>and</w:t>
-            </w:r>
-            <w:proofErr w:type="gramEnd"/>
-            <w:r>
-              <w:t xml:space="preserve"> on </w:t>
+              <w:t xml:space="preserve">and on </w:t>
             </w:r>
             <w:r>
               <w:t xml:space="preserve">the </w:t>
@@ -1669,13 +1411,29 @@
           <w:p/>
           <w:p>
             <w:pPr>
+              <w:pStyle w:val="EngIndEnd"/>
+            </w:pPr>
+            <w:r>
+              <w:tab/>
+            </w:r>
+          </w:p>
+        </w:tc>
+        <w:tc>
+          <w:tcPr>
+            <w:tcW w:w="626" w:type="pct"/>
+          </w:tcPr>
+          <w:p/>
+        </w:tc>
+        <w:tc>
+          <w:tcPr>
+            <w:tcW w:w="615" w:type="pct"/>
+          </w:tcPr>
+          <w:p>
+            <w:pPr>
               <w:tabs>
                 <w:tab w:val="left" w:pos="2280"/>
               </w:tabs>
             </w:pPr>
-            <w:r>
-              <w:tab/>
-            </w:r>
           </w:p>
         </w:tc>
         <w:tc>
@@ -1734,15 +1492,7 @@
               <w:pStyle w:val="EngIndEnd"/>
             </w:pPr>
             <w:r>
-              <w:t xml:space="preserve">Pour out thy wrath upon the heathen that have not known thee, and upon the </w:t>
-            </w:r>
-            <w:proofErr w:type="gramStart"/>
-            <w:r>
-              <w:t>kingdoms which</w:t>
-            </w:r>
-            <w:proofErr w:type="gramEnd"/>
-            <w:r>
-              <w:t xml:space="preserve"> have not called upon thy name.</w:t>
+              <w:t>Pour out thy wrath upon the heathen that have not known thee, and upon the kingdoms which have not called upon thy name.</w:t>
             </w:r>
           </w:p>
         </w:tc>
@@ -1817,14 +1567,7 @@
             </w:pPr>
             <w:r>
               <w:tab/>
-            </w:r>
-            <w:proofErr w:type="gramStart"/>
-            <w:r>
-              <w:t>and</w:t>
-            </w:r>
-            <w:proofErr w:type="gramEnd"/>
-            <w:r>
-              <w:t xml:space="preserve"> laid waste his sanctuary.</w:t>
+              <w:t>and laid waste his sanctuary.</w:t>
             </w:r>
             <w:r>
               <w:rPr>
@@ -1845,6 +1588,29 @@
           </w:tcPr>
           <w:p>
             <w:pPr>
+              <w:pStyle w:val="EnglishHangNoCoptic"/>
+            </w:pPr>
+            <w:r>
+              <w:t>7 For they have devoured Jacob</w:t>
+            </w:r>
+          </w:p>
+          <w:p>
+            <w:pPr>
+              <w:pStyle w:val="EnglishHangEndNoCoptic"/>
+            </w:pPr>
+            <w:r>
+              <w:tab/>
+              <w:t>and laid waste his sanctuary.</w:t>
+            </w:r>
+            <w:r>
+              <w:rPr>
+                <w:rStyle w:val="FootnoteReference"/>
+              </w:rPr>
+              <w:footnoteReference w:id="2"/>
+            </w:r>
+          </w:p>
+          <w:p>
+            <w:pPr>
               <w:pStyle w:val="EngIndEnd"/>
             </w:pPr>
           </w:p>
@@ -1859,36 +1625,6 @@
           <w:tcPr>
             <w:tcW w:w="615" w:type="pct"/>
           </w:tcPr>
-          <w:p>
-            <w:pPr>
-              <w:pStyle w:val="EnglishHangNoCoptic"/>
-            </w:pPr>
-            <w:r>
-              <w:t>7 For they have devoured Jacob</w:t>
-            </w:r>
-          </w:p>
-          <w:p>
-            <w:pPr>
-              <w:pStyle w:val="EnglishHangEndNoCoptic"/>
-            </w:pPr>
-            <w:r>
-              <w:tab/>
-            </w:r>
-            <w:proofErr w:type="gramStart"/>
-            <w:r>
-              <w:t>and</w:t>
-            </w:r>
-            <w:proofErr w:type="gramEnd"/>
-            <w:r>
-              <w:t xml:space="preserve"> laid waste his sanctuary.</w:t>
-            </w:r>
-            <w:r>
-              <w:rPr>
-                <w:rStyle w:val="FootnoteReference"/>
-              </w:rPr>
-              <w:footnoteReference w:id="2"/>
-            </w:r>
-          </w:p>
           <w:p/>
         </w:tc>
         <w:tc>
@@ -1897,15 +1633,7 @@
           </w:tcPr>
           <w:p>
             <w:r>
-              <w:t xml:space="preserve">For they have devoured Jacob, and </w:t>
-            </w:r>
-            <w:proofErr w:type="gramStart"/>
-            <w:r>
-              <w:t>laid</w:t>
-            </w:r>
-            <w:proofErr w:type="gramEnd"/>
-            <w:r>
-              <w:t xml:space="preserve"> waste his dwelling-place.</w:t>
+              <w:t>For they have devoured Jacob, and laid waste his dwelling-place.</w:t>
             </w:r>
           </w:p>
         </w:tc>
@@ -1918,25 +1646,16 @@
               <w:pStyle w:val="EngIndEnd"/>
             </w:pPr>
             <w:r>
-              <w:t xml:space="preserve">Because they devoured </w:t>
-            </w:r>
-            <w:proofErr w:type="spellStart"/>
-            <w:r>
-              <w:t>Iakob</w:t>
-            </w:r>
-            <w:proofErr w:type="spellEnd"/>
-          </w:p>
-          <w:p>
-            <w:pPr>
-              <w:pStyle w:val="EngIndEnd"/>
-            </w:pPr>
-            <w:proofErr w:type="gramStart"/>
-            <w:r>
-              <w:t>and</w:t>
-            </w:r>
-            <w:proofErr w:type="gramEnd"/>
-            <w:r>
-              <w:t xml:space="preserve"> his place they laid waste.</w:t>
+              <w:t>Because they devoured Iakob</w:t>
+            </w:r>
+          </w:p>
+          <w:p>
+            <w:pPr>
+              <w:pStyle w:val="EngIndEnd"/>
+            </w:pPr>
+            <w:r>
+              <w:lastRenderedPageBreak/>
+              <w:t>and his place they laid waste.</w:t>
             </w:r>
           </w:p>
         </w:tc>
@@ -1949,6 +1668,7 @@
               <w:pStyle w:val="EngIndEnd"/>
             </w:pPr>
             <w:r>
+              <w:lastRenderedPageBreak/>
               <w:t>For they have devoured Jacob, and laid his place waste.</w:t>
             </w:r>
           </w:p>
@@ -1992,27 +1712,15 @@
                 <w:shd w:val="clear" w:color="auto" w:fill="FFFFFF"/>
               </w:rPr>
             </w:pPr>
-            <w:proofErr w:type="gramStart"/>
-            <w:r>
-              <w:rPr>
-                <w:rFonts w:ascii="Tahoma" w:eastAsia="Times New Roman" w:hAnsi="Tahoma" w:cs="Tahoma"/>
-                <w:color w:val="2E1308"/>
-                <w:sz w:val="24"/>
-                <w:szCs w:val="24"/>
-                <w:shd w:val="clear" w:color="auto" w:fill="FFFFFF"/>
-              </w:rPr>
-              <w:t>And</w:t>
-            </w:r>
-            <w:proofErr w:type="gramEnd"/>
-            <w:r>
-              <w:rPr>
-                <w:rFonts w:ascii="Tahoma" w:eastAsia="Times New Roman" w:hAnsi="Tahoma" w:cs="Tahoma"/>
-                <w:color w:val="2E1308"/>
-                <w:sz w:val="24"/>
-                <w:szCs w:val="24"/>
-                <w:shd w:val="clear" w:color="auto" w:fill="FFFFFF"/>
-              </w:rPr>
-              <w:t xml:space="preserve"> made his dwelling place desolate.</w:t>
+            <w:r>
+              <w:rPr>
+                <w:rFonts w:ascii="Tahoma" w:eastAsia="Times New Roman" w:hAnsi="Tahoma" w:cs="Tahoma"/>
+                <w:color w:val="2E1308"/>
+                <w:sz w:val="24"/>
+                <w:szCs w:val="24"/>
+                <w:shd w:val="clear" w:color="auto" w:fill="FFFFFF"/>
+              </w:rPr>
+              <w:t>And made his dwelling place desolate.</w:t>
             </w:r>
           </w:p>
         </w:tc>
@@ -2027,6 +1735,7 @@
               <w:pStyle w:val="EnglishHangNoCoptic"/>
             </w:pPr>
             <w:r>
+              <w:lastRenderedPageBreak/>
               <w:t>8 Remember not our old sins;</w:t>
             </w:r>
           </w:p>
@@ -2042,11 +1751,7 @@
               <w:t>Your</w:t>
             </w:r>
             <w:r>
-              <w:t xml:space="preserve"> compassion swiftly </w:t>
-            </w:r>
-            <w:r>
-              <w:lastRenderedPageBreak/>
-              <w:t>meet us,</w:t>
+              <w:t xml:space="preserve"> compassion swiftly meet us,</w:t>
             </w:r>
           </w:p>
           <w:p>
@@ -2055,14 +1760,7 @@
             </w:pPr>
             <w:r>
               <w:tab/>
-            </w:r>
-            <w:proofErr w:type="gramStart"/>
-            <w:r>
-              <w:t>for</w:t>
-            </w:r>
-            <w:proofErr w:type="gramEnd"/>
-            <w:r>
-              <w:t xml:space="preserve"> great is our need, O Lord.</w:t>
+              <w:t>for great is our need, O Lord.</w:t>
             </w:r>
           </w:p>
           <w:p>
@@ -2077,22 +1775,6 @@
           </w:tcPr>
           <w:p>
             <w:pPr>
-              <w:pStyle w:val="EngIndEnd"/>
-            </w:pPr>
-          </w:p>
-        </w:tc>
-        <w:tc>
-          <w:tcPr>
-            <w:tcW w:w="626" w:type="pct"/>
-          </w:tcPr>
-          <w:p/>
-        </w:tc>
-        <w:tc>
-          <w:tcPr>
-            <w:tcW w:w="615" w:type="pct"/>
-          </w:tcPr>
-          <w:p>
-            <w:pPr>
               <w:pStyle w:val="EnglishHangNoCoptic"/>
             </w:pPr>
             <w:r>
@@ -2110,7 +1792,6 @@
               <w:pStyle w:val="EnglishHangNoCoptic"/>
             </w:pPr>
             <w:r>
-              <w:lastRenderedPageBreak/>
               <w:tab/>
               <w:t xml:space="preserve">let </w:t>
             </w:r>
@@ -2133,14 +1814,7 @@
             </w:pPr>
             <w:r>
               <w:tab/>
-            </w:r>
-            <w:proofErr w:type="gramStart"/>
-            <w:r>
-              <w:t>for</w:t>
-            </w:r>
-            <w:proofErr w:type="gramEnd"/>
-            <w:r>
-              <w:t xml:space="preserve"> </w:t>
+              <w:t xml:space="preserve">for </w:t>
             </w:r>
             <w:r>
               <w:t>we have become very poor</w:t>
@@ -2149,28 +1823,31 @@
               <w:t>.</w:t>
             </w:r>
           </w:p>
+          <w:p>
+            <w:pPr>
+              <w:pStyle w:val="EngIndEnd"/>
+            </w:pPr>
+          </w:p>
+        </w:tc>
+        <w:tc>
+          <w:tcPr>
+            <w:tcW w:w="626" w:type="pct"/>
+          </w:tcPr>
           <w:p/>
         </w:tc>
         <w:tc>
           <w:tcPr>
+            <w:tcW w:w="615" w:type="pct"/>
+          </w:tcPr>
+          <w:p/>
+        </w:tc>
+        <w:tc>
+          <w:tcPr>
             <w:tcW w:w="621" w:type="pct"/>
           </w:tcPr>
           <w:p>
             <w:r>
-              <w:lastRenderedPageBreak/>
-              <w:t xml:space="preserve">O </w:t>
-            </w:r>
-            <w:proofErr w:type="gramStart"/>
-            <w:r>
-              <w:t>remember</w:t>
-            </w:r>
-            <w:proofErr w:type="gramEnd"/>
-            <w:r>
-              <w:t xml:space="preserve"> not our old sins; but let Thy mercy overtake us, for we are </w:t>
-            </w:r>
-            <w:r>
-              <w:lastRenderedPageBreak/>
-              <w:t>come to great poverty.</w:t>
+              <w:t>O remember not our old sins; but let Thy mercy overtake us, for we are come to great poverty.</w:t>
             </w:r>
           </w:p>
         </w:tc>
@@ -2183,12 +1860,7 @@
               <w:pStyle w:val="EngIndEnd"/>
             </w:pPr>
             <w:r>
-              <w:lastRenderedPageBreak/>
-              <w:t xml:space="preserve">Do not remember our lawless </w:t>
-            </w:r>
-            <w:r>
-              <w:lastRenderedPageBreak/>
-              <w:t>deeds of long ago;</w:t>
+              <w:t>Do not remember our lawless deeds of long ago;</w:t>
             </w:r>
           </w:p>
           <w:p>
@@ -2203,13 +1875,8 @@
             <w:pPr>
               <w:pStyle w:val="EngIndEnd"/>
             </w:pPr>
-            <w:proofErr w:type="gramStart"/>
-            <w:r>
-              <w:t>because</w:t>
-            </w:r>
-            <w:proofErr w:type="gramEnd"/>
-            <w:r>
-              <w:t xml:space="preserve"> we became very poor.</w:t>
+            <w:r>
+              <w:t>because we became very poor.</w:t>
             </w:r>
           </w:p>
         </w:tc>
@@ -2222,20 +1889,7 @@
               <w:pStyle w:val="EngIndEnd"/>
             </w:pPr>
             <w:r>
-              <w:lastRenderedPageBreak/>
-              <w:t xml:space="preserve">Remember not our old transgressions; let thy tender mercies </w:t>
-            </w:r>
-            <w:r>
-              <w:lastRenderedPageBreak/>
-              <w:t>speedily prevent us</w:t>
-            </w:r>
-            <w:proofErr w:type="gramStart"/>
-            <w:r>
-              <w:t>;</w:t>
-            </w:r>
-            <w:proofErr w:type="gramEnd"/>
-            <w:r>
-              <w:t xml:space="preserve"> for we are greatly impoverished.</w:t>
+              <w:t>Remember not our old transgressions; let thy tender mercies speedily prevent us; for we are greatly impoverished.</w:t>
             </w:r>
           </w:p>
         </w:tc>
@@ -2263,7 +1917,6 @@
                 <w:szCs w:val="24"/>
                 <w:shd w:val="clear" w:color="auto" w:fill="FFFFFF"/>
               </w:rPr>
-              <w:lastRenderedPageBreak/>
               <w:t>Do not remember our transgressions of old;</w:t>
             </w:r>
           </w:p>
@@ -2287,7 +1940,6 @@
                 <w:szCs w:val="24"/>
                 <w:shd w:val="clear" w:color="auto" w:fill="FFFFFF"/>
               </w:rPr>
-              <w:lastRenderedPageBreak/>
               <w:t>Let Your mercies quickly overtake us,</w:t>
             </w:r>
           </w:p>
@@ -2326,7 +1978,6 @@
               <w:pStyle w:val="EnglishHangNoCoptic"/>
             </w:pPr>
             <w:r>
-              <w:lastRenderedPageBreak/>
               <w:t>9 Help us, O God, our Saviour;</w:t>
             </w:r>
           </w:p>
@@ -2372,22 +2023,6 @@
           </w:tcPr>
           <w:p>
             <w:pPr>
-              <w:pStyle w:val="EngIndEnd"/>
-            </w:pPr>
-          </w:p>
-        </w:tc>
-        <w:tc>
-          <w:tcPr>
-            <w:tcW w:w="626" w:type="pct"/>
-          </w:tcPr>
-          <w:p/>
-        </w:tc>
-        <w:tc>
-          <w:tcPr>
-            <w:tcW w:w="615" w:type="pct"/>
-          </w:tcPr>
-          <w:p>
-            <w:pPr>
               <w:pStyle w:val="EnglishHangNoCoptic"/>
             </w:pPr>
             <w:r>
@@ -2435,6 +2070,22 @@
               <w:t>,</w:t>
             </w:r>
           </w:p>
+          <w:p>
+            <w:pPr>
+              <w:pStyle w:val="EngIndEnd"/>
+            </w:pPr>
+          </w:p>
+        </w:tc>
+        <w:tc>
+          <w:tcPr>
+            <w:tcW w:w="626" w:type="pct"/>
+          </w:tcPr>
+          <w:p/>
+        </w:tc>
+        <w:tc>
+          <w:tcPr>
+            <w:tcW w:w="615" w:type="pct"/>
+          </w:tcPr>
           <w:p/>
         </w:tc>
         <w:tc>
@@ -2574,15 +2225,7 @@
               <w:pStyle w:val="EnglishHangNoCoptic"/>
             </w:pPr>
             <w:r>
-              <w:t xml:space="preserve">10 lest the nations </w:t>
-            </w:r>
-            <w:proofErr w:type="gramStart"/>
-            <w:r>
-              <w:t>say:</w:t>
-            </w:r>
-            <w:proofErr w:type="gramEnd"/>
-            <w:r>
-              <w:t xml:space="preserve"> ‘Where is their God?’</w:t>
+              <w:t>10 lest the nations say: ‘Where is their God?’</w:t>
             </w:r>
           </w:p>
           <w:p>
@@ -2600,14 +2243,7 @@
             </w:pPr>
             <w:r>
               <w:tab/>
-            </w:r>
-            <w:proofErr w:type="gramStart"/>
-            <w:r>
-              <w:t>with</w:t>
-            </w:r>
-            <w:proofErr w:type="gramEnd"/>
-            <w:r>
-              <w:t xml:space="preserve"> vengeance for </w:t>
+              <w:t xml:space="preserve">with vengeance for </w:t>
             </w:r>
             <w:r>
               <w:t>Your</w:t>
@@ -2625,22 +2261,6 @@
         <w:tc>
           <w:tcPr>
             <w:tcW w:w="613" w:type="pct"/>
-          </w:tcPr>
-          <w:p>
-            <w:pPr>
-              <w:pStyle w:val="EngIndEnd"/>
-            </w:pPr>
-          </w:p>
-        </w:tc>
-        <w:tc>
-          <w:tcPr>
-            <w:tcW w:w="626" w:type="pct"/>
-          </w:tcPr>
-          <w:p/>
-        </w:tc>
-        <w:tc>
-          <w:tcPr>
-            <w:tcW w:w="615" w:type="pct"/>
           </w:tcPr>
           <w:p>
             <w:pPr>
@@ -2673,13 +2293,8 @@
               <w:pStyle w:val="EnglishHangEndNoCoptic"/>
               <w:ind w:firstLine="0"/>
             </w:pPr>
-            <w:proofErr w:type="gramStart"/>
-            <w:r>
-              <w:t>be</w:t>
-            </w:r>
-            <w:proofErr w:type="gramEnd"/>
-            <w:r>
-              <w:t xml:space="preserve"> known among the nations before our eyes.</w:t>
+            <w:r>
+              <w:t>be known among the nations before our eyes.</w:t>
             </w:r>
             <w:r>
               <w:tab/>
@@ -2692,13 +2307,30 @@
           <w:p/>
           <w:p>
             <w:pPr>
+              <w:pStyle w:val="EngIndEnd"/>
+            </w:pPr>
+            <w:r>
+              <w:lastRenderedPageBreak/>
+              <w:tab/>
+            </w:r>
+          </w:p>
+        </w:tc>
+        <w:tc>
+          <w:tcPr>
+            <w:tcW w:w="626" w:type="pct"/>
+          </w:tcPr>
+          <w:p/>
+        </w:tc>
+        <w:tc>
+          <w:tcPr>
+            <w:tcW w:w="615" w:type="pct"/>
+          </w:tcPr>
+          <w:p>
+            <w:pPr>
               <w:tabs>
                 <w:tab w:val="left" w:pos="2469"/>
               </w:tabs>
             </w:pPr>
-            <w:r>
-              <w:tab/>
-            </w:r>
           </w:p>
         </w:tc>
         <w:tc>
@@ -2707,15 +2339,7 @@
           </w:tcPr>
           <w:p>
             <w:r>
-              <w:t xml:space="preserve">Lest the nations say, Where is now their God? </w:t>
-            </w:r>
-            <w:proofErr w:type="gramStart"/>
-            <w:r>
-              <w:t>And</w:t>
-            </w:r>
-            <w:proofErr w:type="gramEnd"/>
-            <w:r>
-              <w:t xml:space="preserve"> let the vengeance of Thy servants’ blood that hath been shed be openly showed upon the nations in our eyesight.</w:t>
+              <w:t>Lest the nations say, Where is now their God? And let the vengeance of Thy servants’ blood that hath been shed be openly showed upon the nations in our eyesight.</w:t>
             </w:r>
           </w:p>
         </w:tc>
@@ -2751,13 +2375,8 @@
             <w:pPr>
               <w:pStyle w:val="EngIndEnd"/>
             </w:pPr>
-            <w:proofErr w:type="gramStart"/>
-            <w:r>
-              <w:t>be</w:t>
-            </w:r>
-            <w:proofErr w:type="gramEnd"/>
-            <w:r>
-              <w:t xml:space="preserve"> known among the nations before our eyes.</w:t>
+            <w:r>
+              <w:t>be known among the nations before our eyes.</w:t>
             </w:r>
           </w:p>
         </w:tc>
@@ -2769,21 +2388,8 @@
             <w:pPr>
               <w:pStyle w:val="EngIndEnd"/>
             </w:pPr>
-            <w:proofErr w:type="spellStart"/>
-            <w:r>
-              <w:t>Lets</w:t>
-            </w:r>
-            <w:proofErr w:type="spellEnd"/>
-            <w:r>
-              <w:t xml:space="preserve"> haply they should say among the heathen, Where is their God? </w:t>
-            </w:r>
-            <w:proofErr w:type="gramStart"/>
-            <w:r>
-              <w:t>and</w:t>
-            </w:r>
-            <w:proofErr w:type="gramEnd"/>
-            <w:r>
-              <w:t xml:space="preserve"> let the avenging of thy servant’s blood that has been shed be known among the heathen before our eyes.</w:t>
+            <w:r>
+              <w:t>Lets haply they should say among the heathen, Where is their God? and let the avenging of thy servant’s blood that has been shed be known among the heathen before our eyes.</w:t>
             </w:r>
           </w:p>
         </w:tc>
@@ -2872,6 +2478,7 @@
               <w:pStyle w:val="EnglishHangNoCoptic"/>
             </w:pPr>
             <w:r>
+              <w:lastRenderedPageBreak/>
               <w:t xml:space="preserve">11 Let the groans of the prisoners enter </w:t>
             </w:r>
             <w:r>
@@ -2902,18 +2509,7 @@
             </w:pPr>
             <w:r>
               <w:tab/>
-            </w:r>
-            <w:proofErr w:type="gramStart"/>
-            <w:r>
-              <w:t>protect</w:t>
-            </w:r>
-            <w:proofErr w:type="gramEnd"/>
-            <w:r>
-              <w:t xml:space="preserve"> the children of those </w:t>
-            </w:r>
-            <w:r>
-              <w:lastRenderedPageBreak/>
-              <w:t>who have been slain.</w:t>
+              <w:t>protect the children of those who have been slain.</w:t>
             </w:r>
           </w:p>
           <w:p>
@@ -2928,22 +2524,6 @@
           </w:tcPr>
           <w:p>
             <w:pPr>
-              <w:pStyle w:val="EngIndEnd"/>
-            </w:pPr>
-          </w:p>
-        </w:tc>
-        <w:tc>
-          <w:tcPr>
-            <w:tcW w:w="626" w:type="pct"/>
-          </w:tcPr>
-          <w:p/>
-        </w:tc>
-        <w:tc>
-          <w:tcPr>
-            <w:tcW w:w="615" w:type="pct"/>
-          </w:tcPr>
-          <w:p>
-            <w:pPr>
               <w:pStyle w:val="EnglishHangNoCoptic"/>
             </w:pPr>
             <w:r>
@@ -2984,16 +2564,8 @@
               <w:pStyle w:val="EnglishHangEndNoCoptic"/>
             </w:pPr>
             <w:r>
-              <w:lastRenderedPageBreak/>
               <w:tab/>
-            </w:r>
-            <w:proofErr w:type="gramStart"/>
-            <w:r>
-              <w:t>by</w:t>
-            </w:r>
-            <w:proofErr w:type="gramEnd"/>
-            <w:r>
-              <w:t xml:space="preserve"> the greatness of </w:t>
+              <w:t xml:space="preserve">by the greatness of </w:t>
             </w:r>
             <w:r>
               <w:t>Your</w:t>
@@ -3012,6 +2584,22 @@
           <w:p/>
           <w:p>
             <w:pPr>
+              <w:pStyle w:val="EngIndEnd"/>
+            </w:pPr>
+          </w:p>
+        </w:tc>
+        <w:tc>
+          <w:tcPr>
+            <w:tcW w:w="626" w:type="pct"/>
+          </w:tcPr>
+          <w:p/>
+        </w:tc>
+        <w:tc>
+          <w:tcPr>
+            <w:tcW w:w="615" w:type="pct"/>
+          </w:tcPr>
+          <w:p>
+            <w:pPr>
               <w:jc w:val="center"/>
             </w:pPr>
           </w:p>
@@ -3022,12 +2610,7 @@
           </w:tcPr>
           <w:p>
             <w:r>
-              <w:lastRenderedPageBreak/>
-              <w:t xml:space="preserve">O let the sorrowful sighing of the prisoners come before Thee; according to the greatness of Thy power, preserve Thou the sons of the </w:t>
-            </w:r>
-            <w:r>
-              <w:lastRenderedPageBreak/>
-              <w:t>slain.</w:t>
+              <w:t>O let the sorrowful sighing of the prisoners come before Thee; according to the greatness of Thy power, preserve Thou the sons of the slain.</w:t>
             </w:r>
           </w:p>
         </w:tc>
@@ -3040,7 +2623,6 @@
               <w:pStyle w:val="EngIndEnd"/>
             </w:pPr>
             <w:r>
-              <w:lastRenderedPageBreak/>
               <w:t>let the groaning of the prisoners come before you;</w:t>
             </w:r>
           </w:p>
@@ -3049,7 +2631,6 @@
               <w:pStyle w:val="EngIndEnd"/>
             </w:pPr>
             <w:r>
-              <w:lastRenderedPageBreak/>
               <w:t>according to the greatness of your arm</w:t>
             </w:r>
           </w:p>
@@ -3057,13 +2638,8 @@
             <w:pPr>
               <w:pStyle w:val="EngIndEnd"/>
             </w:pPr>
-            <w:proofErr w:type="gramStart"/>
-            <w:r>
-              <w:t>preserve</w:t>
-            </w:r>
-            <w:proofErr w:type="gramEnd"/>
-            <w:r>
-              <w:t xml:space="preserve"> the sons of those put to death.</w:t>
+            <w:r>
+              <w:t>preserve the sons of those put to death.</w:t>
             </w:r>
           </w:p>
         </w:tc>
@@ -3076,20 +2652,7 @@
               <w:pStyle w:val="EngIndEnd"/>
             </w:pPr>
             <w:r>
-              <w:lastRenderedPageBreak/>
-              <w:t>Let the groaning of the prisoners come in before thee</w:t>
-            </w:r>
-            <w:proofErr w:type="gramStart"/>
-            <w:r>
-              <w:t>;</w:t>
-            </w:r>
-            <w:proofErr w:type="gramEnd"/>
-            <w:r>
-              <w:t xml:space="preserve"> according to the greatness of thine arm preserve </w:t>
-            </w:r>
-            <w:r>
-              <w:lastRenderedPageBreak/>
-              <w:t>the sons of the slain ones.</w:t>
+              <w:t>Let the groaning of the prisoners come in before thee; according to the greatness of thine arm preserve the sons of the slain ones.</w:t>
             </w:r>
           </w:p>
         </w:tc>
@@ -3117,7 +2680,6 @@
                 <w:szCs w:val="24"/>
                 <w:shd w:val="clear" w:color="auto" w:fill="FFFFFF"/>
               </w:rPr>
-              <w:lastRenderedPageBreak/>
               <w:t>Let the groaning of those in prison enter before You;</w:t>
             </w:r>
           </w:p>
@@ -3164,30 +2726,7 @@
                 <w:szCs w:val="24"/>
                 <w:shd w:val="clear" w:color="auto" w:fill="FFFFFF"/>
               </w:rPr>
-              <w:lastRenderedPageBreak/>
-              <w:t xml:space="preserve">Preserve the sons of those who </w:t>
-            </w:r>
-            <w:proofErr w:type="gramStart"/>
-            <w:r>
-              <w:rPr>
-                <w:rFonts w:ascii="Tahoma" w:eastAsia="Times New Roman" w:hAnsi="Tahoma" w:cs="Tahoma"/>
-                <w:color w:val="2E1308"/>
-                <w:sz w:val="24"/>
-                <w:szCs w:val="24"/>
-                <w:shd w:val="clear" w:color="auto" w:fill="FFFFFF"/>
-              </w:rPr>
-              <w:t>were killed</w:t>
-            </w:r>
-            <w:proofErr w:type="gramEnd"/>
-            <w:r>
-              <w:rPr>
-                <w:rFonts w:ascii="Tahoma" w:eastAsia="Times New Roman" w:hAnsi="Tahoma" w:cs="Tahoma"/>
-                <w:color w:val="2E1308"/>
-                <w:sz w:val="24"/>
-                <w:szCs w:val="24"/>
-                <w:shd w:val="clear" w:color="auto" w:fill="FFFFFF"/>
-              </w:rPr>
-              <w:t>.</w:t>
+              <w:t>Preserve the sons of those who were killed.</w:t>
             </w:r>
           </w:p>
         </w:tc>
@@ -3202,16 +2741,7 @@
               <w:pStyle w:val="EnglishHangNoCoptic"/>
             </w:pPr>
             <w:r>
-              <w:lastRenderedPageBreak/>
-              <w:t xml:space="preserve">12 Return sevenfold into our </w:t>
-            </w:r>
-            <w:proofErr w:type="spellStart"/>
-            <w:r>
-              <w:t>neighbours’</w:t>
-            </w:r>
-            <w:proofErr w:type="spellEnd"/>
-            <w:r>
-              <w:t xml:space="preserve"> laps</w:t>
+              <w:t>12 Return sevenfold into our neighbours’ laps</w:t>
             </w:r>
           </w:p>
           <w:p>
@@ -3220,14 +2750,7 @@
             </w:pPr>
             <w:r>
               <w:tab/>
-            </w:r>
-            <w:proofErr w:type="gramStart"/>
-            <w:r>
-              <w:t>the</w:t>
-            </w:r>
-            <w:proofErr w:type="gramEnd"/>
-            <w:r>
-              <w:t xml:space="preserve"> insults with which they insult </w:t>
+              <w:t xml:space="preserve">the insults with which they insult </w:t>
             </w:r>
             <w:r>
               <w:t>You</w:t>
@@ -3248,22 +2771,6 @@
           </w:tcPr>
           <w:p>
             <w:pPr>
-              <w:pStyle w:val="EngIndEnd"/>
-            </w:pPr>
-          </w:p>
-        </w:tc>
-        <w:tc>
-          <w:tcPr>
-            <w:tcW w:w="626" w:type="pct"/>
-          </w:tcPr>
-          <w:p/>
-        </w:tc>
-        <w:tc>
-          <w:tcPr>
-            <w:tcW w:w="615" w:type="pct"/>
-          </w:tcPr>
-          <w:p>
-            <w:pPr>
               <w:pStyle w:val="EnglishHangNoCoptic"/>
             </w:pPr>
             <w:r>
@@ -3276,13 +2783,8 @@
               <w:t xml:space="preserve"> which </w:t>
             </w:r>
             <w:r>
-              <w:t xml:space="preserve">our </w:t>
-            </w:r>
-            <w:proofErr w:type="spellStart"/>
-            <w:r>
-              <w:t>neighbours</w:t>
-            </w:r>
-            <w:proofErr w:type="spellEnd"/>
+              <w:t>our neighbours</w:t>
+            </w:r>
             <w:r>
               <w:t xml:space="preserve"> insult </w:t>
             </w:r>
@@ -3300,13 +2802,8 @@
             <w:r>
               <w:tab/>
             </w:r>
-            <w:proofErr w:type="gramStart"/>
-            <w:r>
-              <w:t>sevenfold</w:t>
-            </w:r>
-            <w:proofErr w:type="gramEnd"/>
-            <w:r>
-              <w:t xml:space="preserve"> into their bosom</w:t>
+            <w:r>
+              <w:t>sevenfold into their bosom</w:t>
             </w:r>
             <w:r>
               <w:t>, O Lord.</w:t>
@@ -3316,6 +2813,22 @@
           <w:p/>
           <w:p>
             <w:pPr>
+              <w:pStyle w:val="EngIndEnd"/>
+            </w:pPr>
+          </w:p>
+        </w:tc>
+        <w:tc>
+          <w:tcPr>
+            <w:tcW w:w="626" w:type="pct"/>
+          </w:tcPr>
+          <w:p/>
+        </w:tc>
+        <w:tc>
+          <w:tcPr>
+            <w:tcW w:w="615" w:type="pct"/>
+          </w:tcPr>
+          <w:p>
+            <w:pPr>
               <w:jc w:val="center"/>
             </w:pPr>
           </w:p>
@@ -3346,13 +2859,8 @@
             <w:pPr>
               <w:pStyle w:val="EngIndEnd"/>
             </w:pPr>
-            <w:proofErr w:type="gramStart"/>
-            <w:r>
-              <w:t>their</w:t>
-            </w:r>
-            <w:proofErr w:type="gramEnd"/>
-            <w:r>
-              <w:t xml:space="preserve"> reproaching with which they reproached you, O Lord!</w:t>
+            <w:r>
+              <w:t>their reproaching with which they reproached you, O Lord!</w:t>
             </w:r>
           </w:p>
         </w:tc>
@@ -3365,15 +2873,7 @@
               <w:pStyle w:val="EngIndEnd"/>
             </w:pPr>
             <w:r>
-              <w:t xml:space="preserve">Repay to our </w:t>
-            </w:r>
-            <w:proofErr w:type="spellStart"/>
-            <w:r>
-              <w:t>neighbours</w:t>
-            </w:r>
-            <w:proofErr w:type="spellEnd"/>
-            <w:r>
-              <w:t xml:space="preserve"> sevenfold into their bosom their reproach, with which they have reproached thee, O Lord.</w:t>
+              <w:t>Repay to our neighbours sevenfold into their bosom their reproach, with which they have reproached thee, O Lord.</w:t>
             </w:r>
           </w:p>
         </w:tc>
@@ -3416,7 +2916,6 @@
                 <w:shd w:val="clear" w:color="auto" w:fill="FFFFFF"/>
               </w:rPr>
             </w:pPr>
-            <w:proofErr w:type="gramStart"/>
             <w:r>
               <w:rPr>
                 <w:rFonts w:ascii="Tahoma" w:eastAsia="Times New Roman" w:hAnsi="Tahoma" w:cs="Tahoma"/>
@@ -3427,7 +2926,6 @@
               </w:rPr>
               <w:t>Their reproach by which they reviled You, O Lord.</w:t>
             </w:r>
-            <w:proofErr w:type="gramEnd"/>
           </w:p>
         </w:tc>
       </w:tr>
@@ -3477,14 +2975,7 @@
             </w:pPr>
             <w:r>
               <w:tab/>
-            </w:r>
-            <w:proofErr w:type="gramStart"/>
-            <w:r>
-              <w:t>we</w:t>
-            </w:r>
-            <w:proofErr w:type="gramEnd"/>
-            <w:r>
-              <w:t xml:space="preserve"> will declare </w:t>
+              <w:t xml:space="preserve">we will declare </w:t>
             </w:r>
             <w:r>
               <w:t>Your</w:t>
@@ -3502,22 +2993,6 @@
         <w:tc>
           <w:tcPr>
             <w:tcW w:w="613" w:type="pct"/>
-          </w:tcPr>
-          <w:p>
-            <w:pPr>
-              <w:pStyle w:val="EngIndEnd"/>
-            </w:pPr>
-          </w:p>
-        </w:tc>
-        <w:tc>
-          <w:tcPr>
-            <w:tcW w:w="626" w:type="pct"/>
-          </w:tcPr>
-          <w:p/>
-        </w:tc>
-        <w:tc>
-          <w:tcPr>
-            <w:tcW w:w="615" w:type="pct"/>
           </w:tcPr>
           <w:p>
             <w:pPr>
@@ -3587,14 +3062,7 @@
             </w:pPr>
             <w:r>
               <w:tab/>
-            </w:r>
-            <w:proofErr w:type="gramStart"/>
-            <w:r>
-              <w:t>we</w:t>
-            </w:r>
-            <w:proofErr w:type="gramEnd"/>
-            <w:r>
-              <w:t xml:space="preserve"> will declare </w:t>
+              <w:t xml:space="preserve">we will declare </w:t>
             </w:r>
             <w:r>
               <w:t>Your</w:t>
@@ -3604,32 +3072,30 @@
             </w:r>
           </w:p>
           <w:p>
-            <w:bookmarkStart w:id="0" w:name="_GoBack"/>
-            <w:bookmarkEnd w:id="0"/>
-          </w:p>
+            <w:pPr>
+              <w:pStyle w:val="EngIndEnd"/>
+            </w:pPr>
+          </w:p>
+        </w:tc>
+        <w:tc>
+          <w:tcPr>
+            <w:tcW w:w="626" w:type="pct"/>
+          </w:tcPr>
+          <w:p/>
+        </w:tc>
+        <w:tc>
+          <w:tcPr>
+            <w:tcW w:w="615" w:type="pct"/>
+          </w:tcPr>
+          <w:p/>
         </w:tc>
         <w:tc>
           <w:tcPr>
             <w:tcW w:w="621" w:type="pct"/>
           </w:tcPr>
           <w:p>
-            <w:proofErr w:type="gramStart"/>
-            <w:r>
-              <w:t>For we are Thy people, and the sheep of Thy pasture.</w:t>
-            </w:r>
-            <w:proofErr w:type="gramEnd"/>
-            <w:r>
-              <w:t xml:space="preserve"> We shall give Thee thanks, O God, </w:t>
-            </w:r>
-            <w:proofErr w:type="spellStart"/>
-            <w:proofErr w:type="gramStart"/>
-            <w:r>
-              <w:t>for ever</w:t>
-            </w:r>
-            <w:proofErr w:type="spellEnd"/>
-            <w:proofErr w:type="gramEnd"/>
-            <w:r>
-              <w:t>; from generation to generation will we show forth Thy praise.</w:t>
+            <w:r>
+              <w:t>For we are Thy people, and the sheep of Thy pasture. We shall give Thee thanks, O God, for ever; from generation to generation will we show forth Thy praise.</w:t>
             </w:r>
           </w:p>
         </w:tc>
@@ -3657,13 +3123,8 @@
             <w:pPr>
               <w:pStyle w:val="EngIndEnd"/>
             </w:pPr>
-            <w:proofErr w:type="gramStart"/>
-            <w:r>
-              <w:t>to</w:t>
-            </w:r>
-            <w:proofErr w:type="gramEnd"/>
-            <w:r>
-              <w:t xml:space="preserve"> generation and generation we will recount your praise.</w:t>
+            <w:r>
+              <w:t>to generation and generation we will recount your praise.</w:t>
             </w:r>
           </w:p>
         </w:tc>
@@ -3676,15 +3137,7 @@
               <w:pStyle w:val="EngIndEnd"/>
             </w:pPr>
             <w:r>
-              <w:t xml:space="preserve">For we are thy people and the sheep of thy pasture; we will give thee thanks </w:t>
-            </w:r>
-            <w:proofErr w:type="gramStart"/>
-            <w:r>
-              <w:t>for ever</w:t>
-            </w:r>
-            <w:proofErr w:type="gramEnd"/>
-            <w:r>
-              <w:t>; we will declare thy praise throughout all generations.</w:t>
+              <w:t>For we are thy people and the sheep of thy pasture; we will give thee thanks for ever; we will declare thy praise throughout all generations.</w:t>
             </w:r>
           </w:p>
           <w:p>
@@ -3763,29 +3216,7 @@
                 <w:szCs w:val="24"/>
                 <w:shd w:val="clear" w:color="auto" w:fill="FFFFFF"/>
               </w:rPr>
-              <w:t xml:space="preserve">From generation to </w:t>
-            </w:r>
-            <w:proofErr w:type="gramStart"/>
-            <w:r>
-              <w:rPr>
-                <w:rFonts w:ascii="Tahoma" w:eastAsia="Times New Roman" w:hAnsi="Tahoma" w:cs="Tahoma"/>
-                <w:color w:val="2E1308"/>
-                <w:sz w:val="24"/>
-                <w:szCs w:val="24"/>
-                <w:shd w:val="clear" w:color="auto" w:fill="FFFFFF"/>
-              </w:rPr>
-              <w:t>generation</w:t>
-            </w:r>
-            <w:proofErr w:type="gramEnd"/>
-            <w:r>
-              <w:rPr>
-                <w:rFonts w:ascii="Tahoma" w:eastAsia="Times New Roman" w:hAnsi="Tahoma" w:cs="Tahoma"/>
-                <w:color w:val="2E1308"/>
-                <w:sz w:val="24"/>
-                <w:szCs w:val="24"/>
-                <w:shd w:val="clear" w:color="auto" w:fill="FFFFFF"/>
-              </w:rPr>
-              <w:t xml:space="preserve"> we will proclaim Your praise.</w:t>
+              <w:t>From generation to generation we will proclaim Your praise.</w:t>
             </w:r>
           </w:p>
         </w:tc>
@@ -3866,15 +3297,7 @@
         <w:footnoteRef/>
       </w:r>
       <w:r>
-        <w:t xml:space="preserve"> </w:t>
-      </w:r>
-      <w:proofErr w:type="gramStart"/>
-      <w:r>
-        <w:t>sanctuary</w:t>
-      </w:r>
-      <w:proofErr w:type="gramEnd"/>
-      <w:r>
-        <w:t xml:space="preserve">: </w:t>
+        <w:t xml:space="preserve"> sanctuary: </w:t>
       </w:r>
       <w:r>
         <w:rPr>
@@ -3883,21 +3306,8 @@
         <w:t>lit</w:t>
       </w:r>
       <w:r>
-        <w:t xml:space="preserve">. </w:t>
+        <w:t>. place. Cp. Psalm 131:5 and footnote there.</w:t>
       </w:r>
-      <w:proofErr w:type="gramStart"/>
-      <w:r>
-        <w:t>place</w:t>
-      </w:r>
-      <w:proofErr w:type="gramEnd"/>
-      <w:r>
-        <w:t xml:space="preserve">. </w:t>
-      </w:r>
-      <w:proofErr w:type="gramStart"/>
-      <w:r>
-        <w:t>Cp. Psalm 131:5 and footnote there.</w:t>
-      </w:r>
-      <w:proofErr w:type="gramEnd"/>
     </w:p>
   </w:footnote>
   <w:footnote w:id="2">
@@ -3912,15 +3322,7 @@
         <w:footnoteRef/>
       </w:r>
       <w:r>
-        <w:t xml:space="preserve"> </w:t>
-      </w:r>
-      <w:proofErr w:type="gramStart"/>
-      <w:r>
-        <w:t>sanctuary</w:t>
-      </w:r>
-      <w:proofErr w:type="gramEnd"/>
-      <w:r>
-        <w:t xml:space="preserve">: </w:t>
+        <w:t xml:space="preserve"> sanctuary: </w:t>
       </w:r>
       <w:r>
         <w:rPr>
@@ -3929,21 +3331,8 @@
         <w:t>lit</w:t>
       </w:r>
       <w:r>
-        <w:t xml:space="preserve">. </w:t>
+        <w:t>. place. Cp. Psalm 131:5 and footnote there.</w:t>
       </w:r>
-      <w:proofErr w:type="gramStart"/>
-      <w:r>
-        <w:t>place</w:t>
-      </w:r>
-      <w:proofErr w:type="gramEnd"/>
-      <w:r>
-        <w:t xml:space="preserve">. </w:t>
-      </w:r>
-      <w:proofErr w:type="gramStart"/>
-      <w:r>
-        <w:t>Cp. Psalm 131:5 and footnote there.</w:t>
-      </w:r>
-      <w:proofErr w:type="gramEnd"/>
     </w:p>
   </w:footnote>
 </w:footnotes>
@@ -5923,7 +5312,7 @@
 </file>
 
 <file path=customXml/itemProps1.xml><?xml version="1.0" encoding="utf-8"?>
-<ds:datastoreItem xmlns:ds="http://schemas.openxmlformats.org/officeDocument/2006/customXml" ds:itemID="{63F3129B-9A8C-4BBF-9370-F09E49E16944}">
+<ds:datastoreItem xmlns:ds="http://schemas.openxmlformats.org/officeDocument/2006/customXml" ds:itemID="{0DBA83F5-6B76-4962-9972-36708DC9DFB0}">
   <ds:schemaRefs>
     <ds:schemaRef ds:uri="http://schemas.openxmlformats.org/officeDocument/2006/bibliography"/>
   </ds:schemaRefs>

</xml_diff>